<commit_message>
Added visualizations for ALP, ALT, AST & AST/ALT
</commit_message>
<xml_diff>
--- a/Detailing around Liver & its components.docx
+++ b/Detailing around Liver & its components.docx
@@ -5555,24 +5555,28 @@
         <w:spacing w:line="240" w:lineRule="auto"/>
         <w:jc w:val="both"/>
       </w:pPr>
-    </w:p>
-    <w:p>
-      <w:pPr>
-        <w:spacing w:line="240" w:lineRule="auto"/>
-        <w:jc w:val="both"/>
-      </w:pPr>
-    </w:p>
-    <w:p>
-      <w:pPr>
-        <w:spacing w:line="240" w:lineRule="auto"/>
-        <w:jc w:val="both"/>
-      </w:pPr>
-    </w:p>
-    <w:p>
-      <w:pPr>
-        <w:spacing w:line="240" w:lineRule="auto"/>
-        <w:jc w:val="both"/>
-      </w:pPr>
+      <w:hyperlink r:id="rId17" w:history="1">
+        <w:r>
+          <w:rPr>
+            <w:rStyle w:val="Hyperlink"/>
+          </w:rPr>
+          <w:t>https://labtestsonline.org/tests/liver-panel</w:t>
+        </w:r>
+      </w:hyperlink>
+    </w:p>
+    <w:p>
+      <w:pPr>
+        <w:spacing w:line="240" w:lineRule="auto"/>
+        <w:jc w:val="both"/>
+      </w:pPr>
+      <w:hyperlink r:id="rId18" w:history="1">
+        <w:r>
+          <w:rPr>
+            <w:rStyle w:val="Hyperlink"/>
+          </w:rPr>
+          <w:t>https://labtestsonline.org/tests/gamma-glutamyl-transferase-ggt</w:t>
+        </w:r>
+      </w:hyperlink>
     </w:p>
     <w:p>
       <w:pPr>

</xml_diff>

<commit_message>
Completed EDA, Data Upsampling and Initial Evaluation
</commit_message>
<xml_diff>
--- a/Detailing around Liver & its components.docx
+++ b/Detailing around Liver & its components.docx
@@ -395,10 +395,20 @@
           <w:rFonts w:ascii="Arial Black" w:hAnsi="Arial Black"/>
         </w:rPr>
       </w:pPr>
-      <w:r>
+    </w:p>
+    <w:p>
+      <w:pPr>
+        <w:spacing w:line="240" w:lineRule="auto"/>
+        <w:jc w:val="both"/>
         <w:rPr>
           <w:rFonts w:ascii="Arial Black" w:hAnsi="Arial Black"/>
         </w:rPr>
+      </w:pPr>
+      <w:r>
+        <w:rPr>
+          <w:rFonts w:ascii="Arial Black" w:hAnsi="Arial Black"/>
+        </w:rPr>
+        <w:lastRenderedPageBreak/>
         <w:t>Where does heme come from?</w:t>
       </w:r>
     </w:p>
@@ -408,7 +418,6 @@
         <w:jc w:val="both"/>
       </w:pPr>
       <w:r>
-        <w:lastRenderedPageBreak/>
         <w:t>Heme is mostly found in human and animal blood, but many plants contain heme as well. One plant with a significant concentration of heme is the soybean, which contains leghemoglobin in its roots. For that reason,</w:t>
       </w:r>
       <w:r>
@@ -661,16 +670,19 @@
         <w:jc w:val="both"/>
       </w:pPr>
       <w:r>
-        <w:t>Bilirubin that is bound to a certain protein (albumin) in the blood is called unconjugated, or indirect, bilirubin. Conjugated, or direct, bilirubin travels from the liver into the small intestine. A very small amount passes into your kidneys and is excreted in your urine. This bilirubin also gives urine its distinctive yellow color.</w:t>
-      </w:r>
-    </w:p>
-    <w:p>
-      <w:pPr>
-        <w:spacing w:line="240" w:lineRule="auto"/>
-        <w:jc w:val="both"/>
-      </w:pPr>
+        <w:t xml:space="preserve">Bilirubin that is bound to a certain protein (albumin) in the blood is called unconjugated, or indirect, bilirubin. Conjugated, or direct, bilirubin travels from the liver into the small intestine. A very small amount </w:t>
+      </w:r>
       <w:r>
         <w:lastRenderedPageBreak/>
+        <w:t>passes into your kidneys and is excreted in your urine. This bilirubin also gives urine its distinctive yellow color.</w:t>
+      </w:r>
+    </w:p>
+    <w:p>
+      <w:pPr>
+        <w:spacing w:line="240" w:lineRule="auto"/>
+        <w:jc w:val="both"/>
+      </w:pPr>
+      <w:r>
         <w:t>This test is usually done to look for liver problems, such as hepatitis, or blockages, such as gallstones.</w:t>
       </w:r>
     </w:p>
@@ -953,6 +965,7 @@
         <w:jc w:val="both"/>
       </w:pPr>
       <w:r>
+        <w:lastRenderedPageBreak/>
         <w:t xml:space="preserve">Test results may vary depending on your age, gender, health history, the method used for the test, and other things. Your test results may not mean you have a problem. Ask your healthcare provider what your test results mean for you. </w:t>
       </w:r>
     </w:p>
@@ -974,7 +987,6 @@
           <w:i/>
           <w:iCs/>
         </w:rPr>
-        <w:lastRenderedPageBreak/>
         <w:t xml:space="preserve">Results are given in milligrams per deciliter (mg/dL). </w:t>
       </w:r>
       <w:r>
@@ -1256,6 +1268,7 @@
         <w:jc w:val="both"/>
       </w:pPr>
       <w:r>
+        <w:lastRenderedPageBreak/>
         <w:t>If the total bilirubin level is increased, the laboratory can use a second test to detect water-soluble forms of bilirubin, called "direct" bilirubin. The direct bilirubin test provides an estimate of the amount of conjugated bilirubin present.</w:t>
       </w:r>
     </w:p>
@@ -1296,7 +1309,6 @@
           <w:iCs/>
           <w:color w:val="7030A0"/>
         </w:rPr>
-        <w:lastRenderedPageBreak/>
         <w:t>A small amount (approximately 250 to 350 milligrams, or about 4 milligrams per kilogram of body weight) of bilirubin is produced daily in a normal, healthy adult. Most bilirubin (70%-90%) comes from damaged or degraded RBCs, with the remaining amount coming from the bone marrow or liver. Normally, small amounts of unconjugated bilirubin are released into the blood, but almost no conjugated bilirubin is present.</w:t>
       </w:r>
     </w:p>
@@ -1683,7 +1695,11 @@
         <w:jc w:val="both"/>
       </w:pPr>
       <w:r>
-        <w:t>Increased total and unconjugated bilirubin levels are relatively common in newborns in the first few days after birth. This finding is called "physiologic jaundice of the newborn" and occurs because the newborn's liver is not mature enough to process bilirubin yet. Usually, physiologic jaundice of the newborn is temporary and resolves within a few days to two weeks.</w:t>
+        <w:t xml:space="preserve">Increased total and unconjugated bilirubin levels are relatively common in newborns in the first few days after birth. This finding is called "physiologic jaundice of the newborn" and occurs because the newborn's </w:t>
+      </w:r>
+      <w:r>
+        <w:lastRenderedPageBreak/>
+        <w:t>liver is not mature enough to process bilirubin yet. Usually, physiologic jaundice of the newborn is temporary and resolves within a few days to two weeks.</w:t>
       </w:r>
     </w:p>
     <w:p>
@@ -1715,7 +1731,6 @@
         <w:jc w:val="both"/>
       </w:pPr>
       <w:r>
-        <w:lastRenderedPageBreak/>
         <w:t>Blood type incompatibility between the mother and her newborn, causing hemolytic disease of the newborn (HDN)</w:t>
       </w:r>
     </w:p>
@@ -1882,7 +1897,11 @@
         </w:rPr>
       </w:pPr>
       <w:r>
-        <w:t>It is possible to distinguish between the different forms (isoenzymes) of ALP produced by different types of tissues in the body. If it is not apparent from clinical signs and symptoms whether the source of a high ALP test result is from liver or bone disease, then a test may be performed to determine which isoenzyme is increased in the blood.</w:t>
+        <w:t xml:space="preserve">It is possible to distinguish between the different forms (isoenzymes) of ALP produced by different types of tissues in the body. If it is not apparent from clinical signs and symptoms whether the source of a high </w:t>
+      </w:r>
+      <w:r>
+        <w:lastRenderedPageBreak/>
+        <w:t>ALP test result is from liver or bone disease, then a test may be performed to determine which isoenzyme is increased in the blood.</w:t>
       </w:r>
     </w:p>
     <w:p>
@@ -1927,7 +1946,6 @@
         <w:rPr>
           <w:rFonts w:ascii="Arial Black" w:hAnsi="Arial Black"/>
         </w:rPr>
-        <w:lastRenderedPageBreak/>
         <w:t>What is an ALP test?</w:t>
       </w:r>
     </w:p>
@@ -2358,6 +2376,7 @@
           <w:rFonts w:cstheme="minorHAnsi"/>
           <w:color w:val="231F20"/>
         </w:rPr>
+        <w:lastRenderedPageBreak/>
         <w:t>intestines</w:t>
       </w:r>
     </w:p>
@@ -2464,7 +2483,6 @@
           <w:sz w:val="22"/>
           <w:szCs w:val="22"/>
         </w:rPr>
-        <w:lastRenderedPageBreak/>
         <w:t>Children tend to have significantly higher levels of ALP than adults because their bones are still growing. A person recovering from a bone injury may also have a raised ALP level in the 3 months after the injury while their bone heals.</w:t>
       </w:r>
     </w:p>
@@ -2493,31 +2511,7 @@
           <w:szCs w:val="22"/>
           <w:u w:val="single"/>
         </w:rPr>
-        <w:t>It is also common to have higher ALP levels than usual during the second and third trimesters of pregnancy.</w:t>
-      </w:r>
-      <w:r>
-        <w:rPr>
-          <w:rFonts w:asciiTheme="minorHAnsi" w:hAnsiTheme="minorHAnsi" w:cstheme="minorHAnsi"/>
-          <w:i/>
-          <w:iCs/>
-          <w:color w:val="231F20"/>
-          <w:sz w:val="22"/>
-          <w:szCs w:val="22"/>
-          <w:u w:val="single"/>
-        </w:rPr>
-        <w:t xml:space="preserve"> </w:t>
-      </w:r>
-      <w:r>
-        <w:rPr>
-          <w:rFonts w:asciiTheme="minorHAnsi" w:hAnsiTheme="minorHAnsi" w:cstheme="minorHAnsi"/>
-          <w:i/>
-          <w:iCs/>
-          <w:color w:val="231F20"/>
-          <w:sz w:val="22"/>
-          <w:szCs w:val="22"/>
-          <w:u w:val="single"/>
-        </w:rPr>
-        <w:t>However, everyone’s natural ALP level will be a bit different. After an ALP test, a doctor will be able to explain what it means if the ALP level is higher or lower than they would expect</w:t>
+        <w:t>It is also common to have higher ALP levels than usual during the second and third trimesters of pregnancy. However, everyone’s natural ALP level will be a bit different. After an ALP test, a doctor will be able to explain what it means if the ALP level is higher or lower than they would expect</w:t>
       </w:r>
     </w:p>
     <w:p>
@@ -2529,24 +2523,6 @@
         </w:rPr>
       </w:pPr>
       <w:bookmarkStart w:id="1" w:name="causes-of-high-alp"/>
-    </w:p>
-    <w:p>
-      <w:pPr>
-        <w:spacing w:line="240" w:lineRule="auto"/>
-        <w:jc w:val="both"/>
-        <w:rPr>
-          <w:rFonts w:ascii="Arial Black" w:hAnsi="Arial Black"/>
-        </w:rPr>
-      </w:pPr>
-    </w:p>
-    <w:p>
-      <w:pPr>
-        <w:spacing w:line="240" w:lineRule="auto"/>
-        <w:jc w:val="both"/>
-        <w:rPr>
-          <w:rFonts w:ascii="Arial Black" w:hAnsi="Arial Black"/>
-        </w:rPr>
-      </w:pPr>
       <w:r>
         <w:rPr>
           <w:rFonts w:ascii="Arial Black" w:hAnsi="Arial Black"/>
@@ -2891,6 +2867,7 @@
           <w:rFonts w:cstheme="minorHAnsi"/>
           <w:color w:val="231F20"/>
         </w:rPr>
+        <w:lastRenderedPageBreak/>
         <w:t>osteomalacia — a weakening of the bones in adults, usually relating to a vitamin deficiency</w:t>
       </w:r>
     </w:p>
@@ -2934,7 +2911,6 @@
           <w:sz w:val="22"/>
           <w:szCs w:val="22"/>
         </w:rPr>
-        <w:lastRenderedPageBreak/>
         <w:t>Unusual ALP levels may also signify one of the following conditions, although this is rare:</w:t>
       </w:r>
     </w:p>
@@ -3166,21 +3142,7 @@
           <w:rFonts w:cstheme="minorHAnsi"/>
           <w:color w:val="231F20"/>
         </w:rPr>
-        <w:t>prost</w:t>
-      </w:r>
-      <w:r>
-        <w:rPr>
-          <w:rFonts w:cstheme="minorHAnsi"/>
-          <w:color w:val="231F20"/>
-        </w:rPr>
-        <w:t>a</w:t>
-      </w:r>
-      <w:r>
-        <w:rPr>
-          <w:rFonts w:cstheme="minorHAnsi"/>
-          <w:color w:val="231F20"/>
-        </w:rPr>
-        <w:t>te cancer</w:t>
+        <w:t>prostate cancer</w:t>
       </w:r>
     </w:p>
     <w:p>
@@ -3366,6 +3328,7 @@
           <w:sz w:val="22"/>
           <w:szCs w:val="22"/>
         </w:rPr>
+        <w:lastRenderedPageBreak/>
         <w:t>ALP results are usually evaluated along with other tests for liver disease. In some forms of liver disease, such as hepatitis, ALP is usually much less elevated than AST and ALT. When the bile ducts are blocked (usually by gallstones, scars from previous gallstones or surgery, or by cancers), ALP and bilirubin may be increased much more than AST or ALT. ALP may also be increased in liver cancer.</w:t>
       </w:r>
     </w:p>
@@ -3394,7 +3357,6 @@
           <w:sz w:val="22"/>
           <w:szCs w:val="22"/>
         </w:rPr>
-        <w:lastRenderedPageBreak/>
         <w:t>ALP in bone disease</w:t>
       </w:r>
     </w:p>
@@ -3807,6 +3769,7 @@
           <w:szCs w:val="22"/>
           <w:u w:val="single"/>
         </w:rPr>
+        <w:lastRenderedPageBreak/>
         <w:t>If a person has raised ALP levels but the results of other liver tests are normal, the problem may not be with their liver. It may be that their bones are affected. The doctor may use imaging tests to diagnose bone disorders.</w:t>
       </w:r>
     </w:p>
@@ -3850,7 +3813,6 @@
           <w:rFonts w:cstheme="minorHAnsi"/>
           <w:color w:val="231F20"/>
         </w:rPr>
-        <w:lastRenderedPageBreak/>
         <w:t>bacterial infection</w:t>
       </w:r>
     </w:p>
@@ -4171,629 +4133,628 @@
           <w:color w:val="7030A0"/>
           <w:u w:val="single"/>
         </w:rPr>
-        <w:t>ALT is commonly tested in conjunction with aspartate aminotransferase (AST), another liver enzyme, as part of a liver panel. Both ALT and AST levels usually rise whenever the liver is being damaged, although ALT is more specific for the liver and, in some cases, may be the only one of the two to be increased. An AST/ALT ratio may be calculated to aid in distinguishing between different causes and severity of liver injury and to help distinguish liver injury from damage to heart or muscles.</w:t>
-      </w:r>
-    </w:p>
-    <w:p>
-      <w:pPr>
-        <w:spacing w:line="240" w:lineRule="auto"/>
-        <w:jc w:val="both"/>
-        <w:rPr>
-          <w:rFonts w:cstheme="minorHAnsi"/>
-        </w:rPr>
-      </w:pPr>
-    </w:p>
-    <w:p>
-      <w:pPr>
-        <w:spacing w:line="240" w:lineRule="auto"/>
-        <w:jc w:val="both"/>
-        <w:rPr>
-          <w:rFonts w:ascii="Arial Black" w:hAnsi="Arial Black"/>
-        </w:rPr>
-      </w:pPr>
-      <w:r>
-        <w:rPr>
-          <w:rFonts w:ascii="Arial Black" w:hAnsi="Arial Black"/>
-        </w:rPr>
-        <w:t>What is an ALT test?</w:t>
-      </w:r>
-      <w:bookmarkEnd w:id="3"/>
-    </w:p>
-    <w:p>
-      <w:pPr>
-        <w:pStyle w:val="NormalWeb"/>
-        <w:spacing w:before="375" w:beforeAutospacing="0" w:after="375" w:afterAutospacing="0"/>
-        <w:jc w:val="both"/>
-        <w:rPr>
-          <w:rFonts w:asciiTheme="minorHAnsi" w:hAnsiTheme="minorHAnsi" w:cstheme="minorHAnsi"/>
-          <w:color w:val="231F20"/>
-          <w:sz w:val="22"/>
-          <w:szCs w:val="22"/>
-        </w:rPr>
-      </w:pPr>
-      <w:r>
-        <w:rPr>
-          <w:rFonts w:asciiTheme="minorHAnsi" w:hAnsiTheme="minorHAnsi" w:cstheme="minorHAnsi"/>
-          <w:color w:val="231F20"/>
-          <w:sz w:val="22"/>
-          <w:szCs w:val="22"/>
-        </w:rPr>
-        <w:lastRenderedPageBreak/>
-        <w:t>An alanine aminotransferase (ALT) test measures the level of ALT in your blood. ALT is an enzyme made by cells in your liver.</w:t>
-      </w:r>
-    </w:p>
-    <w:p>
-      <w:pPr>
-        <w:pStyle w:val="NormalWeb"/>
-        <w:spacing w:before="375" w:beforeAutospacing="0" w:after="375" w:afterAutospacing="0"/>
-        <w:jc w:val="both"/>
-        <w:rPr>
-          <w:rFonts w:asciiTheme="minorHAnsi" w:hAnsiTheme="minorHAnsi" w:cstheme="minorHAnsi"/>
-          <w:color w:val="231F20"/>
-          <w:sz w:val="22"/>
-          <w:szCs w:val="22"/>
-        </w:rPr>
-      </w:pPr>
-      <w:r>
-        <w:rPr>
-          <w:rFonts w:asciiTheme="minorHAnsi" w:hAnsiTheme="minorHAnsi" w:cstheme="minorHAnsi"/>
-          <w:color w:val="231F20"/>
-          <w:sz w:val="22"/>
-          <w:szCs w:val="22"/>
-        </w:rPr>
-        <w:t>The liver is the body’s largest gland. It has several important functions, including:</w:t>
-      </w:r>
-    </w:p>
-    <w:p>
-      <w:pPr>
-        <w:numPr>
-          <w:ilvl w:val="0"/>
-          <w:numId w:val="20"/>
-        </w:numPr>
-        <w:spacing w:before="100" w:beforeAutospacing="1" w:after="120" w:line="240" w:lineRule="auto"/>
-        <w:jc w:val="both"/>
-        <w:rPr>
-          <w:rFonts w:cstheme="minorHAnsi"/>
-          <w:color w:val="231F20"/>
-        </w:rPr>
-      </w:pPr>
-      <w:r>
-        <w:rPr>
-          <w:rFonts w:cstheme="minorHAnsi"/>
-          <w:color w:val="231F20"/>
-        </w:rPr>
-        <w:t>making proteins</w:t>
-      </w:r>
-    </w:p>
-    <w:p>
-      <w:pPr>
-        <w:numPr>
-          <w:ilvl w:val="0"/>
-          <w:numId w:val="20"/>
-        </w:numPr>
-        <w:spacing w:before="100" w:beforeAutospacing="1" w:after="120" w:line="240" w:lineRule="auto"/>
-        <w:jc w:val="both"/>
-        <w:rPr>
-          <w:rFonts w:cstheme="minorHAnsi"/>
-          <w:color w:val="231F20"/>
-        </w:rPr>
-      </w:pPr>
-      <w:r>
-        <w:rPr>
-          <w:rFonts w:cstheme="minorHAnsi"/>
-          <w:color w:val="231F20"/>
-        </w:rPr>
-        <w:t>storing vitamins and iron</w:t>
-      </w:r>
-    </w:p>
-    <w:p>
-      <w:pPr>
-        <w:numPr>
-          <w:ilvl w:val="0"/>
-          <w:numId w:val="20"/>
-        </w:numPr>
-        <w:spacing w:before="100" w:beforeAutospacing="1" w:after="120" w:line="240" w:lineRule="auto"/>
-        <w:jc w:val="both"/>
-        <w:rPr>
-          <w:rFonts w:cstheme="minorHAnsi"/>
-          <w:color w:val="231F20"/>
-        </w:rPr>
-      </w:pPr>
-      <w:r>
-        <w:rPr>
-          <w:rFonts w:cstheme="minorHAnsi"/>
-          <w:color w:val="231F20"/>
-        </w:rPr>
-        <w:t>removing toxins from your blood</w:t>
-      </w:r>
-    </w:p>
-    <w:p>
-      <w:pPr>
-        <w:numPr>
-          <w:ilvl w:val="0"/>
-          <w:numId w:val="20"/>
-        </w:numPr>
-        <w:spacing w:before="100" w:beforeAutospacing="1" w:after="120" w:line="240" w:lineRule="auto"/>
-        <w:jc w:val="both"/>
-        <w:rPr>
-          <w:rFonts w:cstheme="minorHAnsi"/>
-          <w:color w:val="231F20"/>
-        </w:rPr>
-      </w:pPr>
-      <w:r>
-        <w:rPr>
-          <w:rFonts w:cstheme="minorHAnsi"/>
-          <w:color w:val="231F20"/>
-        </w:rPr>
-        <w:t>producing bile, which aids in digestion</w:t>
-      </w:r>
-    </w:p>
-    <w:p>
-      <w:pPr>
-        <w:pStyle w:val="NormalWeb"/>
-        <w:spacing w:before="375" w:beforeAutospacing="0" w:after="375" w:afterAutospacing="0"/>
-        <w:jc w:val="both"/>
-        <w:rPr>
-          <w:rFonts w:asciiTheme="minorHAnsi" w:hAnsiTheme="minorHAnsi" w:cstheme="minorHAnsi"/>
-          <w:color w:val="231F20"/>
-          <w:sz w:val="22"/>
-          <w:szCs w:val="22"/>
-        </w:rPr>
-      </w:pPr>
-      <w:r>
-        <w:rPr>
-          <w:rFonts w:asciiTheme="minorHAnsi" w:hAnsiTheme="minorHAnsi" w:cstheme="minorHAnsi"/>
-          <w:color w:val="231F20"/>
-          <w:sz w:val="22"/>
-          <w:szCs w:val="22"/>
-        </w:rPr>
-        <w:t>Proteins called enzymes help the liver break down other proteins so your body can absorb them more easily. ALT is one of these enzymes. It plays a crucial role in metabolism, the process that turns food into energy.</w:t>
-      </w:r>
-    </w:p>
-    <w:p>
-      <w:pPr>
-        <w:pStyle w:val="NormalWeb"/>
-        <w:spacing w:before="375" w:beforeAutospacing="0" w:after="375" w:afterAutospacing="0"/>
-        <w:jc w:val="both"/>
-        <w:rPr>
-          <w:rFonts w:asciiTheme="minorHAnsi" w:hAnsiTheme="minorHAnsi" w:cstheme="minorHAnsi"/>
-          <w:color w:val="231F20"/>
-          <w:sz w:val="22"/>
-          <w:szCs w:val="22"/>
-        </w:rPr>
-      </w:pPr>
-      <w:r>
-        <w:rPr>
-          <w:rFonts w:asciiTheme="minorHAnsi" w:hAnsiTheme="minorHAnsi" w:cstheme="minorHAnsi"/>
-          <w:color w:val="231F20"/>
-          <w:sz w:val="22"/>
-          <w:szCs w:val="22"/>
-        </w:rPr>
-        <w:t>ALT is normally found inside liver cells. However, when your liver is damaged or inflamed, ALT can be released into your bloodstream. This causes serum ALT levels to rise.</w:t>
-      </w:r>
-    </w:p>
-    <w:p>
-      <w:pPr>
-        <w:pStyle w:val="NormalWeb"/>
-        <w:spacing w:before="375" w:beforeAutospacing="0" w:after="375" w:afterAutospacing="0"/>
-        <w:jc w:val="both"/>
-        <w:rPr>
-          <w:rFonts w:asciiTheme="minorHAnsi" w:hAnsiTheme="minorHAnsi" w:cstheme="minorHAnsi"/>
-          <w:color w:val="231F20"/>
-          <w:sz w:val="22"/>
-          <w:szCs w:val="22"/>
-        </w:rPr>
-      </w:pPr>
-      <w:r>
-        <w:rPr>
-          <w:rFonts w:asciiTheme="minorHAnsi" w:hAnsiTheme="minorHAnsi" w:cstheme="minorHAnsi"/>
-          <w:color w:val="231F20"/>
-          <w:sz w:val="22"/>
-          <w:szCs w:val="22"/>
-        </w:rPr>
-        <w:t>Measuring the level of ALT in a person’s blood can help doctors evaluate liver function or determine the underlying cause of a liver problem. The ALT test is often part of an initial screening for liver disease.</w:t>
-      </w:r>
-    </w:p>
-    <w:p>
-      <w:pPr>
-        <w:pStyle w:val="NormalWeb"/>
-        <w:spacing w:before="375" w:beforeAutospacing="0" w:after="375" w:afterAutospacing="0"/>
-        <w:jc w:val="both"/>
-        <w:rPr>
-          <w:rFonts w:asciiTheme="minorHAnsi" w:hAnsiTheme="minorHAnsi" w:cstheme="minorHAnsi"/>
-          <w:color w:val="231F20"/>
-          <w:sz w:val="22"/>
-          <w:szCs w:val="22"/>
-        </w:rPr>
-      </w:pPr>
-      <w:r>
-        <w:rPr>
-          <w:rFonts w:asciiTheme="minorHAnsi" w:hAnsiTheme="minorHAnsi" w:cstheme="minorHAnsi"/>
-          <w:color w:val="231F20"/>
-          <w:sz w:val="22"/>
-          <w:szCs w:val="22"/>
-        </w:rPr>
-        <w:t>An ALT test is also known as a serum glutamic-pyruvic transaminase (SGPT) test or an alanine transaminase test.</w:t>
-      </w:r>
-    </w:p>
-    <w:p>
-      <w:pPr>
-        <w:spacing w:line="240" w:lineRule="auto"/>
-        <w:jc w:val="both"/>
-        <w:rPr>
-          <w:rFonts w:ascii="Arial Black" w:hAnsi="Arial Black"/>
-        </w:rPr>
-      </w:pPr>
-      <w:bookmarkStart w:id="4" w:name="purpose"/>
-      <w:r>
-        <w:rPr>
-          <w:rFonts w:ascii="Arial Black" w:hAnsi="Arial Black"/>
-        </w:rPr>
-        <w:t>Why is an ALT test done?</w:t>
-      </w:r>
-      <w:bookmarkEnd w:id="4"/>
-    </w:p>
-    <w:p>
-      <w:pPr>
-        <w:pStyle w:val="NormalWeb"/>
-        <w:spacing w:before="375" w:beforeAutospacing="0" w:after="375" w:afterAutospacing="0"/>
-        <w:jc w:val="both"/>
-        <w:rPr>
-          <w:rFonts w:asciiTheme="minorHAnsi" w:hAnsiTheme="minorHAnsi" w:cstheme="minorHAnsi"/>
-          <w:color w:val="231F20"/>
-          <w:sz w:val="22"/>
-          <w:szCs w:val="22"/>
-        </w:rPr>
-      </w:pPr>
-      <w:r>
-        <w:rPr>
-          <w:rFonts w:asciiTheme="minorHAnsi" w:hAnsiTheme="minorHAnsi" w:cstheme="minorHAnsi"/>
-          <w:color w:val="231F20"/>
-          <w:sz w:val="22"/>
-          <w:szCs w:val="22"/>
-        </w:rPr>
-        <w:t>The ALT test is usually used to determine whether someone has liver injury or failure. Your doctor may order an ALT test if you’re having symptoms of liver disease, including:</w:t>
-      </w:r>
-    </w:p>
-    <w:p>
-      <w:pPr>
-        <w:numPr>
-          <w:ilvl w:val="0"/>
-          <w:numId w:val="21"/>
-        </w:numPr>
-        <w:spacing w:before="100" w:beforeAutospacing="1" w:after="120" w:line="240" w:lineRule="auto"/>
-        <w:jc w:val="both"/>
-        <w:rPr>
-          <w:rFonts w:cstheme="minorHAnsi"/>
-          <w:color w:val="231F20"/>
-        </w:rPr>
-      </w:pPr>
-      <w:r>
-        <w:rPr>
-          <w:rFonts w:cstheme="minorHAnsi"/>
-          <w:color w:val="231F20"/>
-        </w:rPr>
-        <w:t>jaundice, which is yellowing of your eyes or skin</w:t>
-      </w:r>
-    </w:p>
-    <w:p>
-      <w:pPr>
-        <w:numPr>
-          <w:ilvl w:val="0"/>
-          <w:numId w:val="21"/>
-        </w:numPr>
-        <w:spacing w:before="100" w:beforeAutospacing="1" w:after="120" w:line="240" w:lineRule="auto"/>
-        <w:jc w:val="both"/>
-        <w:rPr>
-          <w:rFonts w:cstheme="minorHAnsi"/>
-          <w:color w:val="231F20"/>
-        </w:rPr>
-      </w:pPr>
-      <w:r>
-        <w:rPr>
-          <w:rFonts w:cstheme="minorHAnsi"/>
-          <w:color w:val="231F20"/>
-        </w:rPr>
-        <w:t>dark urine</w:t>
-      </w:r>
-    </w:p>
-    <w:p>
-      <w:pPr>
-        <w:numPr>
-          <w:ilvl w:val="0"/>
-          <w:numId w:val="21"/>
-        </w:numPr>
-        <w:spacing w:before="100" w:beforeAutospacing="1" w:after="120" w:line="240" w:lineRule="auto"/>
-        <w:jc w:val="both"/>
-        <w:rPr>
-          <w:rFonts w:cstheme="minorHAnsi"/>
-          <w:color w:val="231F20"/>
-        </w:rPr>
-      </w:pPr>
-      <w:r>
-        <w:rPr>
-          <w:rFonts w:cstheme="minorHAnsi"/>
-          <w:color w:val="231F20"/>
-        </w:rPr>
-        <w:t>nausea</w:t>
-      </w:r>
-    </w:p>
-    <w:p>
-      <w:pPr>
-        <w:numPr>
-          <w:ilvl w:val="0"/>
-          <w:numId w:val="21"/>
-        </w:numPr>
-        <w:spacing w:before="100" w:beforeAutospacing="1" w:after="120" w:line="240" w:lineRule="auto"/>
-        <w:jc w:val="both"/>
-        <w:rPr>
-          <w:rFonts w:cstheme="minorHAnsi"/>
-          <w:color w:val="231F20"/>
-        </w:rPr>
-      </w:pPr>
-      <w:r>
-        <w:rPr>
-          <w:rFonts w:cstheme="minorHAnsi"/>
-          <w:color w:val="231F20"/>
-        </w:rPr>
-        <w:t>vomiting</w:t>
-      </w:r>
-    </w:p>
-    <w:p>
-      <w:pPr>
-        <w:numPr>
-          <w:ilvl w:val="0"/>
-          <w:numId w:val="21"/>
-        </w:numPr>
-        <w:spacing w:before="100" w:beforeAutospacing="1" w:after="120" w:line="240" w:lineRule="auto"/>
-        <w:jc w:val="both"/>
-        <w:rPr>
-          <w:rFonts w:cstheme="minorHAnsi"/>
-          <w:color w:val="231F20"/>
-        </w:rPr>
-      </w:pPr>
-      <w:r>
-        <w:rPr>
-          <w:rFonts w:cstheme="minorHAnsi"/>
-          <w:color w:val="231F20"/>
-        </w:rPr>
-        <w:t>pain in the right upper quadrant of your abdomen</w:t>
-      </w:r>
-    </w:p>
-    <w:p>
-      <w:pPr>
-        <w:pStyle w:val="NormalWeb"/>
-        <w:spacing w:before="375" w:beforeAutospacing="0" w:after="375" w:afterAutospacing="0"/>
-        <w:jc w:val="both"/>
-        <w:rPr>
-          <w:rFonts w:asciiTheme="minorHAnsi" w:hAnsiTheme="minorHAnsi" w:cstheme="minorHAnsi"/>
-          <w:color w:val="231F20"/>
-          <w:sz w:val="22"/>
-          <w:szCs w:val="22"/>
-        </w:rPr>
-      </w:pPr>
-      <w:r>
-        <w:rPr>
-          <w:rFonts w:asciiTheme="minorHAnsi" w:hAnsiTheme="minorHAnsi" w:cstheme="minorHAnsi"/>
-          <w:color w:val="231F20"/>
-          <w:sz w:val="22"/>
-          <w:szCs w:val="22"/>
-        </w:rPr>
-        <w:t>Liver damage generally causes an increase in ALT levels. The ALT test can evaluate the levels of ALT in your bloodstream, but it can’t show how much liver damage there is or how much fibrosis, or scarring, is present. The test also can’t predict how severe the liver damage will become.</w:t>
-      </w:r>
-    </w:p>
-    <w:p>
-      <w:pPr>
-        <w:pStyle w:val="NormalWeb"/>
-        <w:spacing w:before="375" w:beforeAutospacing="0" w:after="375" w:afterAutospacing="0"/>
-        <w:jc w:val="both"/>
-        <w:rPr>
-          <w:rFonts w:asciiTheme="minorHAnsi" w:hAnsiTheme="minorHAnsi" w:cstheme="minorHAnsi"/>
-          <w:color w:val="231F20"/>
-          <w:sz w:val="22"/>
-          <w:szCs w:val="22"/>
-        </w:rPr>
-      </w:pPr>
-      <w:r>
-        <w:rPr>
-          <w:rFonts w:asciiTheme="minorHAnsi" w:hAnsiTheme="minorHAnsi" w:cstheme="minorHAnsi"/>
-          <w:color w:val="231F20"/>
-          <w:sz w:val="22"/>
-          <w:szCs w:val="22"/>
-        </w:rPr>
-        <w:t>An ALT test is often done with other liver enzyme tests. Checking ALT levels along with levels of other liver enzymes can provide your doctor with more specific information about a liver problem.</w:t>
-      </w:r>
-    </w:p>
-    <w:p>
-      <w:pPr>
-        <w:pStyle w:val="NormalWeb"/>
-        <w:spacing w:before="375" w:beforeAutospacing="0" w:after="375" w:afterAutospacing="0"/>
-        <w:jc w:val="both"/>
-        <w:rPr>
-          <w:rFonts w:asciiTheme="minorHAnsi" w:hAnsiTheme="minorHAnsi" w:cstheme="minorHAnsi"/>
-          <w:color w:val="231F20"/>
-          <w:sz w:val="22"/>
-          <w:szCs w:val="22"/>
-        </w:rPr>
-      </w:pPr>
-      <w:r>
-        <w:rPr>
-          <w:rFonts w:asciiTheme="minorHAnsi" w:hAnsiTheme="minorHAnsi" w:cstheme="minorHAnsi"/>
-          <w:color w:val="231F20"/>
-          <w:sz w:val="22"/>
-          <w:szCs w:val="22"/>
-        </w:rPr>
-        <w:lastRenderedPageBreak/>
-        <w:t>An ALT test may also be performed to:</w:t>
-      </w:r>
-    </w:p>
-    <w:p>
-      <w:pPr>
-        <w:numPr>
-          <w:ilvl w:val="0"/>
-          <w:numId w:val="22"/>
-        </w:numPr>
-        <w:spacing w:before="100" w:beforeAutospacing="1" w:after="120" w:line="240" w:lineRule="auto"/>
-        <w:jc w:val="both"/>
-        <w:rPr>
-          <w:rFonts w:cstheme="minorHAnsi"/>
-          <w:color w:val="231F20"/>
-        </w:rPr>
-      </w:pPr>
-      <w:r>
-        <w:rPr>
-          <w:rFonts w:cstheme="minorHAnsi"/>
-          <w:color w:val="231F20"/>
-        </w:rPr>
-        <w:t>monitor the progression of liver diseases, such as hepatitis or liver failure</w:t>
-      </w:r>
-    </w:p>
-    <w:p>
-      <w:pPr>
-        <w:numPr>
-          <w:ilvl w:val="0"/>
-          <w:numId w:val="22"/>
-        </w:numPr>
-        <w:spacing w:before="100" w:beforeAutospacing="1" w:after="120" w:line="240" w:lineRule="auto"/>
-        <w:jc w:val="both"/>
-        <w:rPr>
-          <w:rFonts w:cstheme="minorHAnsi"/>
-          <w:color w:val="231F20"/>
-        </w:rPr>
-      </w:pPr>
-      <w:r>
-        <w:rPr>
-          <w:rFonts w:cstheme="minorHAnsi"/>
-          <w:color w:val="231F20"/>
-        </w:rPr>
-        <w:t>assess whether treatment for liver disease should be started</w:t>
-      </w:r>
-    </w:p>
-    <w:p>
-      <w:pPr>
-        <w:numPr>
-          <w:ilvl w:val="0"/>
-          <w:numId w:val="22"/>
-        </w:numPr>
-        <w:spacing w:before="100" w:beforeAutospacing="1" w:after="120" w:line="240" w:lineRule="auto"/>
-        <w:jc w:val="both"/>
-        <w:rPr>
-          <w:rFonts w:cstheme="minorHAnsi"/>
-          <w:color w:val="231F20"/>
-        </w:rPr>
-      </w:pPr>
-      <w:r>
-        <w:rPr>
-          <w:rFonts w:cstheme="minorHAnsi"/>
-          <w:color w:val="231F20"/>
-        </w:rPr>
-        <w:t>evaluate how well treatment is working</w:t>
-      </w:r>
-    </w:p>
-    <w:p>
-      <w:pPr>
-        <w:spacing w:line="240" w:lineRule="auto"/>
-        <w:jc w:val="both"/>
-        <w:rPr>
-          <w:rFonts w:ascii="Arial Black" w:hAnsi="Arial Black"/>
-        </w:rPr>
-      </w:pPr>
-    </w:p>
-    <w:p>
-      <w:pPr>
-        <w:spacing w:line="240" w:lineRule="auto"/>
-        <w:jc w:val="both"/>
-        <w:rPr>
-          <w:rFonts w:ascii="Arial Black" w:hAnsi="Arial Black"/>
-        </w:rPr>
-      </w:pPr>
-      <w:r>
-        <w:rPr>
-          <w:rFonts w:ascii="Arial Black" w:hAnsi="Arial Black"/>
-        </w:rPr>
-        <w:t>What do my ALT test results mean?</w:t>
-      </w:r>
-    </w:p>
-    <w:p>
-      <w:pPr>
-        <w:pStyle w:val="NormalWeb"/>
-        <w:spacing w:before="375" w:beforeAutospacing="0" w:after="375" w:afterAutospacing="0"/>
-        <w:jc w:val="both"/>
-        <w:rPr>
-          <w:rFonts w:asciiTheme="minorHAnsi" w:hAnsiTheme="minorHAnsi" w:cstheme="minorHAnsi"/>
-          <w:color w:val="231F20"/>
-          <w:sz w:val="22"/>
-          <w:szCs w:val="22"/>
-        </w:rPr>
-      </w:pPr>
-      <w:r>
-        <w:rPr>
-          <w:rFonts w:asciiTheme="minorHAnsi" w:hAnsiTheme="minorHAnsi" w:cstheme="minorHAnsi"/>
-          <w:color w:val="231F20"/>
-          <w:sz w:val="22"/>
-          <w:szCs w:val="22"/>
-        </w:rPr>
-        <w:t>A low level of ALT in the blood is expected and is normal. Liver disease is the most common reason for higher than normal levels of ALT.</w:t>
-      </w:r>
-      <w:r>
-        <w:rPr>
-          <w:rFonts w:asciiTheme="minorHAnsi" w:hAnsiTheme="minorHAnsi" w:cstheme="minorHAnsi"/>
-          <w:color w:val="231F20"/>
-          <w:sz w:val="22"/>
-          <w:szCs w:val="22"/>
-        </w:rPr>
-        <w:t xml:space="preserve"> </w:t>
-      </w:r>
-      <w:r>
-        <w:rPr>
-          <w:rFonts w:asciiTheme="minorHAnsi" w:hAnsiTheme="minorHAnsi" w:cstheme="minorHAnsi"/>
-          <w:color w:val="231F20"/>
-          <w:sz w:val="22"/>
-          <w:szCs w:val="22"/>
-        </w:rPr>
-        <w:t>Very high levels of ALT (more than 10 times normal) are usually due to acute hepatitis, sometimes due to a viral hepatitis infection. In acute hepatitis, ALT levels usually stay high for about 1-2 months but can take as long as 3-6 months to return to normal. Levels of ALT may also be markedly elevated (sometimes over 100 times normal) as a result of exposure to drugs or other substances that are toxic to the liver or in conditions that cause decreased blood flow to the liver.</w:t>
-      </w:r>
-    </w:p>
-    <w:p>
-      <w:pPr>
-        <w:pStyle w:val="NormalWeb"/>
-        <w:spacing w:before="375" w:beforeAutospacing="0" w:after="375" w:afterAutospacing="0"/>
-        <w:jc w:val="both"/>
-        <w:rPr>
-          <w:rFonts w:asciiTheme="minorHAnsi" w:hAnsiTheme="minorHAnsi" w:cstheme="minorHAnsi"/>
-          <w:color w:val="231F20"/>
-          <w:sz w:val="22"/>
-          <w:szCs w:val="22"/>
-        </w:rPr>
-      </w:pPr>
-      <w:r>
-        <w:rPr>
-          <w:rFonts w:asciiTheme="minorHAnsi" w:hAnsiTheme="minorHAnsi" w:cstheme="minorHAnsi"/>
-          <w:color w:val="231F20"/>
-          <w:sz w:val="22"/>
-          <w:szCs w:val="22"/>
-        </w:rPr>
-        <w:t>ALT levels are usually not much elevated in chronic hepatitis, often less than 4 times normal. In this case, ALT levels often vary between normal and slightly increased, so the test may be ordered frequently to see if there is a pattern. Other causes of moderate increases in ALT include obstruction of bile ducts, cirrhosis (usually the result of chronic hepatitis or bile duct obstruction), heart damage, alcohol abuse, and with tumors in the liver.</w:t>
-      </w:r>
-    </w:p>
-    <w:p>
-      <w:pPr>
-        <w:pStyle w:val="NormalWeb"/>
-        <w:spacing w:before="375" w:beforeAutospacing="0" w:after="375" w:afterAutospacing="0"/>
-        <w:jc w:val="both"/>
-        <w:rPr>
-          <w:rFonts w:asciiTheme="minorHAnsi" w:hAnsiTheme="minorHAnsi" w:cstheme="minorHAnsi"/>
+        <w:t xml:space="preserve">ALT is commonly tested in conjunction with aspartate aminotransferase (AST), another liver enzyme, as part of a liver panel. Both ALT and AST levels usually rise whenever the liver is being damaged, although </w:t>
+      </w:r>
+      <w:r>
+        <w:rPr>
+          <w:rFonts w:cstheme="minorHAnsi"/>
           <w:b/>
           <w:bCs/>
           <w:i/>
           <w:iCs/>
           <w:color w:val="7030A0"/>
-          <w:sz w:val="22"/>
-          <w:szCs w:val="22"/>
           <w:u w:val="single"/>
         </w:rPr>
-      </w:pPr>
-      <w:r>
+        <w:lastRenderedPageBreak/>
+        <w:t>ALT is more specific for the liver and, in some cases, may be the only one of the two to be increased. An AST/ALT ratio may be calculated to aid in distinguishing between different causes and severity of liver injury and to help distinguish liver injury from damage to heart or muscles.</w:t>
+      </w:r>
+    </w:p>
+    <w:p>
+      <w:pPr>
+        <w:spacing w:line="240" w:lineRule="auto"/>
+        <w:jc w:val="both"/>
+        <w:rPr>
+          <w:rFonts w:cstheme="minorHAnsi"/>
+        </w:rPr>
+      </w:pPr>
+    </w:p>
+    <w:p>
+      <w:pPr>
+        <w:spacing w:line="240" w:lineRule="auto"/>
+        <w:jc w:val="both"/>
+        <w:rPr>
+          <w:rFonts w:ascii="Arial Black" w:hAnsi="Arial Black"/>
+        </w:rPr>
+      </w:pPr>
+      <w:r>
+        <w:rPr>
+          <w:rFonts w:ascii="Arial Black" w:hAnsi="Arial Black"/>
+        </w:rPr>
+        <w:t>What is an ALT test?</w:t>
+      </w:r>
+      <w:bookmarkEnd w:id="3"/>
+    </w:p>
+    <w:p>
+      <w:pPr>
+        <w:pStyle w:val="NormalWeb"/>
+        <w:spacing w:before="375" w:beforeAutospacing="0" w:after="375" w:afterAutospacing="0"/>
+        <w:jc w:val="both"/>
+        <w:rPr>
+          <w:rFonts w:asciiTheme="minorHAnsi" w:hAnsiTheme="minorHAnsi" w:cstheme="minorHAnsi"/>
+          <w:color w:val="231F20"/>
+          <w:sz w:val="22"/>
+          <w:szCs w:val="22"/>
+        </w:rPr>
+      </w:pPr>
+      <w:r>
+        <w:rPr>
+          <w:rFonts w:asciiTheme="minorHAnsi" w:hAnsiTheme="minorHAnsi" w:cstheme="minorHAnsi"/>
+          <w:color w:val="231F20"/>
+          <w:sz w:val="22"/>
+          <w:szCs w:val="22"/>
+        </w:rPr>
+        <w:t>An alanine aminotransferase (ALT) test measures the level of ALT in your blood. ALT is an enzyme made by cells in your liver.</w:t>
+      </w:r>
+    </w:p>
+    <w:p>
+      <w:pPr>
+        <w:pStyle w:val="NormalWeb"/>
+        <w:spacing w:before="375" w:beforeAutospacing="0" w:after="375" w:afterAutospacing="0"/>
+        <w:jc w:val="both"/>
+        <w:rPr>
+          <w:rFonts w:asciiTheme="minorHAnsi" w:hAnsiTheme="minorHAnsi" w:cstheme="minorHAnsi"/>
+          <w:color w:val="231F20"/>
+          <w:sz w:val="22"/>
+          <w:szCs w:val="22"/>
+        </w:rPr>
+      </w:pPr>
+      <w:r>
+        <w:rPr>
+          <w:rFonts w:asciiTheme="minorHAnsi" w:hAnsiTheme="minorHAnsi" w:cstheme="minorHAnsi"/>
+          <w:color w:val="231F20"/>
+          <w:sz w:val="22"/>
+          <w:szCs w:val="22"/>
+        </w:rPr>
+        <w:t>The liver is the body’s largest gland. It has several important functions, including:</w:t>
+      </w:r>
+    </w:p>
+    <w:p>
+      <w:pPr>
+        <w:numPr>
+          <w:ilvl w:val="0"/>
+          <w:numId w:val="20"/>
+        </w:numPr>
+        <w:spacing w:before="100" w:beforeAutospacing="1" w:after="120" w:line="240" w:lineRule="auto"/>
+        <w:jc w:val="both"/>
+        <w:rPr>
+          <w:rFonts w:cstheme="minorHAnsi"/>
+          <w:color w:val="231F20"/>
+        </w:rPr>
+      </w:pPr>
+      <w:r>
+        <w:rPr>
+          <w:rFonts w:cstheme="minorHAnsi"/>
+          <w:color w:val="231F20"/>
+        </w:rPr>
+        <w:t>making proteins</w:t>
+      </w:r>
+    </w:p>
+    <w:p>
+      <w:pPr>
+        <w:numPr>
+          <w:ilvl w:val="0"/>
+          <w:numId w:val="20"/>
+        </w:numPr>
+        <w:spacing w:before="100" w:beforeAutospacing="1" w:after="120" w:line="240" w:lineRule="auto"/>
+        <w:jc w:val="both"/>
+        <w:rPr>
+          <w:rFonts w:cstheme="minorHAnsi"/>
+          <w:color w:val="231F20"/>
+        </w:rPr>
+      </w:pPr>
+      <w:r>
+        <w:rPr>
+          <w:rFonts w:cstheme="minorHAnsi"/>
+          <w:color w:val="231F20"/>
+        </w:rPr>
+        <w:t>storing vitamins and iron</w:t>
+      </w:r>
+    </w:p>
+    <w:p>
+      <w:pPr>
+        <w:numPr>
+          <w:ilvl w:val="0"/>
+          <w:numId w:val="20"/>
+        </w:numPr>
+        <w:spacing w:before="100" w:beforeAutospacing="1" w:after="120" w:line="240" w:lineRule="auto"/>
+        <w:jc w:val="both"/>
+        <w:rPr>
+          <w:rFonts w:cstheme="minorHAnsi"/>
+          <w:color w:val="231F20"/>
+        </w:rPr>
+      </w:pPr>
+      <w:r>
+        <w:rPr>
+          <w:rFonts w:cstheme="minorHAnsi"/>
+          <w:color w:val="231F20"/>
+        </w:rPr>
+        <w:t>removing toxins from your blood</w:t>
+      </w:r>
+    </w:p>
+    <w:p>
+      <w:pPr>
+        <w:numPr>
+          <w:ilvl w:val="0"/>
+          <w:numId w:val="20"/>
+        </w:numPr>
+        <w:spacing w:before="100" w:beforeAutospacing="1" w:after="120" w:line="240" w:lineRule="auto"/>
+        <w:jc w:val="both"/>
+        <w:rPr>
+          <w:rFonts w:cstheme="minorHAnsi"/>
+          <w:color w:val="231F20"/>
+        </w:rPr>
+      </w:pPr>
+      <w:r>
+        <w:rPr>
+          <w:rFonts w:cstheme="minorHAnsi"/>
+          <w:color w:val="231F20"/>
+        </w:rPr>
+        <w:t>producing bile, which aids in digestion</w:t>
+      </w:r>
+    </w:p>
+    <w:p>
+      <w:pPr>
+        <w:pStyle w:val="NormalWeb"/>
+        <w:spacing w:before="375" w:beforeAutospacing="0" w:after="375" w:afterAutospacing="0"/>
+        <w:jc w:val="both"/>
+        <w:rPr>
+          <w:rFonts w:asciiTheme="minorHAnsi" w:hAnsiTheme="minorHAnsi" w:cstheme="minorHAnsi"/>
+          <w:color w:val="231F20"/>
+          <w:sz w:val="22"/>
+          <w:szCs w:val="22"/>
+        </w:rPr>
+      </w:pPr>
+      <w:r>
+        <w:rPr>
+          <w:rFonts w:asciiTheme="minorHAnsi" w:hAnsiTheme="minorHAnsi" w:cstheme="minorHAnsi"/>
+          <w:color w:val="231F20"/>
+          <w:sz w:val="22"/>
+          <w:szCs w:val="22"/>
+        </w:rPr>
+        <w:t>Proteins called enzymes help the liver break down other proteins so your body can absorb them more easily. ALT is one of these enzymes. It plays a crucial role in metabolism, the process that turns food into energy.</w:t>
+      </w:r>
+    </w:p>
+    <w:p>
+      <w:pPr>
+        <w:pStyle w:val="NormalWeb"/>
+        <w:spacing w:before="375" w:beforeAutospacing="0" w:after="375" w:afterAutospacing="0"/>
+        <w:jc w:val="both"/>
+        <w:rPr>
+          <w:rFonts w:asciiTheme="minorHAnsi" w:hAnsiTheme="minorHAnsi" w:cstheme="minorHAnsi"/>
+          <w:color w:val="231F20"/>
+          <w:sz w:val="22"/>
+          <w:szCs w:val="22"/>
+        </w:rPr>
+      </w:pPr>
+      <w:r>
+        <w:rPr>
+          <w:rFonts w:asciiTheme="minorHAnsi" w:hAnsiTheme="minorHAnsi" w:cstheme="minorHAnsi"/>
+          <w:color w:val="231F20"/>
+          <w:sz w:val="22"/>
+          <w:szCs w:val="22"/>
+        </w:rPr>
+        <w:t>ALT is normally found inside liver cells. However, when your liver is damaged or inflamed, ALT can be released into your bloodstream. This causes serum ALT levels to rise.</w:t>
+      </w:r>
+    </w:p>
+    <w:p>
+      <w:pPr>
+        <w:pStyle w:val="NormalWeb"/>
+        <w:spacing w:before="375" w:beforeAutospacing="0" w:after="375" w:afterAutospacing="0"/>
+        <w:jc w:val="both"/>
+        <w:rPr>
+          <w:rFonts w:asciiTheme="minorHAnsi" w:hAnsiTheme="minorHAnsi" w:cstheme="minorHAnsi"/>
+          <w:color w:val="231F20"/>
+          <w:sz w:val="22"/>
+          <w:szCs w:val="22"/>
+        </w:rPr>
+      </w:pPr>
+      <w:r>
+        <w:rPr>
+          <w:rFonts w:asciiTheme="minorHAnsi" w:hAnsiTheme="minorHAnsi" w:cstheme="minorHAnsi"/>
+          <w:color w:val="231F20"/>
+          <w:sz w:val="22"/>
+          <w:szCs w:val="22"/>
+        </w:rPr>
+        <w:t>Measuring the level of ALT in a person’s blood can help doctors evaluate liver function or determine the underlying cause of a liver problem. The ALT test is often part of an initial screening for liver disease.</w:t>
+      </w:r>
+    </w:p>
+    <w:p>
+      <w:pPr>
+        <w:pStyle w:val="NormalWeb"/>
+        <w:spacing w:before="375" w:beforeAutospacing="0" w:after="375" w:afterAutospacing="0"/>
+        <w:jc w:val="both"/>
+        <w:rPr>
+          <w:rFonts w:asciiTheme="minorHAnsi" w:hAnsiTheme="minorHAnsi" w:cstheme="minorHAnsi"/>
+          <w:color w:val="231F20"/>
+          <w:sz w:val="22"/>
+          <w:szCs w:val="22"/>
+        </w:rPr>
+      </w:pPr>
+      <w:r>
+        <w:rPr>
+          <w:rFonts w:asciiTheme="minorHAnsi" w:hAnsiTheme="minorHAnsi" w:cstheme="minorHAnsi"/>
+          <w:color w:val="231F20"/>
+          <w:sz w:val="22"/>
+          <w:szCs w:val="22"/>
+        </w:rPr>
+        <w:t>An ALT test is also known as a serum glutamic-pyruvic transaminase (SGPT) test or an alanine transaminase test.</w:t>
+      </w:r>
+    </w:p>
+    <w:p>
+      <w:pPr>
+        <w:spacing w:line="240" w:lineRule="auto"/>
+        <w:jc w:val="both"/>
+        <w:rPr>
+          <w:rFonts w:ascii="Arial Black" w:hAnsi="Arial Black"/>
+        </w:rPr>
+      </w:pPr>
+      <w:bookmarkStart w:id="4" w:name="purpose"/>
+      <w:r>
+        <w:rPr>
+          <w:rFonts w:ascii="Arial Black" w:hAnsi="Arial Black"/>
+        </w:rPr>
+        <w:t>Why is an ALT test done?</w:t>
+      </w:r>
+      <w:bookmarkEnd w:id="4"/>
+    </w:p>
+    <w:p>
+      <w:pPr>
+        <w:pStyle w:val="NormalWeb"/>
+        <w:spacing w:before="375" w:beforeAutospacing="0" w:after="375" w:afterAutospacing="0"/>
+        <w:jc w:val="both"/>
+        <w:rPr>
+          <w:rFonts w:asciiTheme="minorHAnsi" w:hAnsiTheme="minorHAnsi" w:cstheme="minorHAnsi"/>
+          <w:color w:val="231F20"/>
+          <w:sz w:val="22"/>
+          <w:szCs w:val="22"/>
+        </w:rPr>
+      </w:pPr>
+      <w:r>
+        <w:rPr>
+          <w:rFonts w:asciiTheme="minorHAnsi" w:hAnsiTheme="minorHAnsi" w:cstheme="minorHAnsi"/>
+          <w:color w:val="231F20"/>
+          <w:sz w:val="22"/>
+          <w:szCs w:val="22"/>
+        </w:rPr>
+        <w:t>The ALT test is usually used to determine whether someone has liver injury or failure. Your doctor may order an ALT test if you’re having symptoms of liver disease, including:</w:t>
+      </w:r>
+    </w:p>
+    <w:p>
+      <w:pPr>
+        <w:numPr>
+          <w:ilvl w:val="0"/>
+          <w:numId w:val="21"/>
+        </w:numPr>
+        <w:spacing w:before="100" w:beforeAutospacing="1" w:after="120" w:line="240" w:lineRule="auto"/>
+        <w:jc w:val="both"/>
+        <w:rPr>
+          <w:rFonts w:cstheme="minorHAnsi"/>
+          <w:color w:val="231F20"/>
+        </w:rPr>
+      </w:pPr>
+      <w:r>
+        <w:rPr>
+          <w:rFonts w:cstheme="minorHAnsi"/>
+          <w:color w:val="231F20"/>
+        </w:rPr>
+        <w:t>jaundice, which is yellowing of your eyes or skin</w:t>
+      </w:r>
+    </w:p>
+    <w:p>
+      <w:pPr>
+        <w:numPr>
+          <w:ilvl w:val="0"/>
+          <w:numId w:val="21"/>
+        </w:numPr>
+        <w:spacing w:before="100" w:beforeAutospacing="1" w:after="120" w:line="240" w:lineRule="auto"/>
+        <w:jc w:val="both"/>
+        <w:rPr>
+          <w:rFonts w:cstheme="minorHAnsi"/>
+          <w:color w:val="231F20"/>
+        </w:rPr>
+      </w:pPr>
+      <w:r>
+        <w:rPr>
+          <w:rFonts w:cstheme="minorHAnsi"/>
+          <w:color w:val="231F20"/>
+        </w:rPr>
+        <w:t>dark urine</w:t>
+      </w:r>
+    </w:p>
+    <w:p>
+      <w:pPr>
+        <w:numPr>
+          <w:ilvl w:val="0"/>
+          <w:numId w:val="21"/>
+        </w:numPr>
+        <w:spacing w:before="100" w:beforeAutospacing="1" w:after="120" w:line="240" w:lineRule="auto"/>
+        <w:jc w:val="both"/>
+        <w:rPr>
+          <w:rFonts w:cstheme="minorHAnsi"/>
+          <w:color w:val="231F20"/>
+        </w:rPr>
+      </w:pPr>
+      <w:r>
+        <w:rPr>
+          <w:rFonts w:cstheme="minorHAnsi"/>
+          <w:color w:val="231F20"/>
+        </w:rPr>
+        <w:t>nausea</w:t>
+      </w:r>
+    </w:p>
+    <w:p>
+      <w:pPr>
+        <w:numPr>
+          <w:ilvl w:val="0"/>
+          <w:numId w:val="21"/>
+        </w:numPr>
+        <w:spacing w:before="100" w:beforeAutospacing="1" w:after="120" w:line="240" w:lineRule="auto"/>
+        <w:jc w:val="both"/>
+        <w:rPr>
+          <w:rFonts w:cstheme="minorHAnsi"/>
+          <w:color w:val="231F20"/>
+        </w:rPr>
+      </w:pPr>
+      <w:r>
+        <w:rPr>
+          <w:rFonts w:cstheme="minorHAnsi"/>
+          <w:color w:val="231F20"/>
+        </w:rPr>
+        <w:t>vomiting</w:t>
+      </w:r>
+    </w:p>
+    <w:p>
+      <w:pPr>
+        <w:numPr>
+          <w:ilvl w:val="0"/>
+          <w:numId w:val="21"/>
+        </w:numPr>
+        <w:spacing w:before="100" w:beforeAutospacing="1" w:after="120" w:line="240" w:lineRule="auto"/>
+        <w:jc w:val="both"/>
+        <w:rPr>
+          <w:rFonts w:cstheme="minorHAnsi"/>
+          <w:color w:val="231F20"/>
+        </w:rPr>
+      </w:pPr>
+      <w:r>
+        <w:rPr>
+          <w:rFonts w:cstheme="minorHAnsi"/>
+          <w:color w:val="231F20"/>
+        </w:rPr>
+        <w:t>pain in the right upper quadrant of your abdomen</w:t>
+      </w:r>
+    </w:p>
+    <w:p>
+      <w:pPr>
+        <w:pStyle w:val="NormalWeb"/>
+        <w:spacing w:before="375" w:beforeAutospacing="0" w:after="375" w:afterAutospacing="0"/>
+        <w:jc w:val="both"/>
+        <w:rPr>
+          <w:rFonts w:asciiTheme="minorHAnsi" w:hAnsiTheme="minorHAnsi" w:cstheme="minorHAnsi"/>
+          <w:color w:val="231F20"/>
+          <w:sz w:val="22"/>
+          <w:szCs w:val="22"/>
+        </w:rPr>
+      </w:pPr>
+      <w:r>
+        <w:rPr>
+          <w:rFonts w:asciiTheme="minorHAnsi" w:hAnsiTheme="minorHAnsi" w:cstheme="minorHAnsi"/>
+          <w:color w:val="231F20"/>
+          <w:sz w:val="22"/>
+          <w:szCs w:val="22"/>
+        </w:rPr>
+        <w:lastRenderedPageBreak/>
+        <w:t>Liver damage generally causes an increase in ALT levels. The ALT test can evaluate the levels of ALT in your bloodstream, but it can’t show how much liver damage there is or how much fibrosis, or scarring, is present. The test also can’t predict how severe the liver damage will become.</w:t>
+      </w:r>
+    </w:p>
+    <w:p>
+      <w:pPr>
+        <w:pStyle w:val="NormalWeb"/>
+        <w:spacing w:before="375" w:beforeAutospacing="0" w:after="375" w:afterAutospacing="0"/>
+        <w:jc w:val="both"/>
+        <w:rPr>
+          <w:rFonts w:asciiTheme="minorHAnsi" w:hAnsiTheme="minorHAnsi" w:cstheme="minorHAnsi"/>
+          <w:color w:val="231F20"/>
+          <w:sz w:val="22"/>
+          <w:szCs w:val="22"/>
+        </w:rPr>
+      </w:pPr>
+      <w:r>
+        <w:rPr>
+          <w:rFonts w:asciiTheme="minorHAnsi" w:hAnsiTheme="minorHAnsi" w:cstheme="minorHAnsi"/>
+          <w:color w:val="231F20"/>
+          <w:sz w:val="22"/>
+          <w:szCs w:val="22"/>
+        </w:rPr>
+        <w:t>An ALT test is often done with other liver enzyme tests. Checking ALT levels along with levels of other liver enzymes can provide your doctor with more specific information about a liver problem.</w:t>
+      </w:r>
+    </w:p>
+    <w:p>
+      <w:pPr>
+        <w:pStyle w:val="NormalWeb"/>
+        <w:spacing w:before="375" w:beforeAutospacing="0" w:after="375" w:afterAutospacing="0"/>
+        <w:jc w:val="both"/>
+        <w:rPr>
+          <w:rFonts w:asciiTheme="minorHAnsi" w:hAnsiTheme="minorHAnsi" w:cstheme="minorHAnsi"/>
+          <w:color w:val="231F20"/>
+          <w:sz w:val="22"/>
+          <w:szCs w:val="22"/>
+        </w:rPr>
+      </w:pPr>
+      <w:r>
+        <w:rPr>
+          <w:rFonts w:asciiTheme="minorHAnsi" w:hAnsiTheme="minorHAnsi" w:cstheme="minorHAnsi"/>
+          <w:color w:val="231F20"/>
+          <w:sz w:val="22"/>
+          <w:szCs w:val="22"/>
+        </w:rPr>
+        <w:t>An ALT test may also be performed to:</w:t>
+      </w:r>
+    </w:p>
+    <w:p>
+      <w:pPr>
+        <w:numPr>
+          <w:ilvl w:val="0"/>
+          <w:numId w:val="22"/>
+        </w:numPr>
+        <w:spacing w:before="100" w:beforeAutospacing="1" w:after="120" w:line="240" w:lineRule="auto"/>
+        <w:jc w:val="both"/>
+        <w:rPr>
+          <w:rFonts w:cstheme="minorHAnsi"/>
+          <w:color w:val="231F20"/>
+        </w:rPr>
+      </w:pPr>
+      <w:r>
+        <w:rPr>
+          <w:rFonts w:cstheme="minorHAnsi"/>
+          <w:color w:val="231F20"/>
+        </w:rPr>
+        <w:t>monitor the progression of liver diseases, such as hepatitis or liver failure</w:t>
+      </w:r>
+    </w:p>
+    <w:p>
+      <w:pPr>
+        <w:numPr>
+          <w:ilvl w:val="0"/>
+          <w:numId w:val="22"/>
+        </w:numPr>
+        <w:spacing w:before="100" w:beforeAutospacing="1" w:after="120" w:line="240" w:lineRule="auto"/>
+        <w:jc w:val="both"/>
+        <w:rPr>
+          <w:rFonts w:cstheme="minorHAnsi"/>
+          <w:color w:val="231F20"/>
+        </w:rPr>
+      </w:pPr>
+      <w:r>
+        <w:rPr>
+          <w:rFonts w:cstheme="minorHAnsi"/>
+          <w:color w:val="231F20"/>
+        </w:rPr>
+        <w:t>assess whether treatment for liver disease should be started</w:t>
+      </w:r>
+    </w:p>
+    <w:p>
+      <w:pPr>
+        <w:numPr>
+          <w:ilvl w:val="0"/>
+          <w:numId w:val="22"/>
+        </w:numPr>
+        <w:spacing w:before="100" w:beforeAutospacing="1" w:after="120" w:line="240" w:lineRule="auto"/>
+        <w:jc w:val="both"/>
+        <w:rPr>
+          <w:rFonts w:cstheme="minorHAnsi"/>
+          <w:color w:val="231F20"/>
+        </w:rPr>
+      </w:pPr>
+      <w:r>
+        <w:rPr>
+          <w:rFonts w:cstheme="minorHAnsi"/>
+          <w:color w:val="231F20"/>
+        </w:rPr>
+        <w:t>evaluate how well treatment is working</w:t>
+      </w:r>
+    </w:p>
+    <w:p>
+      <w:pPr>
+        <w:spacing w:line="240" w:lineRule="auto"/>
+        <w:jc w:val="both"/>
+        <w:rPr>
+          <w:rFonts w:ascii="Arial Black" w:hAnsi="Arial Black"/>
+        </w:rPr>
+      </w:pPr>
+    </w:p>
+    <w:p>
+      <w:pPr>
+        <w:spacing w:line="240" w:lineRule="auto"/>
+        <w:jc w:val="both"/>
+        <w:rPr>
+          <w:rFonts w:ascii="Arial Black" w:hAnsi="Arial Black"/>
+        </w:rPr>
+      </w:pPr>
+      <w:r>
+        <w:rPr>
+          <w:rFonts w:ascii="Arial Black" w:hAnsi="Arial Black"/>
+        </w:rPr>
+        <w:t>What do my ALT test results mean?</w:t>
+      </w:r>
+    </w:p>
+    <w:p>
+      <w:pPr>
+        <w:pStyle w:val="NormalWeb"/>
+        <w:spacing w:before="375" w:beforeAutospacing="0" w:after="375" w:afterAutospacing="0"/>
+        <w:jc w:val="both"/>
+        <w:rPr>
+          <w:rFonts w:asciiTheme="minorHAnsi" w:hAnsiTheme="minorHAnsi" w:cstheme="minorHAnsi"/>
+          <w:color w:val="231F20"/>
+          <w:sz w:val="22"/>
+          <w:szCs w:val="22"/>
+        </w:rPr>
+      </w:pPr>
+      <w:r>
+        <w:rPr>
+          <w:rFonts w:asciiTheme="minorHAnsi" w:hAnsiTheme="minorHAnsi" w:cstheme="minorHAnsi"/>
+          <w:color w:val="231F20"/>
+          <w:sz w:val="22"/>
+          <w:szCs w:val="22"/>
+        </w:rPr>
+        <w:t>A low level of ALT in the blood is expected and is normal. Liver disease is the most common reason for higher than normal levels of ALT.</w:t>
+      </w:r>
+      <w:r>
+        <w:rPr>
+          <w:rFonts w:asciiTheme="minorHAnsi" w:hAnsiTheme="minorHAnsi" w:cstheme="minorHAnsi"/>
+          <w:color w:val="231F20"/>
+          <w:sz w:val="22"/>
+          <w:szCs w:val="22"/>
+        </w:rPr>
+        <w:t xml:space="preserve"> </w:t>
+      </w:r>
+      <w:r>
+        <w:rPr>
+          <w:rFonts w:asciiTheme="minorHAnsi" w:hAnsiTheme="minorHAnsi" w:cstheme="minorHAnsi"/>
+          <w:color w:val="231F20"/>
+          <w:sz w:val="22"/>
+          <w:szCs w:val="22"/>
+        </w:rPr>
+        <w:t>Very high levels of ALT (more than 10 times normal) are usually due to acute hepatitis, sometimes due to a viral hepatitis infection. In acute hepatitis, ALT levels usually stay high for about 1-2 months but can take as long as 3-6 months to return to normal. Levels of ALT may also be markedly elevated (sometimes over 100 times normal) as a result of exposure to drugs or other substances that are toxic to the liver or in conditions that cause decreased blood flow to the liver.</w:t>
+      </w:r>
+    </w:p>
+    <w:p>
+      <w:pPr>
+        <w:pStyle w:val="NormalWeb"/>
+        <w:spacing w:before="375" w:beforeAutospacing="0" w:after="375" w:afterAutospacing="0"/>
+        <w:jc w:val="both"/>
+        <w:rPr>
+          <w:rFonts w:asciiTheme="minorHAnsi" w:hAnsiTheme="minorHAnsi" w:cstheme="minorHAnsi"/>
+          <w:color w:val="231F20"/>
+          <w:sz w:val="22"/>
+          <w:szCs w:val="22"/>
+        </w:rPr>
+      </w:pPr>
+      <w:r>
+        <w:rPr>
+          <w:rFonts w:asciiTheme="minorHAnsi" w:hAnsiTheme="minorHAnsi" w:cstheme="minorHAnsi"/>
+          <w:color w:val="231F20"/>
+          <w:sz w:val="22"/>
+          <w:szCs w:val="22"/>
+        </w:rPr>
+        <w:t>ALT levels are usually not much elevated in chronic hepatitis, often less than 4 times normal. In this case, ALT levels often vary between normal and slightly increased, so the test may be ordered frequently to see if there is a pattern. Other causes of moderate increases in ALT include obstruction of bile ducts, cirrhosis (usually the result of chronic hepatitis or bile duct obstruction), heart damage, alcohol abuse, and with tumors in the liver.</w:t>
+      </w:r>
+    </w:p>
+    <w:p>
+      <w:pPr>
+        <w:pStyle w:val="NormalWeb"/>
+        <w:spacing w:before="375" w:beforeAutospacing="0" w:after="375" w:afterAutospacing="0"/>
+        <w:jc w:val="both"/>
         <w:rPr>
           <w:rFonts w:asciiTheme="minorHAnsi" w:hAnsiTheme="minorHAnsi" w:cstheme="minorHAnsi"/>
           <w:b/>
@@ -4805,569 +4766,8 @@
           <w:szCs w:val="22"/>
           <w:u w:val="single"/>
         </w:rPr>
-        <w:t>In certain types of liver diseases, the ALT level is higher than AST and the AST/ALT ratio will be low (less than 1). There are a few exceptions; the AST/ALT ratio is usually greater than 1 in alcoholic hepatitis, cirrhosis, and with heart or muscle injury and may be greater than 1 for a day or two after onset of acute hepatitis.</w:t>
-      </w:r>
-    </w:p>
-    <w:p>
-      <w:pPr>
-        <w:spacing w:line="240" w:lineRule="auto"/>
-        <w:jc w:val="both"/>
-        <w:rPr>
-          <w:rFonts w:ascii="Arial Black" w:hAnsi="Arial Black"/>
-        </w:rPr>
-      </w:pPr>
-      <w:r>
-        <w:rPr>
-          <w:rFonts w:ascii="Arial Black" w:hAnsi="Arial Black"/>
-        </w:rPr>
-        <w:t>Normal results</w:t>
-      </w:r>
-    </w:p>
-    <w:p>
-      <w:pPr>
-        <w:pStyle w:val="NormalWeb"/>
-        <w:spacing w:before="375" w:beforeAutospacing="0" w:after="375" w:afterAutospacing="0"/>
-        <w:jc w:val="both"/>
-        <w:rPr>
-          <w:rFonts w:asciiTheme="minorHAnsi" w:hAnsiTheme="minorHAnsi" w:cstheme="minorHAnsi"/>
-          <w:color w:val="231F20"/>
-          <w:sz w:val="22"/>
-          <w:szCs w:val="22"/>
-        </w:rPr>
-      </w:pPr>
-      <w:r>
-        <w:rPr>
-          <w:rFonts w:asciiTheme="minorHAnsi" w:hAnsiTheme="minorHAnsi" w:cstheme="minorHAnsi"/>
-          <w:color w:val="231F20"/>
-          <w:sz w:val="22"/>
-          <w:szCs w:val="22"/>
-        </w:rPr>
-        <w:t>The normal value for ALT in blood ranges from 29 to 33 units per liter (IU/L) for males and 19 to 25 IU/L for females, but this value can vary depending on the hospital. This range can be affected by certain factors, including gender and age. It’s important to discuss your specific results with your doctor.</w:t>
-      </w:r>
-    </w:p>
-    <w:p>
-      <w:pPr>
-        <w:spacing w:line="240" w:lineRule="auto"/>
-        <w:jc w:val="both"/>
-        <w:rPr>
-          <w:rFonts w:ascii="Arial Black" w:hAnsi="Arial Black"/>
-        </w:rPr>
-      </w:pPr>
-      <w:r>
-        <w:rPr>
-          <w:rFonts w:ascii="Arial Black" w:hAnsi="Arial Black"/>
-        </w:rPr>
-        <w:t>Abnormal results</w:t>
-      </w:r>
-    </w:p>
-    <w:p>
-      <w:pPr>
-        <w:pStyle w:val="NormalWeb"/>
-        <w:spacing w:before="375" w:beforeAutospacing="0" w:after="375" w:afterAutospacing="0"/>
-        <w:jc w:val="both"/>
-        <w:rPr>
-          <w:rFonts w:asciiTheme="minorHAnsi" w:hAnsiTheme="minorHAnsi" w:cstheme="minorHAnsi"/>
-          <w:color w:val="231F20"/>
-          <w:sz w:val="22"/>
-          <w:szCs w:val="22"/>
-        </w:rPr>
-      </w:pPr>
-      <w:r>
-        <w:rPr>
-          <w:rFonts w:asciiTheme="minorHAnsi" w:hAnsiTheme="minorHAnsi" w:cstheme="minorHAnsi"/>
-          <w:color w:val="231F20"/>
-          <w:sz w:val="22"/>
-          <w:szCs w:val="22"/>
-        </w:rPr>
-        <w:t>Higher-than-normal levels of ALT can indicate liver damage. Increased levels of ALT may be a result of:</w:t>
-      </w:r>
-    </w:p>
-    <w:p>
-      <w:pPr>
-        <w:numPr>
-          <w:ilvl w:val="0"/>
-          <w:numId w:val="23"/>
-        </w:numPr>
-        <w:spacing w:before="100" w:beforeAutospacing="1" w:after="120" w:line="240" w:lineRule="auto"/>
-        <w:jc w:val="both"/>
-        <w:rPr>
-          <w:rFonts w:cstheme="minorHAnsi"/>
-          <w:color w:val="231F20"/>
-        </w:rPr>
-      </w:pPr>
-      <w:r>
-        <w:rPr>
-          <w:rFonts w:cstheme="minorHAnsi"/>
-          <w:color w:val="231F20"/>
-        </w:rPr>
-        <w:t>hepatitis, which is an inflammatory condition of the liver</w:t>
-      </w:r>
-    </w:p>
-    <w:p>
-      <w:pPr>
-        <w:numPr>
-          <w:ilvl w:val="0"/>
-          <w:numId w:val="23"/>
-        </w:numPr>
-        <w:spacing w:before="100" w:beforeAutospacing="1" w:after="120" w:line="240" w:lineRule="auto"/>
-        <w:jc w:val="both"/>
-        <w:rPr>
-          <w:rFonts w:cstheme="minorHAnsi"/>
-          <w:color w:val="231F20"/>
-        </w:rPr>
-      </w:pPr>
-      <w:r>
-        <w:rPr>
-          <w:rFonts w:cstheme="minorHAnsi"/>
-          <w:color w:val="231F20"/>
-        </w:rPr>
-        <w:t>cirrhosis, which is severe scarring of the liver</w:t>
-      </w:r>
-    </w:p>
-    <w:p>
-      <w:pPr>
-        <w:numPr>
-          <w:ilvl w:val="0"/>
-          <w:numId w:val="23"/>
-        </w:numPr>
-        <w:spacing w:before="100" w:beforeAutospacing="1" w:after="120" w:line="240" w:lineRule="auto"/>
-        <w:jc w:val="both"/>
-        <w:rPr>
-          <w:rFonts w:cstheme="minorHAnsi"/>
-          <w:color w:val="231F20"/>
-        </w:rPr>
-      </w:pPr>
-      <w:r>
-        <w:rPr>
-          <w:rFonts w:cstheme="minorHAnsi"/>
-          <w:color w:val="231F20"/>
-        </w:rPr>
-        <w:t>death of liver tissue</w:t>
-      </w:r>
-    </w:p>
-    <w:p>
-      <w:pPr>
-        <w:numPr>
-          <w:ilvl w:val="0"/>
-          <w:numId w:val="23"/>
-        </w:numPr>
-        <w:spacing w:before="100" w:beforeAutospacing="1" w:after="120" w:line="240" w:lineRule="auto"/>
-        <w:jc w:val="both"/>
-        <w:rPr>
-          <w:rFonts w:cstheme="minorHAnsi"/>
-          <w:color w:val="231F20"/>
-        </w:rPr>
-      </w:pPr>
-      <w:r>
-        <w:rPr>
-          <w:rFonts w:cstheme="minorHAnsi"/>
-          <w:color w:val="231F20"/>
-        </w:rPr>
-        <w:t>a tumor or cancer in the liver</w:t>
-      </w:r>
-    </w:p>
-    <w:p>
-      <w:pPr>
-        <w:numPr>
-          <w:ilvl w:val="0"/>
-          <w:numId w:val="23"/>
-        </w:numPr>
-        <w:spacing w:before="100" w:beforeAutospacing="1" w:after="120" w:line="240" w:lineRule="auto"/>
-        <w:jc w:val="both"/>
-        <w:rPr>
-          <w:rFonts w:cstheme="minorHAnsi"/>
-          <w:color w:val="231F20"/>
-        </w:rPr>
-      </w:pPr>
-      <w:r>
-        <w:rPr>
-          <w:rFonts w:cstheme="minorHAnsi"/>
-          <w:color w:val="231F20"/>
-        </w:rPr>
-        <w:lastRenderedPageBreak/>
-        <w:t>a lack of blood flow to the liver</w:t>
-      </w:r>
-    </w:p>
-    <w:p>
-      <w:pPr>
-        <w:numPr>
-          <w:ilvl w:val="0"/>
-          <w:numId w:val="23"/>
-        </w:numPr>
-        <w:spacing w:before="100" w:beforeAutospacing="1" w:after="120" w:line="240" w:lineRule="auto"/>
-        <w:jc w:val="both"/>
-        <w:rPr>
-          <w:rFonts w:cstheme="minorHAnsi"/>
-          <w:color w:val="231F20"/>
-        </w:rPr>
-      </w:pPr>
-      <w:r>
-        <w:rPr>
-          <w:rFonts w:cstheme="minorHAnsi"/>
-          <w:color w:val="231F20"/>
-        </w:rPr>
-        <w:t>hemochromatosis, which is a disorder that causes iron to build up in the body</w:t>
-      </w:r>
-    </w:p>
-    <w:p>
-      <w:pPr>
-        <w:numPr>
-          <w:ilvl w:val="0"/>
-          <w:numId w:val="23"/>
-        </w:numPr>
-        <w:spacing w:before="100" w:beforeAutospacing="1" w:after="120" w:line="240" w:lineRule="auto"/>
-        <w:jc w:val="both"/>
-        <w:rPr>
-          <w:rFonts w:cstheme="minorHAnsi"/>
-          <w:color w:val="231F20"/>
-        </w:rPr>
-      </w:pPr>
-      <w:r>
-        <w:rPr>
-          <w:rFonts w:cstheme="minorHAnsi"/>
-          <w:color w:val="231F20"/>
-        </w:rPr>
-        <w:t>mononucleosis, which is an infection usually caused by the Epstein-Barr virus</w:t>
-      </w:r>
-    </w:p>
-    <w:p>
-      <w:pPr>
-        <w:numPr>
-          <w:ilvl w:val="0"/>
-          <w:numId w:val="23"/>
-        </w:numPr>
-        <w:spacing w:before="100" w:beforeAutospacing="1" w:after="120" w:line="240" w:lineRule="auto"/>
-        <w:jc w:val="both"/>
-        <w:rPr>
-          <w:rFonts w:cstheme="minorHAnsi"/>
-          <w:color w:val="231F20"/>
-        </w:rPr>
-      </w:pPr>
-      <w:r>
-        <w:rPr>
-          <w:rFonts w:cstheme="minorHAnsi"/>
-          <w:color w:val="231F20"/>
-        </w:rPr>
-        <w:t>pancreatitis, which is an inflammation of the pancreas</w:t>
-      </w:r>
-    </w:p>
-    <w:p>
-      <w:pPr>
-        <w:numPr>
-          <w:ilvl w:val="0"/>
-          <w:numId w:val="23"/>
-        </w:numPr>
-        <w:spacing w:before="100" w:beforeAutospacing="1" w:after="120" w:line="240" w:lineRule="auto"/>
-        <w:jc w:val="both"/>
-        <w:rPr>
-          <w:rFonts w:cstheme="minorHAnsi"/>
-          <w:color w:val="231F20"/>
-        </w:rPr>
-      </w:pPr>
-      <w:r>
-        <w:rPr>
-          <w:rFonts w:cstheme="minorHAnsi"/>
-          <w:color w:val="231F20"/>
-        </w:rPr>
-        <w:t>diabetes</w:t>
-      </w:r>
-    </w:p>
-    <w:p>
-      <w:pPr>
-        <w:pStyle w:val="NormalWeb"/>
-        <w:spacing w:before="375" w:beforeAutospacing="0" w:after="375" w:afterAutospacing="0"/>
-        <w:jc w:val="both"/>
-        <w:rPr>
-          <w:rFonts w:asciiTheme="minorHAnsi" w:hAnsiTheme="minorHAnsi" w:cstheme="minorHAnsi"/>
-          <w:color w:val="231F20"/>
-          <w:sz w:val="22"/>
-          <w:szCs w:val="22"/>
-        </w:rPr>
-      </w:pPr>
-      <w:r>
-        <w:rPr>
-          <w:rFonts w:asciiTheme="minorHAnsi" w:hAnsiTheme="minorHAnsi" w:cstheme="minorHAnsi"/>
-          <w:color w:val="231F20"/>
-          <w:sz w:val="22"/>
-          <w:szCs w:val="22"/>
-        </w:rPr>
-        <w:t>Lower</w:t>
-      </w:r>
-      <w:r>
-        <w:rPr>
-          <w:rFonts w:asciiTheme="minorHAnsi" w:hAnsiTheme="minorHAnsi" w:cstheme="minorHAnsi"/>
-          <w:color w:val="231F20"/>
-          <w:sz w:val="22"/>
-          <w:szCs w:val="22"/>
-        </w:rPr>
-        <w:t>-level ALT results indicate a healthy liver. However, studies</w:t>
-      </w:r>
-      <w:r>
-        <w:rPr>
-          <w:rStyle w:val="sro"/>
-          <w:rFonts w:asciiTheme="minorHAnsi" w:eastAsiaTheme="majorEastAsia" w:hAnsiTheme="minorHAnsi" w:cstheme="minorHAnsi"/>
-          <w:color w:val="01ADB9"/>
-          <w:sz w:val="22"/>
-          <w:szCs w:val="22"/>
-        </w:rPr>
-        <w:t xml:space="preserve"> </w:t>
-      </w:r>
-      <w:r>
-        <w:rPr>
-          <w:rFonts w:asciiTheme="minorHAnsi" w:hAnsiTheme="minorHAnsi" w:cstheme="minorHAnsi"/>
-          <w:color w:val="231F20"/>
-          <w:sz w:val="22"/>
-          <w:szCs w:val="22"/>
-        </w:rPr>
-        <w:t>have shown that lower-than-normal results have been related to increased long-term mortality. Discuss your numbers specifically with your doctor if you’re concerned about a low reading.</w:t>
-      </w:r>
-    </w:p>
-    <w:p>
-      <w:pPr>
-        <w:pStyle w:val="NormalWeb"/>
-        <w:spacing w:before="375" w:beforeAutospacing="0" w:after="375" w:afterAutospacing="0"/>
-        <w:jc w:val="both"/>
-        <w:rPr>
-          <w:rFonts w:asciiTheme="minorHAnsi" w:hAnsiTheme="minorHAnsi" w:cstheme="minorHAnsi"/>
-          <w:color w:val="231F20"/>
-          <w:sz w:val="22"/>
-          <w:szCs w:val="22"/>
-        </w:rPr>
-      </w:pPr>
-      <w:r>
-        <w:rPr>
-          <w:rFonts w:asciiTheme="minorHAnsi" w:hAnsiTheme="minorHAnsi" w:cstheme="minorHAnsi"/>
-          <w:color w:val="231F20"/>
-          <w:sz w:val="22"/>
-          <w:szCs w:val="22"/>
-        </w:rPr>
-        <w:t>If your test results indicate liver damage or disease, you may need more testing to determine the underlying cause of the problem and the best way to treat it.</w:t>
-      </w:r>
-    </w:p>
-    <w:p>
-      <w:pPr>
-        <w:spacing w:line="240" w:lineRule="auto"/>
-        <w:jc w:val="both"/>
-        <w:rPr>
-          <w:rFonts w:ascii="Arial Black" w:hAnsi="Arial Black"/>
-        </w:rPr>
-      </w:pPr>
-      <w:r>
-        <w:rPr>
-          <w:rFonts w:ascii="Arial Black" w:hAnsi="Arial Black"/>
-        </w:rPr>
-        <w:t>Aspartate aminotransferase (AST)</w:t>
-      </w:r>
-    </w:p>
-    <w:p>
-      <w:pPr>
-        <w:pStyle w:val="NormalWeb"/>
-        <w:spacing w:before="375" w:after="375"/>
-        <w:jc w:val="both"/>
-        <w:rPr>
-          <w:rFonts w:asciiTheme="minorHAnsi" w:hAnsiTheme="minorHAnsi" w:cstheme="minorHAnsi"/>
-          <w:color w:val="231F20"/>
-          <w:sz w:val="22"/>
-          <w:szCs w:val="22"/>
-        </w:rPr>
-      </w:pPr>
-      <w:r>
-        <w:rPr>
-          <w:rFonts w:asciiTheme="minorHAnsi" w:hAnsiTheme="minorHAnsi" w:cstheme="minorHAnsi"/>
-          <w:color w:val="231F20"/>
-          <w:sz w:val="22"/>
-          <w:szCs w:val="22"/>
-        </w:rPr>
-        <w:t>Aspartate aminotransferase (AST) is an enzyme found in cells throughout the body but mostly in the heart and liver and, to a lesser extent, in the kidneys and muscles. In healthy individuals, levels of AST in the blood are low. When liver or muscle cells are injured, they release AST into the blood. This makes AST a useful test for detecting or monitoring liver damage.</w:t>
-      </w:r>
-    </w:p>
-    <w:p>
-      <w:pPr>
-        <w:pStyle w:val="NormalWeb"/>
-        <w:spacing w:before="375" w:after="375"/>
-        <w:jc w:val="both"/>
-        <w:rPr>
-          <w:rFonts w:asciiTheme="minorHAnsi" w:hAnsiTheme="minorHAnsi" w:cstheme="minorHAnsi"/>
-          <w:color w:val="231F20"/>
-          <w:sz w:val="22"/>
-          <w:szCs w:val="22"/>
-        </w:rPr>
-      </w:pPr>
-      <w:r>
-        <w:rPr>
-          <w:rFonts w:asciiTheme="minorHAnsi" w:hAnsiTheme="minorHAnsi" w:cstheme="minorHAnsi"/>
-          <w:color w:val="231F20"/>
-          <w:sz w:val="22"/>
-          <w:szCs w:val="22"/>
-        </w:rPr>
-        <w:t>The liver is a vital organ located in the upper right-hand side of the abdominal area just beneath the rib cage. It is involved in many important functions in the body. The liver helps to process the body's nutrients, manufactures bile to help digest fats, produces many important proteins such as blood clotting factors, and breaks down potentially toxic substances into harmless ones that the body can use or excrete.</w:t>
-      </w:r>
-    </w:p>
-    <w:p>
-      <w:pPr>
-        <w:pStyle w:val="NormalWeb"/>
-        <w:spacing w:before="375" w:after="375"/>
-        <w:jc w:val="both"/>
-        <w:rPr>
-          <w:rFonts w:asciiTheme="minorHAnsi" w:hAnsiTheme="minorHAnsi" w:cstheme="minorHAnsi"/>
-          <w:color w:val="231F20"/>
-          <w:sz w:val="22"/>
-          <w:szCs w:val="22"/>
-        </w:rPr>
-      </w:pPr>
-      <w:r>
-        <w:rPr>
-          <w:rFonts w:asciiTheme="minorHAnsi" w:hAnsiTheme="minorHAnsi" w:cstheme="minorHAnsi"/>
-          <w:color w:val="231F20"/>
-          <w:sz w:val="22"/>
-          <w:szCs w:val="22"/>
-        </w:rPr>
-        <w:t>A number of conditions can cause injury to liver cells and may cause increases in AST. The test is most useful in detecting liver damage due to hepatitis, drugs toxic to the liver, cirrhosis, or alcoholism. AST, however, is not specific for the liver and may be increased in conditions affecting other parts of the body.</w:t>
-      </w:r>
-    </w:p>
-    <w:p>
-      <w:pPr>
-        <w:pStyle w:val="NormalWeb"/>
-        <w:spacing w:before="375" w:beforeAutospacing="0" w:after="375" w:afterAutospacing="0"/>
-        <w:jc w:val="both"/>
-        <w:rPr>
-          <w:rFonts w:asciiTheme="minorHAnsi" w:hAnsiTheme="minorHAnsi" w:cstheme="minorHAnsi"/>
-          <w:color w:val="231F20"/>
-          <w:sz w:val="22"/>
-          <w:szCs w:val="22"/>
-        </w:rPr>
-      </w:pPr>
-      <w:r>
-        <w:rPr>
-          <w:rFonts w:asciiTheme="minorHAnsi" w:hAnsiTheme="minorHAnsi" w:cstheme="minorHAnsi"/>
-          <w:color w:val="231F20"/>
-          <w:sz w:val="22"/>
-          <w:szCs w:val="22"/>
-        </w:rPr>
-        <w:t>An AST test is often performed along with an alanine aminotransferase (ALT) test. Both are enzymes found in the liver that become elevated in the blood when the liver is damaged. A calculated AST/ALT ratio is useful for differentiating between different causes of liver injury and in recognizing when the increased levels may be coming from another source, such as heart or muscle injury.</w:t>
-      </w:r>
-    </w:p>
-    <w:p>
-      <w:pPr>
-        <w:spacing w:line="240" w:lineRule="auto"/>
-        <w:jc w:val="both"/>
-        <w:rPr>
-          <w:rFonts w:ascii="Arial Black" w:hAnsi="Arial Black"/>
-        </w:rPr>
-      </w:pPr>
-      <w:r>
-        <w:rPr>
-          <w:rFonts w:ascii="Arial Black" w:hAnsi="Arial Black"/>
-        </w:rPr>
-        <w:t>What does the test result mean?</w:t>
-      </w:r>
-    </w:p>
-    <w:p>
-      <w:pPr>
-        <w:pStyle w:val="NormalWeb"/>
-        <w:spacing w:before="375" w:beforeAutospacing="0" w:after="375" w:afterAutospacing="0"/>
-        <w:jc w:val="both"/>
-        <w:rPr>
-          <w:rFonts w:asciiTheme="minorHAnsi" w:hAnsiTheme="minorHAnsi" w:cstheme="minorHAnsi"/>
-          <w:color w:val="231F20"/>
-          <w:sz w:val="22"/>
-          <w:szCs w:val="22"/>
-        </w:rPr>
-      </w:pPr>
-      <w:r>
-        <w:rPr>
-          <w:rFonts w:asciiTheme="minorHAnsi" w:hAnsiTheme="minorHAnsi" w:cstheme="minorHAnsi"/>
-          <w:color w:val="231F20"/>
-          <w:sz w:val="22"/>
-          <w:szCs w:val="22"/>
-        </w:rPr>
-        <w:t>Low levels of AST in the blood are expected and are normal.</w:t>
-      </w:r>
-    </w:p>
-    <w:p>
-      <w:pPr>
-        <w:pStyle w:val="NormalWeb"/>
-        <w:spacing w:before="375" w:beforeAutospacing="0" w:after="375" w:afterAutospacing="0"/>
-        <w:jc w:val="both"/>
-        <w:rPr>
-          <w:rFonts w:asciiTheme="minorHAnsi" w:hAnsiTheme="minorHAnsi" w:cstheme="minorHAnsi"/>
-          <w:color w:val="231F20"/>
-          <w:sz w:val="22"/>
-          <w:szCs w:val="22"/>
-        </w:rPr>
-      </w:pPr>
-      <w:r>
-        <w:rPr>
-          <w:rFonts w:asciiTheme="minorHAnsi" w:hAnsiTheme="minorHAnsi" w:cstheme="minorHAnsi"/>
-          <w:color w:val="231F20"/>
-          <w:sz w:val="22"/>
-          <w:szCs w:val="22"/>
-        </w:rPr>
-        <w:t>Very high levels of AST (more than 10 times normal) are usually due to acute hepatitis, sometimes due to a viral infection. With acute hepatitis, AST levels usually stay high for about 1-2 months but can take as long as 3-6 months to return to normal. Levels of AST may also be markedly elevated (often over 100 times normal) as a result of exposure to drugs or other substances that are toxic to the liver as well as in conditions that cause decreased blood flow (ischemia) to the liver.</w:t>
-      </w:r>
-    </w:p>
-    <w:p>
-      <w:pPr>
-        <w:pStyle w:val="NormalWeb"/>
-        <w:spacing w:before="375" w:beforeAutospacing="0" w:after="375" w:afterAutospacing="0"/>
-        <w:jc w:val="both"/>
-        <w:rPr>
-          <w:rFonts w:asciiTheme="minorHAnsi" w:hAnsiTheme="minorHAnsi" w:cstheme="minorHAnsi"/>
-          <w:color w:val="231F20"/>
-          <w:sz w:val="22"/>
-          <w:szCs w:val="22"/>
-        </w:rPr>
-      </w:pPr>
-    </w:p>
-    <w:p>
-      <w:pPr>
-        <w:pStyle w:val="NormalWeb"/>
-        <w:spacing w:before="375" w:beforeAutospacing="0" w:after="375" w:afterAutospacing="0"/>
-        <w:jc w:val="both"/>
-        <w:rPr>
-          <w:rFonts w:asciiTheme="minorHAnsi" w:hAnsiTheme="minorHAnsi" w:cstheme="minorHAnsi"/>
-          <w:color w:val="231F20"/>
-          <w:sz w:val="22"/>
-          <w:szCs w:val="22"/>
-        </w:rPr>
-      </w:pPr>
-      <w:r>
-        <w:rPr>
-          <w:rFonts w:asciiTheme="minorHAnsi" w:hAnsiTheme="minorHAnsi" w:cstheme="minorHAnsi"/>
-          <w:color w:val="231F20"/>
-          <w:sz w:val="22"/>
-          <w:szCs w:val="22"/>
-        </w:rPr>
-        <w:t>With chronic hepatitis, AST levels are usually not as high, often less than 4 times normal, and are more likely to be normal than are ALT levels. AST often varies between normal and slightly increased with chronic hepatitis, so the test may be ordered frequently to determine the pattern. Such moderate increases may also be seen in other diseases of the liver, especially when the bile ducts are blocked, or with cirrhosis or certain cancers of the liver. AST may also increase after heart attacks and with muscle injury, usually to a much greater degree than ALT.</w:t>
-      </w:r>
-    </w:p>
-    <w:p>
-      <w:pPr>
-        <w:pStyle w:val="NormalWeb"/>
-        <w:spacing w:before="375" w:beforeAutospacing="0" w:after="375" w:afterAutospacing="0"/>
-        <w:jc w:val="both"/>
-        <w:rPr>
-          <w:rFonts w:asciiTheme="minorHAnsi" w:hAnsiTheme="minorHAnsi" w:cstheme="minorHAnsi"/>
-          <w:color w:val="231F20"/>
-          <w:sz w:val="22"/>
-          <w:szCs w:val="22"/>
-        </w:rPr>
-      </w:pPr>
-      <w:r>
-        <w:rPr>
-          <w:rFonts w:asciiTheme="minorHAnsi" w:hAnsiTheme="minorHAnsi" w:cstheme="minorHAnsi"/>
-          <w:color w:val="231F20"/>
-          <w:sz w:val="22"/>
-          <w:szCs w:val="22"/>
-        </w:rPr>
-        <w:t>AST is often performed together with the ALT test or as part of a liver panel. For more about AST results in relation to other liver tests, see the Liver Panel article.</w:t>
-      </w:r>
-    </w:p>
-    <w:p>
-      <w:pPr>
-        <w:pStyle w:val="NormalWeb"/>
-        <w:spacing w:before="375" w:beforeAutospacing="0" w:after="375" w:afterAutospacing="0"/>
-        <w:jc w:val="both"/>
+      </w:pPr>
+      <w:r>
         <w:rPr>
           <w:rFonts w:asciiTheme="minorHAnsi" w:hAnsiTheme="minorHAnsi" w:cstheme="minorHAnsi"/>
           <w:b/>
@@ -5379,8 +4779,561 @@
           <w:szCs w:val="22"/>
           <w:u w:val="single"/>
         </w:rPr>
-      </w:pPr>
-      <w:r>
+        <w:t>In certain types of liver diseases, the ALT level is higher than AST and the AST/ALT ratio will be low (less than 1). There are a few exceptions; the AST/ALT ratio is usually greater than 1 in alcoholic hepatitis, cirrhosis, and with heart or muscle injury and may be greater than 1 for a day or two after onset of acute hepatitis.</w:t>
+      </w:r>
+    </w:p>
+    <w:p>
+      <w:pPr>
+        <w:spacing w:line="240" w:lineRule="auto"/>
+        <w:jc w:val="both"/>
+        <w:rPr>
+          <w:rFonts w:ascii="Arial Black" w:hAnsi="Arial Black"/>
+        </w:rPr>
+      </w:pPr>
+      <w:r>
+        <w:rPr>
+          <w:rFonts w:ascii="Arial Black" w:hAnsi="Arial Black"/>
+        </w:rPr>
+        <w:t>Normal results</w:t>
+      </w:r>
+    </w:p>
+    <w:p>
+      <w:pPr>
+        <w:pStyle w:val="NormalWeb"/>
+        <w:spacing w:before="375" w:beforeAutospacing="0" w:after="375" w:afterAutospacing="0"/>
+        <w:jc w:val="both"/>
+        <w:rPr>
+          <w:rFonts w:asciiTheme="minorHAnsi" w:hAnsiTheme="minorHAnsi" w:cstheme="minorHAnsi"/>
+          <w:color w:val="231F20"/>
+          <w:sz w:val="22"/>
+          <w:szCs w:val="22"/>
+        </w:rPr>
+      </w:pPr>
+      <w:r>
+        <w:rPr>
+          <w:rFonts w:asciiTheme="minorHAnsi" w:hAnsiTheme="minorHAnsi" w:cstheme="minorHAnsi"/>
+          <w:color w:val="231F20"/>
+          <w:sz w:val="22"/>
+          <w:szCs w:val="22"/>
+        </w:rPr>
+        <w:t>The normal value for ALT in blood ranges from 29 to 33 units per liter (IU/L) for males and 19 to 25 IU/L for females, but this value can vary depending on the hospital. This range can be affected by certain factors, including gender and age. It’s important to discuss your specific results with your doctor.</w:t>
+      </w:r>
+    </w:p>
+    <w:p>
+      <w:pPr>
+        <w:spacing w:line="240" w:lineRule="auto"/>
+        <w:jc w:val="both"/>
+        <w:rPr>
+          <w:rFonts w:ascii="Arial Black" w:hAnsi="Arial Black"/>
+        </w:rPr>
+      </w:pPr>
+      <w:r>
+        <w:rPr>
+          <w:rFonts w:ascii="Arial Black" w:hAnsi="Arial Black"/>
+        </w:rPr>
+        <w:t>Abnormal results</w:t>
+      </w:r>
+    </w:p>
+    <w:p>
+      <w:pPr>
+        <w:pStyle w:val="NormalWeb"/>
+        <w:spacing w:before="375" w:beforeAutospacing="0" w:after="375" w:afterAutospacing="0"/>
+        <w:jc w:val="both"/>
+        <w:rPr>
+          <w:rFonts w:asciiTheme="minorHAnsi" w:hAnsiTheme="minorHAnsi" w:cstheme="minorHAnsi"/>
+          <w:color w:val="231F20"/>
+          <w:sz w:val="22"/>
+          <w:szCs w:val="22"/>
+        </w:rPr>
+      </w:pPr>
+      <w:r>
+        <w:rPr>
+          <w:rFonts w:asciiTheme="minorHAnsi" w:hAnsiTheme="minorHAnsi" w:cstheme="minorHAnsi"/>
+          <w:color w:val="231F20"/>
+          <w:sz w:val="22"/>
+          <w:szCs w:val="22"/>
+        </w:rPr>
+        <w:lastRenderedPageBreak/>
+        <w:t>Higher-than-normal levels of ALT can indicate liver damage. Increased levels of ALT may be a result of:</w:t>
+      </w:r>
+    </w:p>
+    <w:p>
+      <w:pPr>
+        <w:numPr>
+          <w:ilvl w:val="0"/>
+          <w:numId w:val="23"/>
+        </w:numPr>
+        <w:spacing w:before="100" w:beforeAutospacing="1" w:after="120" w:line="240" w:lineRule="auto"/>
+        <w:jc w:val="both"/>
+        <w:rPr>
+          <w:rFonts w:cstheme="minorHAnsi"/>
+          <w:color w:val="231F20"/>
+        </w:rPr>
+      </w:pPr>
+      <w:r>
+        <w:rPr>
+          <w:rFonts w:cstheme="minorHAnsi"/>
+          <w:color w:val="231F20"/>
+        </w:rPr>
+        <w:t>hepatitis, which is an inflammatory condition of the liver</w:t>
+      </w:r>
+    </w:p>
+    <w:p>
+      <w:pPr>
+        <w:numPr>
+          <w:ilvl w:val="0"/>
+          <w:numId w:val="23"/>
+        </w:numPr>
+        <w:spacing w:before="100" w:beforeAutospacing="1" w:after="120" w:line="240" w:lineRule="auto"/>
+        <w:jc w:val="both"/>
+        <w:rPr>
+          <w:rFonts w:cstheme="minorHAnsi"/>
+          <w:color w:val="231F20"/>
+        </w:rPr>
+      </w:pPr>
+      <w:r>
+        <w:rPr>
+          <w:rFonts w:cstheme="minorHAnsi"/>
+          <w:color w:val="231F20"/>
+        </w:rPr>
+        <w:t>cirrhosis, which is severe scarring of the liver</w:t>
+      </w:r>
+    </w:p>
+    <w:p>
+      <w:pPr>
+        <w:numPr>
+          <w:ilvl w:val="0"/>
+          <w:numId w:val="23"/>
+        </w:numPr>
+        <w:spacing w:before="100" w:beforeAutospacing="1" w:after="120" w:line="240" w:lineRule="auto"/>
+        <w:jc w:val="both"/>
+        <w:rPr>
+          <w:rFonts w:cstheme="minorHAnsi"/>
+          <w:color w:val="231F20"/>
+        </w:rPr>
+      </w:pPr>
+      <w:r>
+        <w:rPr>
+          <w:rFonts w:cstheme="minorHAnsi"/>
+          <w:color w:val="231F20"/>
+        </w:rPr>
+        <w:t>death of liver tissue</w:t>
+      </w:r>
+    </w:p>
+    <w:p>
+      <w:pPr>
+        <w:numPr>
+          <w:ilvl w:val="0"/>
+          <w:numId w:val="23"/>
+        </w:numPr>
+        <w:spacing w:before="100" w:beforeAutospacing="1" w:after="120" w:line="240" w:lineRule="auto"/>
+        <w:jc w:val="both"/>
+        <w:rPr>
+          <w:rFonts w:cstheme="minorHAnsi"/>
+          <w:color w:val="231F20"/>
+        </w:rPr>
+      </w:pPr>
+      <w:r>
+        <w:rPr>
+          <w:rFonts w:cstheme="minorHAnsi"/>
+          <w:color w:val="231F20"/>
+        </w:rPr>
+        <w:t>a tumor or cancer in the liver</w:t>
+      </w:r>
+    </w:p>
+    <w:p>
+      <w:pPr>
+        <w:numPr>
+          <w:ilvl w:val="0"/>
+          <w:numId w:val="23"/>
+        </w:numPr>
+        <w:spacing w:before="100" w:beforeAutospacing="1" w:after="120" w:line="240" w:lineRule="auto"/>
+        <w:jc w:val="both"/>
+        <w:rPr>
+          <w:rFonts w:cstheme="minorHAnsi"/>
+          <w:color w:val="231F20"/>
+        </w:rPr>
+      </w:pPr>
+      <w:r>
+        <w:rPr>
+          <w:rFonts w:cstheme="minorHAnsi"/>
+          <w:color w:val="231F20"/>
+        </w:rPr>
+        <w:t>a lack of blood flow to the liver</w:t>
+      </w:r>
+    </w:p>
+    <w:p>
+      <w:pPr>
+        <w:numPr>
+          <w:ilvl w:val="0"/>
+          <w:numId w:val="23"/>
+        </w:numPr>
+        <w:spacing w:before="100" w:beforeAutospacing="1" w:after="120" w:line="240" w:lineRule="auto"/>
+        <w:jc w:val="both"/>
+        <w:rPr>
+          <w:rFonts w:cstheme="minorHAnsi"/>
+          <w:color w:val="231F20"/>
+        </w:rPr>
+      </w:pPr>
+      <w:r>
+        <w:rPr>
+          <w:rFonts w:cstheme="minorHAnsi"/>
+          <w:color w:val="231F20"/>
+        </w:rPr>
+        <w:t>hemochromatosis, which is a disorder that causes iron to build up in the body</w:t>
+      </w:r>
+    </w:p>
+    <w:p>
+      <w:pPr>
+        <w:numPr>
+          <w:ilvl w:val="0"/>
+          <w:numId w:val="23"/>
+        </w:numPr>
+        <w:spacing w:before="100" w:beforeAutospacing="1" w:after="120" w:line="240" w:lineRule="auto"/>
+        <w:jc w:val="both"/>
+        <w:rPr>
+          <w:rFonts w:cstheme="minorHAnsi"/>
+          <w:color w:val="231F20"/>
+        </w:rPr>
+      </w:pPr>
+      <w:r>
+        <w:rPr>
+          <w:rFonts w:cstheme="minorHAnsi"/>
+          <w:color w:val="231F20"/>
+        </w:rPr>
+        <w:t>mononucleosis, which is an infection usually caused by the Epstein-Barr virus</w:t>
+      </w:r>
+    </w:p>
+    <w:p>
+      <w:pPr>
+        <w:numPr>
+          <w:ilvl w:val="0"/>
+          <w:numId w:val="23"/>
+        </w:numPr>
+        <w:spacing w:before="100" w:beforeAutospacing="1" w:after="120" w:line="240" w:lineRule="auto"/>
+        <w:jc w:val="both"/>
+        <w:rPr>
+          <w:rFonts w:cstheme="minorHAnsi"/>
+          <w:color w:val="231F20"/>
+        </w:rPr>
+      </w:pPr>
+      <w:r>
+        <w:rPr>
+          <w:rFonts w:cstheme="minorHAnsi"/>
+          <w:color w:val="231F20"/>
+        </w:rPr>
+        <w:t>pancreatitis, which is an inflammation of the pancreas</w:t>
+      </w:r>
+    </w:p>
+    <w:p>
+      <w:pPr>
+        <w:numPr>
+          <w:ilvl w:val="0"/>
+          <w:numId w:val="23"/>
+        </w:numPr>
+        <w:spacing w:before="100" w:beforeAutospacing="1" w:after="120" w:line="240" w:lineRule="auto"/>
+        <w:jc w:val="both"/>
+        <w:rPr>
+          <w:rFonts w:cstheme="minorHAnsi"/>
+          <w:color w:val="231F20"/>
+        </w:rPr>
+      </w:pPr>
+      <w:r>
+        <w:rPr>
+          <w:rFonts w:cstheme="minorHAnsi"/>
+          <w:color w:val="231F20"/>
+        </w:rPr>
+        <w:t>diabetes</w:t>
+      </w:r>
+    </w:p>
+    <w:p>
+      <w:pPr>
+        <w:pStyle w:val="NormalWeb"/>
+        <w:spacing w:before="375" w:beforeAutospacing="0" w:after="375" w:afterAutospacing="0"/>
+        <w:jc w:val="both"/>
+        <w:rPr>
+          <w:rFonts w:asciiTheme="minorHAnsi" w:hAnsiTheme="minorHAnsi" w:cstheme="minorHAnsi"/>
+          <w:color w:val="231F20"/>
+          <w:sz w:val="22"/>
+          <w:szCs w:val="22"/>
+        </w:rPr>
+      </w:pPr>
+      <w:r>
+        <w:rPr>
+          <w:rFonts w:asciiTheme="minorHAnsi" w:hAnsiTheme="minorHAnsi" w:cstheme="minorHAnsi"/>
+          <w:color w:val="231F20"/>
+          <w:sz w:val="22"/>
+          <w:szCs w:val="22"/>
+        </w:rPr>
+        <w:t>Lower-level ALT results indicate a healthy liver. However, studies</w:t>
+      </w:r>
+      <w:r>
+        <w:rPr>
+          <w:rStyle w:val="sro"/>
+          <w:rFonts w:asciiTheme="minorHAnsi" w:eastAsiaTheme="majorEastAsia" w:hAnsiTheme="minorHAnsi" w:cstheme="minorHAnsi"/>
+          <w:color w:val="01ADB9"/>
+          <w:sz w:val="22"/>
+          <w:szCs w:val="22"/>
+        </w:rPr>
+        <w:t xml:space="preserve"> </w:t>
+      </w:r>
+      <w:r>
+        <w:rPr>
+          <w:rFonts w:asciiTheme="minorHAnsi" w:hAnsiTheme="minorHAnsi" w:cstheme="minorHAnsi"/>
+          <w:color w:val="231F20"/>
+          <w:sz w:val="22"/>
+          <w:szCs w:val="22"/>
+        </w:rPr>
+        <w:t>have shown that lower-than-normal results have been related to increased long-term mortality. Discuss your numbers specifically with your doctor if you’re concerned about a low reading.</w:t>
+      </w:r>
+    </w:p>
+    <w:p>
+      <w:pPr>
+        <w:pStyle w:val="NormalWeb"/>
+        <w:spacing w:before="375" w:beforeAutospacing="0" w:after="375" w:afterAutospacing="0"/>
+        <w:jc w:val="both"/>
+        <w:rPr>
+          <w:rFonts w:asciiTheme="minorHAnsi" w:hAnsiTheme="minorHAnsi" w:cstheme="minorHAnsi"/>
+          <w:color w:val="231F20"/>
+          <w:sz w:val="22"/>
+          <w:szCs w:val="22"/>
+        </w:rPr>
+      </w:pPr>
+      <w:r>
+        <w:rPr>
+          <w:rFonts w:asciiTheme="minorHAnsi" w:hAnsiTheme="minorHAnsi" w:cstheme="minorHAnsi"/>
+          <w:color w:val="231F20"/>
+          <w:sz w:val="22"/>
+          <w:szCs w:val="22"/>
+        </w:rPr>
+        <w:t>If your test results indicate liver damage or disease, you may need more testing to determine the underlying cause of the problem and the best way to treat it.</w:t>
+      </w:r>
+    </w:p>
+    <w:p>
+      <w:pPr>
+        <w:spacing w:line="240" w:lineRule="auto"/>
+        <w:jc w:val="both"/>
+        <w:rPr>
+          <w:rFonts w:ascii="Arial Black" w:hAnsi="Arial Black"/>
+        </w:rPr>
+      </w:pPr>
+      <w:r>
+        <w:rPr>
+          <w:rFonts w:ascii="Arial Black" w:hAnsi="Arial Black"/>
+        </w:rPr>
+        <w:t>Aspartate aminotransferase (AST)</w:t>
+      </w:r>
+    </w:p>
+    <w:p>
+      <w:pPr>
+        <w:pStyle w:val="NormalWeb"/>
+        <w:spacing w:before="375" w:after="375"/>
+        <w:jc w:val="both"/>
+        <w:rPr>
+          <w:rFonts w:asciiTheme="minorHAnsi" w:hAnsiTheme="minorHAnsi" w:cstheme="minorHAnsi"/>
+          <w:color w:val="231F20"/>
+          <w:sz w:val="22"/>
+          <w:szCs w:val="22"/>
+        </w:rPr>
+      </w:pPr>
+      <w:r>
+        <w:rPr>
+          <w:rFonts w:asciiTheme="minorHAnsi" w:hAnsiTheme="minorHAnsi" w:cstheme="minorHAnsi"/>
+          <w:color w:val="231F20"/>
+          <w:sz w:val="22"/>
+          <w:szCs w:val="22"/>
+        </w:rPr>
+        <w:t>Aspartate aminotransferase (AST) is an enzyme found in cells throughout the body but mostly in the heart and liver and, to a lesser extent, in the kidneys and muscles. In healthy individuals, levels of AST in the blood are low. When liver or muscle cells are injured, they release AST into the blood. This makes AST a useful test for detecting or monitoring liver damage.</w:t>
+      </w:r>
+    </w:p>
+    <w:p>
+      <w:pPr>
+        <w:pStyle w:val="NormalWeb"/>
+        <w:spacing w:before="375" w:after="375"/>
+        <w:jc w:val="both"/>
+        <w:rPr>
+          <w:rFonts w:asciiTheme="minorHAnsi" w:hAnsiTheme="minorHAnsi" w:cstheme="minorHAnsi"/>
+          <w:color w:val="231F20"/>
+          <w:sz w:val="22"/>
+          <w:szCs w:val="22"/>
+        </w:rPr>
+      </w:pPr>
+      <w:r>
+        <w:rPr>
+          <w:rFonts w:asciiTheme="minorHAnsi" w:hAnsiTheme="minorHAnsi" w:cstheme="minorHAnsi"/>
+          <w:color w:val="231F20"/>
+          <w:sz w:val="22"/>
+          <w:szCs w:val="22"/>
+        </w:rPr>
+        <w:t>The liver is a vital organ located in the upper right-hand side of the abdominal area just beneath the rib cage. It is involved in many important functions in the body. The liver helps to process the body's nutrients, manufactures bile to help digest fats, produces many important proteins such as blood clotting factors, and breaks down potentially toxic substances into harmless ones that the body can use or excrete.</w:t>
+      </w:r>
+    </w:p>
+    <w:p>
+      <w:pPr>
+        <w:pStyle w:val="NormalWeb"/>
+        <w:spacing w:before="375" w:after="375"/>
+        <w:jc w:val="both"/>
+        <w:rPr>
+          <w:rFonts w:asciiTheme="minorHAnsi" w:hAnsiTheme="minorHAnsi" w:cstheme="minorHAnsi"/>
+          <w:color w:val="231F20"/>
+          <w:sz w:val="22"/>
+          <w:szCs w:val="22"/>
+        </w:rPr>
+      </w:pPr>
+      <w:r>
+        <w:rPr>
+          <w:rFonts w:asciiTheme="minorHAnsi" w:hAnsiTheme="minorHAnsi" w:cstheme="minorHAnsi"/>
+          <w:color w:val="231F20"/>
+          <w:sz w:val="22"/>
+          <w:szCs w:val="22"/>
+        </w:rPr>
+        <w:t>A number of conditions can cause injury to liver cells and may cause increases in AST. The test is most useful in detecting liver damage due to hepatitis, drugs toxic to the liver, cirrhosis, or alcoholism. AST, however, is not specific for the liver and may be increased in conditions affecting other parts of the body.</w:t>
+      </w:r>
+    </w:p>
+    <w:p>
+      <w:pPr>
+        <w:pStyle w:val="NormalWeb"/>
+        <w:spacing w:before="375" w:beforeAutospacing="0" w:after="375" w:afterAutospacing="0"/>
+        <w:jc w:val="both"/>
+        <w:rPr>
+          <w:rFonts w:asciiTheme="minorHAnsi" w:hAnsiTheme="minorHAnsi" w:cstheme="minorHAnsi"/>
+          <w:color w:val="231F20"/>
+          <w:sz w:val="22"/>
+          <w:szCs w:val="22"/>
+        </w:rPr>
+      </w:pPr>
+      <w:r>
+        <w:rPr>
+          <w:rFonts w:asciiTheme="minorHAnsi" w:hAnsiTheme="minorHAnsi" w:cstheme="minorHAnsi"/>
+          <w:color w:val="231F20"/>
+          <w:sz w:val="22"/>
+          <w:szCs w:val="22"/>
+        </w:rPr>
+        <w:t>An AST test is often performed along with an alanine aminotransferase (ALT) test. Both are enzymes found in the liver that become elevated in the blood when the liver is damaged. A calculated AST/ALT ratio is useful for differentiating between different causes of liver injury and in recognizing when the increased levels may be coming from another source, such as heart or muscle injury.</w:t>
+      </w:r>
+    </w:p>
+    <w:p>
+      <w:pPr>
+        <w:spacing w:line="240" w:lineRule="auto"/>
+        <w:jc w:val="both"/>
+        <w:rPr>
+          <w:rFonts w:ascii="Arial Black" w:hAnsi="Arial Black"/>
+        </w:rPr>
+      </w:pPr>
+      <w:r>
+        <w:rPr>
+          <w:rFonts w:ascii="Arial Black" w:hAnsi="Arial Black"/>
+        </w:rPr>
+        <w:t>What does the test result mean?</w:t>
+      </w:r>
+    </w:p>
+    <w:p>
+      <w:pPr>
+        <w:pStyle w:val="NormalWeb"/>
+        <w:spacing w:before="375" w:beforeAutospacing="0" w:after="375" w:afterAutospacing="0"/>
+        <w:jc w:val="both"/>
+        <w:rPr>
+          <w:rFonts w:asciiTheme="minorHAnsi" w:hAnsiTheme="minorHAnsi" w:cstheme="minorHAnsi"/>
+          <w:color w:val="231F20"/>
+          <w:sz w:val="22"/>
+          <w:szCs w:val="22"/>
+        </w:rPr>
+      </w:pPr>
+      <w:r>
+        <w:rPr>
+          <w:rFonts w:asciiTheme="minorHAnsi" w:hAnsiTheme="minorHAnsi" w:cstheme="minorHAnsi"/>
+          <w:color w:val="231F20"/>
+          <w:sz w:val="22"/>
+          <w:szCs w:val="22"/>
+        </w:rPr>
+        <w:lastRenderedPageBreak/>
+        <w:t>Low levels of AST in the blood are expected and are normal.</w:t>
+      </w:r>
+    </w:p>
+    <w:p>
+      <w:pPr>
+        <w:pStyle w:val="NormalWeb"/>
+        <w:spacing w:before="375" w:beforeAutospacing="0" w:after="375" w:afterAutospacing="0"/>
+        <w:jc w:val="both"/>
+        <w:rPr>
+          <w:rFonts w:asciiTheme="minorHAnsi" w:hAnsiTheme="minorHAnsi" w:cstheme="minorHAnsi"/>
+          <w:color w:val="231F20"/>
+          <w:sz w:val="22"/>
+          <w:szCs w:val="22"/>
+        </w:rPr>
+      </w:pPr>
+      <w:r>
+        <w:rPr>
+          <w:rFonts w:asciiTheme="minorHAnsi" w:hAnsiTheme="minorHAnsi" w:cstheme="minorHAnsi"/>
+          <w:color w:val="231F20"/>
+          <w:sz w:val="22"/>
+          <w:szCs w:val="22"/>
+        </w:rPr>
+        <w:t>Very high levels of AST (more than 10 times normal) are usually due to acute hepatitis, sometimes due to a viral infection. With acute hepatitis, AST levels usually stay high for about 1-2 months but can take as long as 3-6 months to return to normal. Levels of AST may also be markedly elevated (often over 100 times normal) as a result of exposure to drugs or other substances that are toxic to the liver as well as in conditions that cause decreased blood flow (ischemia) to the liver.</w:t>
+      </w:r>
+    </w:p>
+    <w:p>
+      <w:pPr>
+        <w:pStyle w:val="NormalWeb"/>
+        <w:spacing w:before="375" w:beforeAutospacing="0" w:after="375" w:afterAutospacing="0"/>
+        <w:jc w:val="both"/>
+        <w:rPr>
+          <w:rFonts w:asciiTheme="minorHAnsi" w:hAnsiTheme="minorHAnsi" w:cstheme="minorHAnsi"/>
+          <w:color w:val="231F20"/>
+          <w:sz w:val="22"/>
+          <w:szCs w:val="22"/>
+        </w:rPr>
+      </w:pPr>
+    </w:p>
+    <w:p>
+      <w:pPr>
+        <w:pStyle w:val="NormalWeb"/>
+        <w:spacing w:before="375" w:beforeAutospacing="0" w:after="375" w:afterAutospacing="0"/>
+        <w:jc w:val="both"/>
+        <w:rPr>
+          <w:rFonts w:asciiTheme="minorHAnsi" w:hAnsiTheme="minorHAnsi" w:cstheme="minorHAnsi"/>
+          <w:color w:val="231F20"/>
+          <w:sz w:val="22"/>
+          <w:szCs w:val="22"/>
+        </w:rPr>
+      </w:pPr>
+      <w:r>
+        <w:rPr>
+          <w:rFonts w:asciiTheme="minorHAnsi" w:hAnsiTheme="minorHAnsi" w:cstheme="minorHAnsi"/>
+          <w:color w:val="231F20"/>
+          <w:sz w:val="22"/>
+          <w:szCs w:val="22"/>
+        </w:rPr>
+        <w:t>With chronic hepatitis, AST levels are usually not as high, often less than 4 times normal, and are more likely to be normal than are ALT levels. AST often varies between normal and slightly increased with chronic hepatitis, so the test may be ordered frequently to determine the pattern. Such moderate increases may also be seen in other diseases of the liver, especially when the bile ducts are blocked, or with cirrhosis or certain cancers of the liver. AST may also increase after heart attacks and with muscle injury, usually to a much greater degree than ALT.</w:t>
+      </w:r>
+    </w:p>
+    <w:p>
+      <w:pPr>
+        <w:pStyle w:val="NormalWeb"/>
+        <w:spacing w:before="375" w:beforeAutospacing="0" w:after="375" w:afterAutospacing="0"/>
+        <w:jc w:val="both"/>
+        <w:rPr>
+          <w:rFonts w:asciiTheme="minorHAnsi" w:hAnsiTheme="minorHAnsi" w:cstheme="minorHAnsi"/>
+          <w:color w:val="231F20"/>
+          <w:sz w:val="22"/>
+          <w:szCs w:val="22"/>
+        </w:rPr>
+      </w:pPr>
+      <w:r>
+        <w:rPr>
+          <w:rFonts w:asciiTheme="minorHAnsi" w:hAnsiTheme="minorHAnsi" w:cstheme="minorHAnsi"/>
+          <w:color w:val="231F20"/>
+          <w:sz w:val="22"/>
+          <w:szCs w:val="22"/>
+        </w:rPr>
+        <w:t>AST is often performed together with the ALT test or as part of a liver panel. For more about AST results in relation to other liver tests, see the Liver Panel article.</w:t>
+      </w:r>
+    </w:p>
+    <w:p>
+      <w:pPr>
+        <w:pStyle w:val="NormalWeb"/>
+        <w:spacing w:before="375" w:beforeAutospacing="0" w:after="375" w:afterAutospacing="0"/>
+        <w:jc w:val="both"/>
         <w:rPr>
           <w:rFonts w:asciiTheme="minorHAnsi" w:hAnsiTheme="minorHAnsi" w:cstheme="minorHAnsi"/>
           <w:b/>
@@ -5392,8 +5345,1121 @@
           <w:szCs w:val="22"/>
           <w:u w:val="single"/>
         </w:rPr>
+      </w:pPr>
+      <w:r>
+        <w:rPr>
+          <w:rFonts w:asciiTheme="minorHAnsi" w:hAnsiTheme="minorHAnsi" w:cstheme="minorHAnsi"/>
+          <w:b/>
+          <w:bCs/>
+          <w:i/>
+          <w:iCs/>
+          <w:color w:val="7030A0"/>
+          <w:sz w:val="22"/>
+          <w:szCs w:val="22"/>
+          <w:u w:val="single"/>
+        </w:rPr>
         <w:t>In most types of liver disease, the ALT level is higher than AST and the AST/ALT ratio will be low (less than 1). There are a few exceptions; the AST/ALT ratio is usually increased in alcoholic hepatitis, cirrhosis, hepatitis C virus-related chronic liver disease, and in the first day or two of acute hepatitis or injury from bile duct obstruction. With heart or muscle injury, AST is often much higher than ALT (often 3-5 times as high) and levels tend to stay higher than ALT for longer than with liver injury.</w:t>
       </w:r>
+    </w:p>
+    <w:p>
+      <w:pPr>
+        <w:spacing w:line="240" w:lineRule="auto"/>
+        <w:jc w:val="both"/>
+        <w:rPr>
+          <w:rFonts w:ascii="Arial Black" w:hAnsi="Arial Black"/>
+        </w:rPr>
+      </w:pPr>
+      <w:r>
+        <w:rPr>
+          <w:rFonts w:ascii="Arial Black" w:hAnsi="Arial Black"/>
+        </w:rPr>
+        <w:t>Albumin</w:t>
+      </w:r>
+    </w:p>
+    <w:p>
+      <w:pPr>
+        <w:pStyle w:val="NormalWeb"/>
+        <w:spacing w:before="375" w:beforeAutospacing="0" w:after="375" w:afterAutospacing="0"/>
+        <w:jc w:val="both"/>
+        <w:rPr>
+          <w:rFonts w:asciiTheme="minorHAnsi" w:hAnsiTheme="minorHAnsi" w:cstheme="minorHAnsi"/>
+          <w:color w:val="231F20"/>
+          <w:sz w:val="22"/>
+          <w:szCs w:val="22"/>
+        </w:rPr>
+      </w:pPr>
+      <w:r>
+        <w:rPr>
+          <w:rFonts w:asciiTheme="minorHAnsi" w:hAnsiTheme="minorHAnsi" w:cstheme="minorHAnsi"/>
+          <w:color w:val="231F20"/>
+          <w:sz w:val="22"/>
+          <w:szCs w:val="22"/>
+        </w:rPr>
+        <w:t>Albumin is a protein made by the liver. It makes up about 60% of the total protein in the blood and plays many roles. This test measures the level of albumin in the blood.</w:t>
+      </w:r>
+    </w:p>
+    <w:p>
+      <w:pPr>
+        <w:pStyle w:val="NormalWeb"/>
+        <w:spacing w:before="375" w:beforeAutospacing="0" w:after="375" w:afterAutospacing="0"/>
+        <w:jc w:val="both"/>
+        <w:rPr>
+          <w:rFonts w:asciiTheme="minorHAnsi" w:hAnsiTheme="minorHAnsi" w:cstheme="minorHAnsi"/>
+          <w:color w:val="231F20"/>
+          <w:sz w:val="22"/>
+          <w:szCs w:val="22"/>
+        </w:rPr>
+      </w:pPr>
+      <w:r>
+        <w:rPr>
+          <w:rFonts w:asciiTheme="minorHAnsi" w:hAnsiTheme="minorHAnsi" w:cstheme="minorHAnsi"/>
+          <w:color w:val="231F20"/>
+          <w:sz w:val="22"/>
+          <w:szCs w:val="22"/>
+        </w:rPr>
+        <w:t>Albumin keeps fluid from leaking out of blood vessels, nourishes tissues, and transports hormones, vitamins, drugs, and substances like calcium throughout the body. Levels of albumin may decrease, to a greater or lesser degree, when conditions interfere with its production by the liver, increase protein breakdown, increase protein loss via the kidneys, and/or expand the volume of plasma, the liquid portion of blood (diluting the blood).</w:t>
+      </w:r>
+    </w:p>
+    <w:p>
+      <w:pPr>
+        <w:pStyle w:val="NormalWeb"/>
+        <w:spacing w:before="375" w:beforeAutospacing="0" w:after="375" w:afterAutospacing="0"/>
+        <w:jc w:val="both"/>
+        <w:rPr>
+          <w:rFonts w:asciiTheme="minorHAnsi" w:hAnsiTheme="minorHAnsi" w:cstheme="minorHAnsi"/>
+          <w:color w:val="231F20"/>
+          <w:sz w:val="22"/>
+          <w:szCs w:val="22"/>
+        </w:rPr>
+      </w:pPr>
+      <w:r>
+        <w:rPr>
+          <w:rFonts w:asciiTheme="minorHAnsi" w:hAnsiTheme="minorHAnsi" w:cstheme="minorHAnsi"/>
+          <w:color w:val="231F20"/>
+          <w:sz w:val="22"/>
+          <w:szCs w:val="22"/>
+        </w:rPr>
+        <w:t>Two important causes of low blood albumin include:</w:t>
+      </w:r>
+    </w:p>
+    <w:p>
+      <w:pPr>
+        <w:pStyle w:val="NormalWeb"/>
+        <w:numPr>
+          <w:ilvl w:val="0"/>
+          <w:numId w:val="26"/>
+        </w:numPr>
+        <w:spacing w:before="375" w:beforeAutospacing="0" w:after="375" w:afterAutospacing="0"/>
+        <w:jc w:val="both"/>
+        <w:rPr>
+          <w:rFonts w:asciiTheme="minorHAnsi" w:hAnsiTheme="minorHAnsi" w:cstheme="minorHAnsi"/>
+          <w:color w:val="231F20"/>
+          <w:sz w:val="22"/>
+          <w:szCs w:val="22"/>
+        </w:rPr>
+      </w:pPr>
+      <w:r>
+        <w:rPr>
+          <w:rFonts w:asciiTheme="minorHAnsi" w:hAnsiTheme="minorHAnsi" w:cstheme="minorHAnsi"/>
+          <w:b/>
+          <w:bCs/>
+          <w:color w:val="231F20"/>
+          <w:sz w:val="22"/>
+          <w:szCs w:val="22"/>
+        </w:rPr>
+        <w:t>Severe liver disease</w:t>
+      </w:r>
+      <w:r>
+        <w:rPr>
+          <w:rFonts w:asciiTheme="minorHAnsi" w:hAnsiTheme="minorHAnsi" w:cstheme="minorHAnsi"/>
+          <w:color w:val="231F20"/>
+          <w:sz w:val="22"/>
+          <w:szCs w:val="22"/>
+        </w:rPr>
+        <w:t>—since albumin is produced by the liver, its level can decrease with loss of liver function; however, this typically occurs only when the liver has been severely affected.</w:t>
+      </w:r>
+    </w:p>
+    <w:p>
+      <w:pPr>
+        <w:pStyle w:val="NormalWeb"/>
+        <w:numPr>
+          <w:ilvl w:val="0"/>
+          <w:numId w:val="26"/>
+        </w:numPr>
+        <w:spacing w:before="375" w:beforeAutospacing="0" w:after="375" w:afterAutospacing="0"/>
+        <w:jc w:val="both"/>
+        <w:rPr>
+          <w:rFonts w:asciiTheme="minorHAnsi" w:hAnsiTheme="minorHAnsi" w:cstheme="minorHAnsi"/>
+          <w:color w:val="231F20"/>
+          <w:sz w:val="22"/>
+          <w:szCs w:val="22"/>
+        </w:rPr>
+      </w:pPr>
+      <w:r>
+        <w:rPr>
+          <w:rFonts w:asciiTheme="minorHAnsi" w:hAnsiTheme="minorHAnsi" w:cstheme="minorHAnsi"/>
+          <w:b/>
+          <w:bCs/>
+          <w:color w:val="231F20"/>
+          <w:sz w:val="22"/>
+          <w:szCs w:val="22"/>
+        </w:rPr>
+        <w:lastRenderedPageBreak/>
+        <w:t>Kidney disease</w:t>
+      </w:r>
+      <w:r>
+        <w:rPr>
+          <w:rFonts w:asciiTheme="minorHAnsi" w:hAnsiTheme="minorHAnsi" w:cstheme="minorHAnsi"/>
+          <w:color w:val="231F20"/>
+          <w:sz w:val="22"/>
+          <w:szCs w:val="22"/>
+        </w:rPr>
+        <w:t>—one of the many functions of the kidneys is to conserve plasma proteins such as albumin so that they are not released along with waste products when urine is produced. Albumin is present in high concentrations in the blood, and when the kidneys are functioning properly, virtually no albumin is lost in the urine. However, if a person's kidneys become damaged or diseased, they begin to lose their ability to conserve albumin and other proteins. This is frequently seen in chronic diseases, such as diabetes and hypertension. In nephrotic syndrome, very high amounts of albumin are lost through the kidneys.</w:t>
+      </w:r>
+    </w:p>
+    <w:p>
+      <w:pPr>
+        <w:spacing w:line="240" w:lineRule="auto"/>
+        <w:jc w:val="both"/>
+        <w:rPr>
+          <w:rFonts w:ascii="Arial Black" w:hAnsi="Arial Black"/>
+        </w:rPr>
+      </w:pPr>
+      <w:r>
+        <w:rPr>
+          <w:rFonts w:ascii="Arial Black" w:hAnsi="Arial Black"/>
+        </w:rPr>
+        <w:fldChar w:fldCharType="begin"/>
+      </w:r>
+      <w:r>
+        <w:rPr>
+          <w:rFonts w:ascii="Arial Black" w:hAnsi="Arial Black"/>
+        </w:rPr>
+        <w:instrText xml:space="preserve"> HYPERLINK "https://labtestsonline.org/tests/albumin" </w:instrText>
+      </w:r>
+      <w:r>
+        <w:rPr>
+          <w:rFonts w:ascii="Arial Black" w:hAnsi="Arial Black"/>
+        </w:rPr>
+        <w:fldChar w:fldCharType="separate"/>
+      </w:r>
+      <w:r>
+        <w:rPr>
+          <w:rFonts w:ascii="Arial Black" w:hAnsi="Arial Black"/>
+        </w:rPr>
+        <w:t>What does the test result mean?</w:t>
+      </w:r>
+    </w:p>
+    <w:p>
+      <w:pPr>
+        <w:pStyle w:val="NormalWeb"/>
+        <w:spacing w:before="375" w:after="375"/>
+        <w:jc w:val="both"/>
+        <w:rPr>
+          <w:rFonts w:asciiTheme="minorHAnsi" w:hAnsiTheme="minorHAnsi" w:cstheme="minorHAnsi"/>
+          <w:sz w:val="22"/>
+          <w:szCs w:val="22"/>
+        </w:rPr>
+      </w:pPr>
+      <w:r>
+        <w:rPr>
+          <w:rFonts w:ascii="Arial Black" w:hAnsi="Arial Black"/>
+        </w:rPr>
+        <w:fldChar w:fldCharType="end"/>
+      </w:r>
+      <w:r>
+        <w:rPr>
+          <w:rFonts w:asciiTheme="minorHAnsi" w:hAnsiTheme="minorHAnsi" w:cstheme="minorHAnsi"/>
+          <w:sz w:val="22"/>
+          <w:szCs w:val="22"/>
+        </w:rPr>
+        <w:t xml:space="preserve"> </w:t>
+      </w:r>
+      <w:r>
+        <w:rPr>
+          <w:rFonts w:asciiTheme="minorHAnsi" w:hAnsiTheme="minorHAnsi" w:cstheme="minorHAnsi"/>
+          <w:sz w:val="22"/>
+          <w:szCs w:val="22"/>
+        </w:rPr>
+        <w:t>Results of albumin testing are evaluated along with those from other tests done at the same time, such as the tests included in a CMP, basic metabolic panel (BMP), liver panel, or renal panel.</w:t>
+      </w:r>
+    </w:p>
+    <w:p>
+      <w:pPr>
+        <w:pStyle w:val="NormalWeb"/>
+        <w:spacing w:before="375" w:after="375"/>
+        <w:jc w:val="both"/>
+        <w:rPr>
+          <w:rFonts w:asciiTheme="minorHAnsi" w:hAnsiTheme="minorHAnsi" w:cstheme="minorHAnsi"/>
+          <w:sz w:val="22"/>
+          <w:szCs w:val="22"/>
+        </w:rPr>
+      </w:pPr>
+      <w:r>
+        <w:rPr>
+          <w:rFonts w:asciiTheme="minorHAnsi" w:hAnsiTheme="minorHAnsi" w:cstheme="minorHAnsi"/>
+          <w:sz w:val="22"/>
+          <w:szCs w:val="22"/>
+        </w:rPr>
+        <w:t>A low albumin level may be an indication that further investigation may be warranted. A low albumin may reflect a temporary condition that will resolve itself or may suggest an acute or chronic condition that requires treatment.</w:t>
+      </w:r>
+    </w:p>
+    <w:p>
+      <w:pPr>
+        <w:pStyle w:val="NormalWeb"/>
+        <w:spacing w:before="375" w:after="375"/>
+        <w:jc w:val="both"/>
+        <w:rPr>
+          <w:rFonts w:asciiTheme="minorHAnsi" w:hAnsiTheme="minorHAnsi" w:cstheme="minorHAnsi"/>
+          <w:sz w:val="22"/>
+          <w:szCs w:val="22"/>
+        </w:rPr>
+      </w:pPr>
+      <w:r>
+        <w:rPr>
+          <w:rFonts w:asciiTheme="minorHAnsi" w:hAnsiTheme="minorHAnsi" w:cstheme="minorHAnsi"/>
+          <w:sz w:val="22"/>
+          <w:szCs w:val="22"/>
+        </w:rPr>
+        <w:t>Levels of albumin may decrease, to a greater or lesser degree, when conditions interfere with its production, increase protein breakdown, increase protein loss, and/or expand plasma volume (diluting the blood). Depending on your medical history, signs and symptoms, and physical exam, additional testing may be done to investigate a low result.</w:t>
+      </w:r>
+    </w:p>
+    <w:p>
+      <w:pPr>
+        <w:pStyle w:val="NormalWeb"/>
+        <w:spacing w:before="375" w:after="375"/>
+        <w:jc w:val="both"/>
+        <w:rPr>
+          <w:rFonts w:asciiTheme="minorHAnsi" w:hAnsiTheme="minorHAnsi" w:cstheme="minorHAnsi"/>
+          <w:sz w:val="22"/>
+          <w:szCs w:val="22"/>
+        </w:rPr>
+      </w:pPr>
+      <w:r>
+        <w:rPr>
+          <w:rFonts w:asciiTheme="minorHAnsi" w:hAnsiTheme="minorHAnsi" w:cstheme="minorHAnsi"/>
+          <w:sz w:val="22"/>
+          <w:szCs w:val="22"/>
+        </w:rPr>
+        <w:t>A low albumin can suggest liver disease. Liver enzyme tests or a liver panel may be ordered to determine exactly which type of liver disease may be present. A person may, however, have normal or near normal albumin levels with liver disease until the condition has reached an advanced stage. For example, in people with cirrhosis, albumin is typically (but not always) low whereas in most chronic liver diseases that have not progressed to cirrhosis, albumin is usually normal.</w:t>
+      </w:r>
+    </w:p>
+    <w:p>
+      <w:pPr>
+        <w:pStyle w:val="NormalWeb"/>
+        <w:spacing w:before="375" w:after="375"/>
+        <w:jc w:val="both"/>
+        <w:rPr>
+          <w:rFonts w:asciiTheme="minorHAnsi" w:hAnsiTheme="minorHAnsi" w:cstheme="minorHAnsi"/>
+          <w:sz w:val="22"/>
+          <w:szCs w:val="22"/>
+        </w:rPr>
+      </w:pPr>
+      <w:r>
+        <w:rPr>
+          <w:rFonts w:asciiTheme="minorHAnsi" w:hAnsiTheme="minorHAnsi" w:cstheme="minorHAnsi"/>
+          <w:sz w:val="22"/>
+          <w:szCs w:val="22"/>
+        </w:rPr>
+        <w:t>Low albumin levels can reflect kidney diseases in which the kidneys cannot prevent albumin from leaking from the blood into the urine and being lost. In this case, the amount of albumin or protein in the urine also may be measured (see Urine Albumin) or tests for creatinine and BUN or a renal panel may be ordered.</w:t>
+      </w:r>
+    </w:p>
+    <w:p>
+      <w:pPr>
+        <w:pStyle w:val="NormalWeb"/>
+        <w:spacing w:before="375" w:after="375"/>
+        <w:jc w:val="both"/>
+        <w:rPr>
+          <w:rFonts w:asciiTheme="minorHAnsi" w:hAnsiTheme="minorHAnsi" w:cstheme="minorHAnsi"/>
+          <w:sz w:val="22"/>
+          <w:szCs w:val="22"/>
+        </w:rPr>
+      </w:pPr>
+      <w:r>
+        <w:rPr>
+          <w:rFonts w:asciiTheme="minorHAnsi" w:hAnsiTheme="minorHAnsi" w:cstheme="minorHAnsi"/>
+          <w:sz w:val="22"/>
+          <w:szCs w:val="22"/>
+        </w:rPr>
+        <w:t>Low albumin levels can also be seen in inflammation, shock, and malnutrition. They may be seen with conditions in which the body does not properly absorb and digest protein, such as Crohn disease or celiac disease, or in which large volumes of protein are lost from the intestines.</w:t>
+      </w:r>
+    </w:p>
+    <w:p>
+      <w:pPr>
+        <w:pStyle w:val="NormalWeb"/>
+        <w:spacing w:before="375" w:after="375"/>
+        <w:jc w:val="both"/>
+        <w:rPr>
+          <w:rFonts w:asciiTheme="minorHAnsi" w:hAnsiTheme="minorHAnsi" w:cstheme="minorHAnsi"/>
+          <w:sz w:val="22"/>
+          <w:szCs w:val="22"/>
+        </w:rPr>
+      </w:pPr>
+      <w:r>
+        <w:rPr>
+          <w:rFonts w:asciiTheme="minorHAnsi" w:hAnsiTheme="minorHAnsi" w:cstheme="minorHAnsi"/>
+          <w:sz w:val="22"/>
+          <w:szCs w:val="22"/>
+        </w:rPr>
+        <w:t>A low albumin may also be seen in several other conditions, such as:</w:t>
+      </w:r>
+    </w:p>
+    <w:p>
+      <w:pPr>
+        <w:pStyle w:val="NormalWeb"/>
+        <w:spacing w:before="375" w:after="375"/>
+        <w:jc w:val="both"/>
+        <w:rPr>
+          <w:rFonts w:asciiTheme="minorHAnsi" w:hAnsiTheme="minorHAnsi" w:cstheme="minorHAnsi"/>
+          <w:sz w:val="22"/>
+          <w:szCs w:val="22"/>
+        </w:rPr>
+      </w:pPr>
+      <w:r>
+        <w:rPr>
+          <w:rFonts w:asciiTheme="minorHAnsi" w:hAnsiTheme="minorHAnsi" w:cstheme="minorHAnsi"/>
+          <w:sz w:val="22"/>
+          <w:szCs w:val="22"/>
+        </w:rPr>
+        <w:t>•</w:t>
+      </w:r>
+      <w:r>
+        <w:rPr>
+          <w:rFonts w:asciiTheme="minorHAnsi" w:hAnsiTheme="minorHAnsi" w:cstheme="minorHAnsi"/>
+          <w:sz w:val="22"/>
+          <w:szCs w:val="22"/>
+        </w:rPr>
+        <w:tab/>
+        <w:t>Infection</w:t>
+      </w:r>
+    </w:p>
+    <w:p>
+      <w:pPr>
+        <w:pStyle w:val="NormalWeb"/>
+        <w:spacing w:before="375" w:after="375"/>
+        <w:jc w:val="both"/>
+        <w:rPr>
+          <w:rFonts w:asciiTheme="minorHAnsi" w:hAnsiTheme="minorHAnsi" w:cstheme="minorHAnsi"/>
+          <w:sz w:val="22"/>
+          <w:szCs w:val="22"/>
+        </w:rPr>
+      </w:pPr>
+      <w:r>
+        <w:rPr>
+          <w:rFonts w:asciiTheme="minorHAnsi" w:hAnsiTheme="minorHAnsi" w:cstheme="minorHAnsi"/>
+          <w:sz w:val="22"/>
+          <w:szCs w:val="22"/>
+        </w:rPr>
+        <w:t>•</w:t>
+      </w:r>
+      <w:r>
+        <w:rPr>
+          <w:rFonts w:asciiTheme="minorHAnsi" w:hAnsiTheme="minorHAnsi" w:cstheme="minorHAnsi"/>
+          <w:sz w:val="22"/>
+          <w:szCs w:val="22"/>
+        </w:rPr>
+        <w:tab/>
+        <w:t>Burns</w:t>
+      </w:r>
+    </w:p>
+    <w:p>
+      <w:pPr>
+        <w:pStyle w:val="NormalWeb"/>
+        <w:spacing w:before="375" w:after="375"/>
+        <w:jc w:val="both"/>
+        <w:rPr>
+          <w:rFonts w:asciiTheme="minorHAnsi" w:hAnsiTheme="minorHAnsi" w:cstheme="minorHAnsi"/>
+          <w:sz w:val="22"/>
+          <w:szCs w:val="22"/>
+        </w:rPr>
+      </w:pPr>
+      <w:r>
+        <w:rPr>
+          <w:rFonts w:asciiTheme="minorHAnsi" w:hAnsiTheme="minorHAnsi" w:cstheme="minorHAnsi"/>
+          <w:sz w:val="22"/>
+          <w:szCs w:val="22"/>
+        </w:rPr>
+        <w:t>•</w:t>
+      </w:r>
+      <w:r>
+        <w:rPr>
+          <w:rFonts w:asciiTheme="minorHAnsi" w:hAnsiTheme="minorHAnsi" w:cstheme="minorHAnsi"/>
+          <w:sz w:val="22"/>
+          <w:szCs w:val="22"/>
+        </w:rPr>
+        <w:tab/>
+        <w:t>Surgery</w:t>
+      </w:r>
+    </w:p>
+    <w:p>
+      <w:pPr>
+        <w:pStyle w:val="NormalWeb"/>
+        <w:spacing w:before="375" w:after="375"/>
+        <w:jc w:val="both"/>
+        <w:rPr>
+          <w:rFonts w:asciiTheme="minorHAnsi" w:hAnsiTheme="minorHAnsi" w:cstheme="minorHAnsi"/>
+          <w:sz w:val="22"/>
+          <w:szCs w:val="22"/>
+        </w:rPr>
+      </w:pPr>
+      <w:r>
+        <w:rPr>
+          <w:rFonts w:asciiTheme="minorHAnsi" w:hAnsiTheme="minorHAnsi" w:cstheme="minorHAnsi"/>
+          <w:sz w:val="22"/>
+          <w:szCs w:val="22"/>
+        </w:rPr>
+        <w:t>•</w:t>
+      </w:r>
+      <w:r>
+        <w:rPr>
+          <w:rFonts w:asciiTheme="minorHAnsi" w:hAnsiTheme="minorHAnsi" w:cstheme="minorHAnsi"/>
+          <w:sz w:val="22"/>
+          <w:szCs w:val="22"/>
+        </w:rPr>
+        <w:tab/>
+        <w:t>Chronic illness</w:t>
+      </w:r>
+    </w:p>
+    <w:p>
+      <w:pPr>
+        <w:pStyle w:val="NormalWeb"/>
+        <w:spacing w:before="375" w:after="375"/>
+        <w:jc w:val="both"/>
+        <w:rPr>
+          <w:rFonts w:asciiTheme="minorHAnsi" w:hAnsiTheme="minorHAnsi" w:cstheme="minorHAnsi"/>
+          <w:sz w:val="22"/>
+          <w:szCs w:val="22"/>
+        </w:rPr>
+      </w:pPr>
+      <w:r>
+        <w:rPr>
+          <w:rFonts w:asciiTheme="minorHAnsi" w:hAnsiTheme="minorHAnsi" w:cstheme="minorHAnsi"/>
+          <w:sz w:val="22"/>
+          <w:szCs w:val="22"/>
+        </w:rPr>
+        <w:lastRenderedPageBreak/>
+        <w:t>•</w:t>
+      </w:r>
+      <w:r>
+        <w:rPr>
+          <w:rFonts w:asciiTheme="minorHAnsi" w:hAnsiTheme="minorHAnsi" w:cstheme="minorHAnsi"/>
+          <w:sz w:val="22"/>
+          <w:szCs w:val="22"/>
+        </w:rPr>
+        <w:tab/>
+        <w:t>Cancer</w:t>
+      </w:r>
+    </w:p>
+    <w:p>
+      <w:pPr>
+        <w:pStyle w:val="NormalWeb"/>
+        <w:spacing w:before="375" w:after="375"/>
+        <w:jc w:val="both"/>
+        <w:rPr>
+          <w:rFonts w:asciiTheme="minorHAnsi" w:hAnsiTheme="minorHAnsi" w:cstheme="minorHAnsi"/>
+          <w:sz w:val="22"/>
+          <w:szCs w:val="22"/>
+        </w:rPr>
+      </w:pPr>
+      <w:r>
+        <w:rPr>
+          <w:rFonts w:asciiTheme="minorHAnsi" w:hAnsiTheme="minorHAnsi" w:cstheme="minorHAnsi"/>
+          <w:sz w:val="22"/>
+          <w:szCs w:val="22"/>
+        </w:rPr>
+        <w:t>•</w:t>
+      </w:r>
+      <w:r>
+        <w:rPr>
+          <w:rFonts w:asciiTheme="minorHAnsi" w:hAnsiTheme="minorHAnsi" w:cstheme="minorHAnsi"/>
+          <w:sz w:val="22"/>
+          <w:szCs w:val="22"/>
+        </w:rPr>
+        <w:tab/>
+        <w:t>Diabetes</w:t>
+      </w:r>
+    </w:p>
+    <w:p>
+      <w:pPr>
+        <w:pStyle w:val="NormalWeb"/>
+        <w:spacing w:before="375" w:after="375"/>
+        <w:jc w:val="both"/>
+        <w:rPr>
+          <w:rFonts w:asciiTheme="minorHAnsi" w:hAnsiTheme="minorHAnsi" w:cstheme="minorHAnsi"/>
+          <w:sz w:val="22"/>
+          <w:szCs w:val="22"/>
+        </w:rPr>
+      </w:pPr>
+      <w:r>
+        <w:rPr>
+          <w:rFonts w:asciiTheme="minorHAnsi" w:hAnsiTheme="minorHAnsi" w:cstheme="minorHAnsi"/>
+          <w:sz w:val="22"/>
+          <w:szCs w:val="22"/>
+        </w:rPr>
+        <w:t>•</w:t>
+      </w:r>
+      <w:r>
+        <w:rPr>
+          <w:rFonts w:asciiTheme="minorHAnsi" w:hAnsiTheme="minorHAnsi" w:cstheme="minorHAnsi"/>
+          <w:sz w:val="22"/>
+          <w:szCs w:val="22"/>
+        </w:rPr>
+        <w:tab/>
+        <w:t>Underactive thyroid (hypothyroidism)</w:t>
+      </w:r>
+    </w:p>
+    <w:p>
+      <w:pPr>
+        <w:pStyle w:val="NormalWeb"/>
+        <w:spacing w:before="375" w:after="375"/>
+        <w:jc w:val="both"/>
+        <w:rPr>
+          <w:rFonts w:asciiTheme="minorHAnsi" w:hAnsiTheme="minorHAnsi" w:cstheme="minorHAnsi"/>
+          <w:sz w:val="22"/>
+          <w:szCs w:val="22"/>
+        </w:rPr>
+      </w:pPr>
+      <w:r>
+        <w:rPr>
+          <w:rFonts w:asciiTheme="minorHAnsi" w:hAnsiTheme="minorHAnsi" w:cstheme="minorHAnsi"/>
+          <w:sz w:val="22"/>
+          <w:szCs w:val="22"/>
+        </w:rPr>
+        <w:t>•</w:t>
+      </w:r>
+      <w:r>
+        <w:rPr>
+          <w:rFonts w:asciiTheme="minorHAnsi" w:hAnsiTheme="minorHAnsi" w:cstheme="minorHAnsi"/>
+          <w:sz w:val="22"/>
+          <w:szCs w:val="22"/>
+        </w:rPr>
+        <w:tab/>
+        <w:t>Carcinoid syndrome</w:t>
+      </w:r>
+    </w:p>
+    <w:p>
+      <w:pPr>
+        <w:pStyle w:val="NormalWeb"/>
+        <w:spacing w:before="375" w:after="375"/>
+        <w:jc w:val="both"/>
+        <w:rPr>
+          <w:rFonts w:asciiTheme="minorHAnsi" w:hAnsiTheme="minorHAnsi" w:cstheme="minorHAnsi"/>
+          <w:sz w:val="22"/>
+          <w:szCs w:val="22"/>
+        </w:rPr>
+      </w:pPr>
+      <w:r>
+        <w:rPr>
+          <w:rFonts w:asciiTheme="minorHAnsi" w:hAnsiTheme="minorHAnsi" w:cstheme="minorHAnsi"/>
+          <w:sz w:val="22"/>
+          <w:szCs w:val="22"/>
+        </w:rPr>
+        <w:t>•</w:t>
+      </w:r>
+      <w:r>
+        <w:rPr>
+          <w:rFonts w:asciiTheme="minorHAnsi" w:hAnsiTheme="minorHAnsi" w:cstheme="minorHAnsi"/>
+          <w:sz w:val="22"/>
+          <w:szCs w:val="22"/>
+        </w:rPr>
+        <w:tab/>
+        <w:t>Increase in blood volume due to congestive heart failure, sometimes pregnancy</w:t>
+      </w:r>
+    </w:p>
+    <w:p>
+      <w:pPr>
+        <w:pStyle w:val="NormalWeb"/>
+        <w:spacing w:before="375" w:beforeAutospacing="0" w:after="375" w:afterAutospacing="0"/>
+        <w:jc w:val="both"/>
+        <w:rPr>
+          <w:rFonts w:asciiTheme="minorHAnsi" w:hAnsiTheme="minorHAnsi" w:cstheme="minorHAnsi"/>
+          <w:color w:val="231F20"/>
+          <w:sz w:val="22"/>
+          <w:szCs w:val="22"/>
+        </w:rPr>
+      </w:pPr>
+      <w:r>
+        <w:rPr>
+          <w:rFonts w:asciiTheme="minorHAnsi" w:hAnsiTheme="minorHAnsi" w:cstheme="minorHAnsi"/>
+          <w:sz w:val="22"/>
+          <w:szCs w:val="22"/>
+        </w:rPr>
+        <w:t>High albumin levels can be seen with dehydration, although the test is not typically used to monitor or detect this condition.</w:t>
+      </w:r>
+    </w:p>
+    <w:p>
+      <w:pPr>
+        <w:spacing w:line="240" w:lineRule="auto"/>
+        <w:jc w:val="both"/>
+        <w:rPr>
+          <w:rFonts w:ascii="Arial Black" w:hAnsi="Arial Black"/>
+        </w:rPr>
+      </w:pPr>
+      <w:r>
+        <w:rPr>
+          <w:rFonts w:ascii="Arial Black" w:hAnsi="Arial Black"/>
+        </w:rPr>
+        <w:t>Total Protein, Albumin-Globulin (A/G) Ratio</w:t>
+      </w:r>
+    </w:p>
+    <w:p>
+      <w:pPr>
+        <w:pStyle w:val="NormalWeb"/>
+        <w:spacing w:before="375" w:after="375"/>
+        <w:jc w:val="both"/>
+        <w:rPr>
+          <w:rFonts w:asciiTheme="minorHAnsi" w:hAnsiTheme="minorHAnsi" w:cstheme="minorHAnsi"/>
+          <w:color w:val="231F20"/>
+          <w:sz w:val="22"/>
+          <w:szCs w:val="22"/>
+        </w:rPr>
+      </w:pPr>
+      <w:r>
+        <w:rPr>
+          <w:rFonts w:asciiTheme="minorHAnsi" w:hAnsiTheme="minorHAnsi" w:cstheme="minorHAnsi"/>
+          <w:color w:val="231F20"/>
+          <w:sz w:val="22"/>
+          <w:szCs w:val="22"/>
+        </w:rPr>
+        <w:t>Proteins are important building blocks of all cells and tissues. They are important for body growth, development, and health. They form the structural part of most organs and make up enzymes and hormones that regulate body functions. This test measures the amount of protein in your blood.</w:t>
+      </w:r>
+    </w:p>
+    <w:p>
+      <w:pPr>
+        <w:pStyle w:val="NormalWeb"/>
+        <w:spacing w:before="375" w:after="375"/>
+        <w:jc w:val="both"/>
+        <w:rPr>
+          <w:rFonts w:asciiTheme="minorHAnsi" w:hAnsiTheme="minorHAnsi" w:cstheme="minorHAnsi"/>
+          <w:b/>
+          <w:bCs/>
+          <w:i/>
+          <w:iCs/>
+          <w:color w:val="7030A0"/>
+          <w:sz w:val="22"/>
+          <w:szCs w:val="22"/>
+          <w:u w:val="single"/>
+        </w:rPr>
+      </w:pPr>
+      <w:r>
+        <w:rPr>
+          <w:rFonts w:asciiTheme="minorHAnsi" w:hAnsiTheme="minorHAnsi" w:cstheme="minorHAnsi"/>
+          <w:b/>
+          <w:bCs/>
+          <w:i/>
+          <w:iCs/>
+          <w:color w:val="7030A0"/>
+          <w:sz w:val="22"/>
+          <w:szCs w:val="22"/>
+          <w:u w:val="single"/>
+        </w:rPr>
+        <w:t>Two classes of proteins are found in the blood, albumin and globulin.</w:t>
+      </w:r>
+    </w:p>
+    <w:p>
+      <w:pPr>
+        <w:pStyle w:val="NormalWeb"/>
+        <w:numPr>
+          <w:ilvl w:val="0"/>
+          <w:numId w:val="29"/>
+        </w:numPr>
+        <w:spacing w:before="375" w:after="375"/>
+        <w:jc w:val="both"/>
+        <w:rPr>
+          <w:rFonts w:asciiTheme="minorHAnsi" w:hAnsiTheme="minorHAnsi" w:cstheme="minorHAnsi"/>
+          <w:color w:val="231F20"/>
+          <w:sz w:val="22"/>
+          <w:szCs w:val="22"/>
+        </w:rPr>
+      </w:pPr>
+      <w:r>
+        <w:rPr>
+          <w:rFonts w:asciiTheme="minorHAnsi" w:hAnsiTheme="minorHAnsi" w:cstheme="minorHAnsi"/>
+          <w:b/>
+          <w:bCs/>
+          <w:color w:val="231F20"/>
+          <w:sz w:val="22"/>
+          <w:szCs w:val="22"/>
+        </w:rPr>
+        <w:t>Albumin</w:t>
+      </w:r>
+      <w:r>
+        <w:rPr>
+          <w:rFonts w:asciiTheme="minorHAnsi" w:hAnsiTheme="minorHAnsi" w:cstheme="minorHAnsi"/>
+          <w:color w:val="231F20"/>
+          <w:sz w:val="22"/>
+          <w:szCs w:val="22"/>
+        </w:rPr>
+        <w:t xml:space="preserve"> is made by the liver and makes up about 60% of the total protein. Albumin keeps fluid from leaking out of blood vessels, nourishes tissues, and transports hormones, vitamins, drugs, and substances like calcium throughout the body.</w:t>
+      </w:r>
+    </w:p>
+    <w:p>
+      <w:pPr>
+        <w:pStyle w:val="NormalWeb"/>
+        <w:numPr>
+          <w:ilvl w:val="0"/>
+          <w:numId w:val="29"/>
+        </w:numPr>
+        <w:spacing w:before="375" w:after="375"/>
+        <w:jc w:val="both"/>
+        <w:rPr>
+          <w:rFonts w:asciiTheme="minorHAnsi" w:hAnsiTheme="minorHAnsi" w:cstheme="minorHAnsi"/>
+          <w:color w:val="231F20"/>
+          <w:sz w:val="22"/>
+          <w:szCs w:val="22"/>
+        </w:rPr>
+      </w:pPr>
+      <w:r>
+        <w:rPr>
+          <w:rFonts w:asciiTheme="minorHAnsi" w:hAnsiTheme="minorHAnsi" w:cstheme="minorHAnsi"/>
+          <w:b/>
+          <w:bCs/>
+          <w:color w:val="231F20"/>
+          <w:sz w:val="22"/>
+          <w:szCs w:val="22"/>
+        </w:rPr>
+        <w:t>Globulins</w:t>
+      </w:r>
+      <w:r>
+        <w:rPr>
+          <w:rFonts w:asciiTheme="minorHAnsi" w:hAnsiTheme="minorHAnsi" w:cstheme="minorHAnsi"/>
+          <w:color w:val="231F20"/>
+          <w:sz w:val="22"/>
+          <w:szCs w:val="22"/>
+        </w:rPr>
+        <w:t xml:space="preserve"> make up the remaining 40% of proteins in the blood. The globulins are a varied group of proteins, some produced by the liver and some by the immune system. They help fight infection and transport nutrients.</w:t>
+      </w:r>
+    </w:p>
+    <w:p>
+      <w:pPr>
+        <w:pStyle w:val="NormalWeb"/>
+        <w:spacing w:before="375" w:after="375"/>
+        <w:jc w:val="both"/>
+        <w:rPr>
+          <w:rFonts w:asciiTheme="minorHAnsi" w:hAnsiTheme="minorHAnsi" w:cstheme="minorHAnsi"/>
+          <w:color w:val="231F20"/>
+          <w:sz w:val="22"/>
+          <w:szCs w:val="22"/>
+        </w:rPr>
+      </w:pPr>
+      <w:r>
+        <w:rPr>
+          <w:rFonts w:asciiTheme="minorHAnsi" w:hAnsiTheme="minorHAnsi" w:cstheme="minorHAnsi"/>
+          <w:color w:val="231F20"/>
+          <w:sz w:val="22"/>
+          <w:szCs w:val="22"/>
+        </w:rPr>
+        <w:t>The test also compares the amount of albumin with globulin and calculates what is called the A/G ratio. A change in this ratio can provide your healthcare practitioner with a clue as to the cause of the change in protein levels.</w:t>
+      </w:r>
+    </w:p>
+    <w:p>
+      <w:pPr>
+        <w:pStyle w:val="NormalWeb"/>
+        <w:spacing w:before="375" w:after="375"/>
+        <w:jc w:val="both"/>
+        <w:rPr>
+          <w:rFonts w:asciiTheme="minorHAnsi" w:hAnsiTheme="minorHAnsi" w:cstheme="minorHAnsi"/>
+          <w:color w:val="231F20"/>
+          <w:sz w:val="22"/>
+          <w:szCs w:val="22"/>
+        </w:rPr>
+      </w:pPr>
+      <w:r>
+        <w:rPr>
+          <w:rFonts w:asciiTheme="minorHAnsi" w:hAnsiTheme="minorHAnsi" w:cstheme="minorHAnsi"/>
+          <w:color w:val="231F20"/>
+          <w:sz w:val="22"/>
+          <w:szCs w:val="22"/>
+        </w:rPr>
+        <w:t>Total protein levels in the blood may increase or decrease, to a greater or lesser degree, with various conditions.</w:t>
+      </w:r>
+    </w:p>
+    <w:p>
+      <w:pPr>
+        <w:pStyle w:val="NormalWeb"/>
+        <w:spacing w:before="375" w:after="375"/>
+        <w:jc w:val="both"/>
+        <w:rPr>
+          <w:rFonts w:asciiTheme="minorHAnsi" w:hAnsiTheme="minorHAnsi" w:cstheme="minorHAnsi"/>
+          <w:color w:val="231F20"/>
+          <w:sz w:val="22"/>
+          <w:szCs w:val="22"/>
+        </w:rPr>
+      </w:pPr>
+      <w:r>
+        <w:rPr>
+          <w:rFonts w:asciiTheme="minorHAnsi" w:hAnsiTheme="minorHAnsi" w:cstheme="minorHAnsi"/>
+          <w:color w:val="231F20"/>
+          <w:sz w:val="22"/>
+          <w:szCs w:val="22"/>
+        </w:rPr>
+        <w:t>Total protein levels may decrease in conditions that:</w:t>
+      </w:r>
+    </w:p>
+    <w:p>
+      <w:pPr>
+        <w:pStyle w:val="NormalWeb"/>
+        <w:numPr>
+          <w:ilvl w:val="0"/>
+          <w:numId w:val="30"/>
+        </w:numPr>
+        <w:spacing w:before="375" w:after="375"/>
+        <w:jc w:val="both"/>
+        <w:rPr>
+          <w:rFonts w:asciiTheme="minorHAnsi" w:hAnsiTheme="minorHAnsi" w:cstheme="minorHAnsi"/>
+          <w:color w:val="231F20"/>
+          <w:sz w:val="22"/>
+          <w:szCs w:val="22"/>
+        </w:rPr>
+      </w:pPr>
+      <w:r>
+        <w:rPr>
+          <w:rFonts w:asciiTheme="minorHAnsi" w:hAnsiTheme="minorHAnsi" w:cstheme="minorHAnsi"/>
+          <w:color w:val="231F20"/>
+          <w:sz w:val="22"/>
+          <w:szCs w:val="22"/>
+        </w:rPr>
+        <w:t>Interfere with production of albumin or globulin proteins, such as malnutrition or severe liver disease</w:t>
+      </w:r>
+    </w:p>
+    <w:p>
+      <w:pPr>
+        <w:pStyle w:val="NormalWeb"/>
+        <w:numPr>
+          <w:ilvl w:val="0"/>
+          <w:numId w:val="30"/>
+        </w:numPr>
+        <w:spacing w:before="375" w:after="375"/>
+        <w:jc w:val="both"/>
+        <w:rPr>
+          <w:rFonts w:asciiTheme="minorHAnsi" w:hAnsiTheme="minorHAnsi" w:cstheme="minorHAnsi"/>
+          <w:color w:val="231F20"/>
+          <w:sz w:val="22"/>
+          <w:szCs w:val="22"/>
+        </w:rPr>
+      </w:pPr>
+      <w:r>
+        <w:rPr>
+          <w:rFonts w:asciiTheme="minorHAnsi" w:hAnsiTheme="minorHAnsi" w:cstheme="minorHAnsi"/>
+          <w:color w:val="231F20"/>
+          <w:sz w:val="22"/>
+          <w:szCs w:val="22"/>
+        </w:rPr>
+        <w:t>Increase the breakdown or loss of protein, such as kidney disease (nephrotic syndrome)</w:t>
+      </w:r>
+    </w:p>
+    <w:p>
+      <w:pPr>
+        <w:pStyle w:val="NormalWeb"/>
+        <w:numPr>
+          <w:ilvl w:val="0"/>
+          <w:numId w:val="30"/>
+        </w:numPr>
+        <w:spacing w:before="375" w:after="375"/>
+        <w:jc w:val="both"/>
+        <w:rPr>
+          <w:rFonts w:asciiTheme="minorHAnsi" w:hAnsiTheme="minorHAnsi" w:cstheme="minorHAnsi"/>
+          <w:color w:val="231F20"/>
+          <w:sz w:val="22"/>
+          <w:szCs w:val="22"/>
+        </w:rPr>
+      </w:pPr>
+      <w:r>
+        <w:rPr>
+          <w:rFonts w:asciiTheme="minorHAnsi" w:hAnsiTheme="minorHAnsi" w:cstheme="minorHAnsi"/>
+          <w:color w:val="231F20"/>
+          <w:sz w:val="22"/>
+          <w:szCs w:val="22"/>
+        </w:rPr>
+        <w:t>Increase or expand the volume of plasma, the liquid part of blood (diluting the blood), such as congestive heart failure</w:t>
+      </w:r>
+    </w:p>
+    <w:p>
+      <w:pPr>
+        <w:pStyle w:val="NormalWeb"/>
+        <w:spacing w:before="375" w:after="375"/>
+        <w:jc w:val="both"/>
+        <w:rPr>
+          <w:rFonts w:asciiTheme="minorHAnsi" w:hAnsiTheme="minorHAnsi" w:cstheme="minorHAnsi"/>
+          <w:color w:val="231F20"/>
+          <w:sz w:val="22"/>
+          <w:szCs w:val="22"/>
+        </w:rPr>
+      </w:pPr>
+    </w:p>
+    <w:p>
+      <w:pPr>
+        <w:pStyle w:val="NormalWeb"/>
+        <w:spacing w:before="375" w:after="375"/>
+        <w:jc w:val="both"/>
+        <w:rPr>
+          <w:rFonts w:asciiTheme="minorHAnsi" w:hAnsiTheme="minorHAnsi" w:cstheme="minorHAnsi"/>
+          <w:color w:val="231F20"/>
+          <w:sz w:val="22"/>
+          <w:szCs w:val="22"/>
+        </w:rPr>
+      </w:pPr>
+    </w:p>
+    <w:p>
+      <w:pPr>
+        <w:pStyle w:val="NormalWeb"/>
+        <w:spacing w:before="375" w:after="375"/>
+        <w:jc w:val="both"/>
+        <w:rPr>
+          <w:rFonts w:asciiTheme="minorHAnsi" w:hAnsiTheme="minorHAnsi" w:cstheme="minorHAnsi"/>
+          <w:color w:val="231F20"/>
+          <w:sz w:val="22"/>
+          <w:szCs w:val="22"/>
+        </w:rPr>
+      </w:pPr>
+      <w:r>
+        <w:rPr>
+          <w:rFonts w:asciiTheme="minorHAnsi" w:hAnsiTheme="minorHAnsi" w:cstheme="minorHAnsi"/>
+          <w:color w:val="231F20"/>
+          <w:sz w:val="22"/>
+          <w:szCs w:val="22"/>
+        </w:rPr>
+        <w:lastRenderedPageBreak/>
+        <w:t>Total protein levels may increase with conditions that cause:</w:t>
+      </w:r>
+    </w:p>
+    <w:p>
+      <w:pPr>
+        <w:pStyle w:val="NormalWeb"/>
+        <w:numPr>
+          <w:ilvl w:val="0"/>
+          <w:numId w:val="31"/>
+        </w:numPr>
+        <w:spacing w:before="375" w:after="375"/>
+        <w:jc w:val="both"/>
+        <w:rPr>
+          <w:rFonts w:asciiTheme="minorHAnsi" w:hAnsiTheme="minorHAnsi" w:cstheme="minorHAnsi"/>
+          <w:color w:val="231F20"/>
+          <w:sz w:val="22"/>
+          <w:szCs w:val="22"/>
+        </w:rPr>
+      </w:pPr>
+      <w:r>
+        <w:rPr>
+          <w:rFonts w:asciiTheme="minorHAnsi" w:hAnsiTheme="minorHAnsi" w:cstheme="minorHAnsi"/>
+          <w:color w:val="231F20"/>
+          <w:sz w:val="22"/>
+          <w:szCs w:val="22"/>
+        </w:rPr>
+        <w:t>Abnormally high production of protein (e.g., inflammatory disorders, multiple myeloma)</w:t>
+      </w:r>
+    </w:p>
+    <w:p>
+      <w:pPr>
+        <w:pStyle w:val="NormalWeb"/>
+        <w:numPr>
+          <w:ilvl w:val="0"/>
+          <w:numId w:val="31"/>
+        </w:numPr>
+        <w:spacing w:before="375" w:after="375"/>
+        <w:jc w:val="both"/>
+        <w:rPr>
+          <w:rFonts w:asciiTheme="minorHAnsi" w:hAnsiTheme="minorHAnsi" w:cstheme="minorHAnsi"/>
+          <w:color w:val="231F20"/>
+          <w:sz w:val="22"/>
+          <w:szCs w:val="22"/>
+        </w:rPr>
+      </w:pPr>
+      <w:r>
+        <w:rPr>
+          <w:rFonts w:asciiTheme="minorHAnsi" w:hAnsiTheme="minorHAnsi" w:cstheme="minorHAnsi"/>
+          <w:color w:val="231F20"/>
+          <w:sz w:val="22"/>
+          <w:szCs w:val="22"/>
+        </w:rPr>
+        <w:t>Dehydration</w:t>
+      </w:r>
+      <w:r>
+        <w:rPr>
+          <w:rFonts w:asciiTheme="minorHAnsi" w:hAnsiTheme="minorHAnsi" w:cstheme="minorHAnsi"/>
+          <w:color w:val="231F20"/>
+          <w:sz w:val="22"/>
+          <w:szCs w:val="22"/>
+        </w:rPr>
+        <w:fldChar w:fldCharType="begin"/>
+      </w:r>
+      <w:r>
+        <w:rPr>
+          <w:rFonts w:asciiTheme="minorHAnsi" w:hAnsiTheme="minorHAnsi" w:cstheme="minorHAnsi"/>
+          <w:color w:val="231F20"/>
+          <w:sz w:val="22"/>
+          <w:szCs w:val="22"/>
+        </w:rPr>
+        <w:instrText xml:space="preserve"> HYPERLINK "https://labtestsonline.org/tests/albumin" </w:instrText>
+      </w:r>
+      <w:r>
+        <w:rPr>
+          <w:rFonts w:asciiTheme="minorHAnsi" w:hAnsiTheme="minorHAnsi" w:cstheme="minorHAnsi"/>
+          <w:color w:val="231F20"/>
+          <w:sz w:val="22"/>
+          <w:szCs w:val="22"/>
+        </w:rPr>
+        <w:fldChar w:fldCharType="separate"/>
+      </w:r>
+    </w:p>
+    <w:p>
+      <w:pPr>
+        <w:pStyle w:val="NormalWeb"/>
+        <w:spacing w:before="375" w:beforeAutospacing="0" w:after="375" w:afterAutospacing="0"/>
+        <w:jc w:val="both"/>
+        <w:rPr>
+          <w:rFonts w:asciiTheme="minorHAnsi" w:hAnsiTheme="minorHAnsi" w:cstheme="minorHAnsi"/>
+          <w:color w:val="231F20"/>
+          <w:sz w:val="22"/>
+          <w:szCs w:val="22"/>
+        </w:rPr>
+      </w:pPr>
+      <w:r>
+        <w:rPr>
+          <w:rFonts w:asciiTheme="minorHAnsi" w:hAnsiTheme="minorHAnsi" w:cstheme="minorHAnsi"/>
+          <w:color w:val="231F20"/>
+          <w:sz w:val="22"/>
+          <w:szCs w:val="22"/>
+        </w:rPr>
+        <w:br/>
+      </w:r>
+    </w:p>
+    <w:p>
+      <w:pPr>
+        <w:pStyle w:val="NormalWeb"/>
+        <w:spacing w:before="375" w:beforeAutospacing="0" w:after="375" w:afterAutospacing="0"/>
+        <w:jc w:val="both"/>
+        <w:rPr>
+          <w:rFonts w:ascii="Arial Black" w:hAnsi="Arial Black"/>
+        </w:rPr>
+      </w:pPr>
+      <w:r>
+        <w:rPr>
+          <w:rFonts w:asciiTheme="minorHAnsi" w:hAnsiTheme="minorHAnsi" w:cstheme="minorHAnsi"/>
+          <w:color w:val="231F20"/>
+          <w:sz w:val="22"/>
+          <w:szCs w:val="22"/>
+        </w:rPr>
+        <w:fldChar w:fldCharType="end"/>
+      </w:r>
+    </w:p>
+    <w:p>
+      <w:pPr>
+        <w:spacing w:line="240" w:lineRule="auto"/>
+        <w:jc w:val="both"/>
+        <w:rPr>
+          <w:rFonts w:ascii="Arial Black" w:hAnsi="Arial Black"/>
+        </w:rPr>
+      </w:pPr>
+    </w:p>
+    <w:p>
+      <w:pPr>
+        <w:spacing w:line="240" w:lineRule="auto"/>
+        <w:jc w:val="both"/>
+        <w:rPr>
+          <w:rFonts w:ascii="Arial Black" w:hAnsi="Arial Black"/>
+        </w:rPr>
+      </w:pPr>
     </w:p>
     <w:p>
       <w:pPr>
@@ -5583,12 +6649,14 @@
         <w:spacing w:line="240" w:lineRule="auto"/>
         <w:jc w:val="both"/>
       </w:pPr>
-    </w:p>
-    <w:p>
-      <w:pPr>
-        <w:spacing w:line="240" w:lineRule="auto"/>
-        <w:jc w:val="both"/>
-      </w:pPr>
+      <w:hyperlink r:id="rId19" w:history="1">
+        <w:r>
+          <w:rPr>
+            <w:rStyle w:val="Hyperlink"/>
+          </w:rPr>
+          <w:t>https://labtestsonline.org/tests/albumin</w:t>
+        </w:r>
+      </w:hyperlink>
     </w:p>
     <w:sectPr>
       <w:pgSz w:w="12240" w:h="15840"/>
@@ -6312,6 +7380,119 @@
     </w:lvl>
   </w:abstractNum>
   <w:abstractNum w:abstractNumId="5" w15:restartNumberingAfterBreak="0">
+    <w:nsid w:val="141A6159"/>
+    <w:multiLevelType w:val="hybridMultilevel"/>
+    <w:tmpl w:val="DCB48788"/>
+    <w:lvl w:ilvl="0" w:tplc="04090001">
+      <w:start w:val="1"/>
+      <w:numFmt w:val="bullet"/>
+      <w:lvlText w:val=""/>
+      <w:lvlJc w:val="left"/>
+      <w:pPr>
+        <w:ind w:left="720" w:hanging="360"/>
+      </w:pPr>
+      <w:rPr>
+        <w:rFonts w:ascii="Symbol" w:hAnsi="Symbol" w:hint="default"/>
+      </w:rPr>
+    </w:lvl>
+    <w:lvl w:ilvl="1" w:tplc="04090003" w:tentative="1">
+      <w:start w:val="1"/>
+      <w:numFmt w:val="bullet"/>
+      <w:lvlText w:val="o"/>
+      <w:lvlJc w:val="left"/>
+      <w:pPr>
+        <w:ind w:left="1440" w:hanging="360"/>
+      </w:pPr>
+      <w:rPr>
+        <w:rFonts w:ascii="Courier New" w:hAnsi="Courier New" w:cs="Courier New" w:hint="default"/>
+      </w:rPr>
+    </w:lvl>
+    <w:lvl w:ilvl="2" w:tplc="04090005" w:tentative="1">
+      <w:start w:val="1"/>
+      <w:numFmt w:val="bullet"/>
+      <w:lvlText w:val=""/>
+      <w:lvlJc w:val="left"/>
+      <w:pPr>
+        <w:ind w:left="2160" w:hanging="360"/>
+      </w:pPr>
+      <w:rPr>
+        <w:rFonts w:ascii="Wingdings" w:hAnsi="Wingdings" w:hint="default"/>
+      </w:rPr>
+    </w:lvl>
+    <w:lvl w:ilvl="3" w:tplc="04090001" w:tentative="1">
+      <w:start w:val="1"/>
+      <w:numFmt w:val="bullet"/>
+      <w:lvlText w:val=""/>
+      <w:lvlJc w:val="left"/>
+      <w:pPr>
+        <w:ind w:left="2880" w:hanging="360"/>
+      </w:pPr>
+      <w:rPr>
+        <w:rFonts w:ascii="Symbol" w:hAnsi="Symbol" w:hint="default"/>
+      </w:rPr>
+    </w:lvl>
+    <w:lvl w:ilvl="4" w:tplc="04090003" w:tentative="1">
+      <w:start w:val="1"/>
+      <w:numFmt w:val="bullet"/>
+      <w:lvlText w:val="o"/>
+      <w:lvlJc w:val="left"/>
+      <w:pPr>
+        <w:ind w:left="3600" w:hanging="360"/>
+      </w:pPr>
+      <w:rPr>
+        <w:rFonts w:ascii="Courier New" w:hAnsi="Courier New" w:cs="Courier New" w:hint="default"/>
+      </w:rPr>
+    </w:lvl>
+    <w:lvl w:ilvl="5" w:tplc="04090005" w:tentative="1">
+      <w:start w:val="1"/>
+      <w:numFmt w:val="bullet"/>
+      <w:lvlText w:val=""/>
+      <w:lvlJc w:val="left"/>
+      <w:pPr>
+        <w:ind w:left="4320" w:hanging="360"/>
+      </w:pPr>
+      <w:rPr>
+        <w:rFonts w:ascii="Wingdings" w:hAnsi="Wingdings" w:hint="default"/>
+      </w:rPr>
+    </w:lvl>
+    <w:lvl w:ilvl="6" w:tplc="04090001" w:tentative="1">
+      <w:start w:val="1"/>
+      <w:numFmt w:val="bullet"/>
+      <w:lvlText w:val=""/>
+      <w:lvlJc w:val="left"/>
+      <w:pPr>
+        <w:ind w:left="5040" w:hanging="360"/>
+      </w:pPr>
+      <w:rPr>
+        <w:rFonts w:ascii="Symbol" w:hAnsi="Symbol" w:hint="default"/>
+      </w:rPr>
+    </w:lvl>
+    <w:lvl w:ilvl="7" w:tplc="04090003" w:tentative="1">
+      <w:start w:val="1"/>
+      <w:numFmt w:val="bullet"/>
+      <w:lvlText w:val="o"/>
+      <w:lvlJc w:val="left"/>
+      <w:pPr>
+        <w:ind w:left="5760" w:hanging="360"/>
+      </w:pPr>
+      <w:rPr>
+        <w:rFonts w:ascii="Courier New" w:hAnsi="Courier New" w:cs="Courier New" w:hint="default"/>
+      </w:rPr>
+    </w:lvl>
+    <w:lvl w:ilvl="8" w:tplc="04090005" w:tentative="1">
+      <w:start w:val="1"/>
+      <w:numFmt w:val="bullet"/>
+      <w:lvlText w:val=""/>
+      <w:lvlJc w:val="left"/>
+      <w:pPr>
+        <w:ind w:left="6480" w:hanging="360"/>
+      </w:pPr>
+      <w:rPr>
+        <w:rFonts w:ascii="Wingdings" w:hAnsi="Wingdings" w:hint="default"/>
+      </w:rPr>
+    </w:lvl>
+  </w:abstractNum>
+  <w:abstractNum w:abstractNumId="6" w15:restartNumberingAfterBreak="0">
     <w:nsid w:val="19DC3BF1"/>
     <w:multiLevelType w:val="multilevel"/>
     <w:tmpl w:val="AA40E7B0"/>
@@ -6460,7 +7641,7 @@
       </w:rPr>
     </w:lvl>
   </w:abstractNum>
-  <w:abstractNum w:abstractNumId="6" w15:restartNumberingAfterBreak="0">
+  <w:abstractNum w:abstractNumId="7" w15:restartNumberingAfterBreak="0">
     <w:nsid w:val="19FF78D9"/>
     <w:multiLevelType w:val="hybridMultilevel"/>
     <w:tmpl w:val="D36A09F2"/>
@@ -6573,7 +7754,7 @@
       </w:rPr>
     </w:lvl>
   </w:abstractNum>
-  <w:abstractNum w:abstractNumId="7" w15:restartNumberingAfterBreak="0">
+  <w:abstractNum w:abstractNumId="8" w15:restartNumberingAfterBreak="0">
     <w:nsid w:val="1A846E6B"/>
     <w:multiLevelType w:val="multilevel"/>
     <w:tmpl w:val="B2945F4A"/>
@@ -6722,7 +7903,269 @@
       </w:rPr>
     </w:lvl>
   </w:abstractNum>
-  <w:abstractNum w:abstractNumId="8" w15:restartNumberingAfterBreak="0">
+  <w:abstractNum w:abstractNumId="9" w15:restartNumberingAfterBreak="0">
+    <w:nsid w:val="1CC7371D"/>
+    <w:multiLevelType w:val="hybridMultilevel"/>
+    <w:tmpl w:val="47C818C6"/>
+    <w:lvl w:ilvl="0" w:tplc="04090001">
+      <w:start w:val="1"/>
+      <w:numFmt w:val="bullet"/>
+      <w:lvlText w:val=""/>
+      <w:lvlJc w:val="left"/>
+      <w:pPr>
+        <w:ind w:left="720" w:hanging="360"/>
+      </w:pPr>
+      <w:rPr>
+        <w:rFonts w:ascii="Symbol" w:hAnsi="Symbol" w:hint="default"/>
+      </w:rPr>
+    </w:lvl>
+    <w:lvl w:ilvl="1" w:tplc="04090003" w:tentative="1">
+      <w:start w:val="1"/>
+      <w:numFmt w:val="bullet"/>
+      <w:lvlText w:val="o"/>
+      <w:lvlJc w:val="left"/>
+      <w:pPr>
+        <w:ind w:left="1440" w:hanging="360"/>
+      </w:pPr>
+      <w:rPr>
+        <w:rFonts w:ascii="Courier New" w:hAnsi="Courier New" w:cs="Courier New" w:hint="default"/>
+      </w:rPr>
+    </w:lvl>
+    <w:lvl w:ilvl="2" w:tplc="04090005" w:tentative="1">
+      <w:start w:val="1"/>
+      <w:numFmt w:val="bullet"/>
+      <w:lvlText w:val=""/>
+      <w:lvlJc w:val="left"/>
+      <w:pPr>
+        <w:ind w:left="2160" w:hanging="360"/>
+      </w:pPr>
+      <w:rPr>
+        <w:rFonts w:ascii="Wingdings" w:hAnsi="Wingdings" w:hint="default"/>
+      </w:rPr>
+    </w:lvl>
+    <w:lvl w:ilvl="3" w:tplc="04090001" w:tentative="1">
+      <w:start w:val="1"/>
+      <w:numFmt w:val="bullet"/>
+      <w:lvlText w:val=""/>
+      <w:lvlJc w:val="left"/>
+      <w:pPr>
+        <w:ind w:left="2880" w:hanging="360"/>
+      </w:pPr>
+      <w:rPr>
+        <w:rFonts w:ascii="Symbol" w:hAnsi="Symbol" w:hint="default"/>
+      </w:rPr>
+    </w:lvl>
+    <w:lvl w:ilvl="4" w:tplc="04090003" w:tentative="1">
+      <w:start w:val="1"/>
+      <w:numFmt w:val="bullet"/>
+      <w:lvlText w:val="o"/>
+      <w:lvlJc w:val="left"/>
+      <w:pPr>
+        <w:ind w:left="3600" w:hanging="360"/>
+      </w:pPr>
+      <w:rPr>
+        <w:rFonts w:ascii="Courier New" w:hAnsi="Courier New" w:cs="Courier New" w:hint="default"/>
+      </w:rPr>
+    </w:lvl>
+    <w:lvl w:ilvl="5" w:tplc="04090005" w:tentative="1">
+      <w:start w:val="1"/>
+      <w:numFmt w:val="bullet"/>
+      <w:lvlText w:val=""/>
+      <w:lvlJc w:val="left"/>
+      <w:pPr>
+        <w:ind w:left="4320" w:hanging="360"/>
+      </w:pPr>
+      <w:rPr>
+        <w:rFonts w:ascii="Wingdings" w:hAnsi="Wingdings" w:hint="default"/>
+      </w:rPr>
+    </w:lvl>
+    <w:lvl w:ilvl="6" w:tplc="04090001" w:tentative="1">
+      <w:start w:val="1"/>
+      <w:numFmt w:val="bullet"/>
+      <w:lvlText w:val=""/>
+      <w:lvlJc w:val="left"/>
+      <w:pPr>
+        <w:ind w:left="5040" w:hanging="360"/>
+      </w:pPr>
+      <w:rPr>
+        <w:rFonts w:ascii="Symbol" w:hAnsi="Symbol" w:hint="default"/>
+      </w:rPr>
+    </w:lvl>
+    <w:lvl w:ilvl="7" w:tplc="04090003" w:tentative="1">
+      <w:start w:val="1"/>
+      <w:numFmt w:val="bullet"/>
+      <w:lvlText w:val="o"/>
+      <w:lvlJc w:val="left"/>
+      <w:pPr>
+        <w:ind w:left="5760" w:hanging="360"/>
+      </w:pPr>
+      <w:rPr>
+        <w:rFonts w:ascii="Courier New" w:hAnsi="Courier New" w:cs="Courier New" w:hint="default"/>
+      </w:rPr>
+    </w:lvl>
+    <w:lvl w:ilvl="8" w:tplc="04090005" w:tentative="1">
+      <w:start w:val="1"/>
+      <w:numFmt w:val="bullet"/>
+      <w:lvlText w:val=""/>
+      <w:lvlJc w:val="left"/>
+      <w:pPr>
+        <w:ind w:left="6480" w:hanging="360"/>
+      </w:pPr>
+      <w:rPr>
+        <w:rFonts w:ascii="Wingdings" w:hAnsi="Wingdings" w:hint="default"/>
+      </w:rPr>
+    </w:lvl>
+  </w:abstractNum>
+  <w:abstractNum w:abstractNumId="10" w15:restartNumberingAfterBreak="0">
+    <w:nsid w:val="1D0A5263"/>
+    <w:multiLevelType w:val="multilevel"/>
+    <w:tmpl w:val="DC44B786"/>
+    <w:lvl w:ilvl="0">
+      <w:start w:val="1"/>
+      <w:numFmt w:val="bullet"/>
+      <w:lvlText w:val=""/>
+      <w:lvlJc w:val="left"/>
+      <w:pPr>
+        <w:tabs>
+          <w:tab w:val="num" w:pos="720"/>
+        </w:tabs>
+        <w:ind w:left="720" w:hanging="360"/>
+      </w:pPr>
+      <w:rPr>
+        <w:rFonts w:ascii="Symbol" w:hAnsi="Symbol" w:hint="default"/>
+        <w:sz w:val="20"/>
+      </w:rPr>
+    </w:lvl>
+    <w:lvl w:ilvl="1">
+      <w:start w:val="1"/>
+      <w:numFmt w:val="bullet"/>
+      <w:lvlText w:val=""/>
+      <w:lvlJc w:val="left"/>
+      <w:pPr>
+        <w:tabs>
+          <w:tab w:val="num" w:pos="1440"/>
+        </w:tabs>
+        <w:ind w:left="1440" w:hanging="360"/>
+      </w:pPr>
+      <w:rPr>
+        <w:rFonts w:ascii="Symbol" w:hAnsi="Symbol" w:hint="default"/>
+        <w:sz w:val="20"/>
+      </w:rPr>
+    </w:lvl>
+    <w:lvl w:ilvl="2" w:tentative="1">
+      <w:start w:val="1"/>
+      <w:numFmt w:val="bullet"/>
+      <w:lvlText w:val=""/>
+      <w:lvlJc w:val="left"/>
+      <w:pPr>
+        <w:tabs>
+          <w:tab w:val="num" w:pos="2160"/>
+        </w:tabs>
+        <w:ind w:left="2160" w:hanging="360"/>
+      </w:pPr>
+      <w:rPr>
+        <w:rFonts w:ascii="Wingdings" w:hAnsi="Wingdings" w:hint="default"/>
+        <w:sz w:val="20"/>
+      </w:rPr>
+    </w:lvl>
+    <w:lvl w:ilvl="3" w:tentative="1">
+      <w:start w:val="1"/>
+      <w:numFmt w:val="bullet"/>
+      <w:lvlText w:val=""/>
+      <w:lvlJc w:val="left"/>
+      <w:pPr>
+        <w:tabs>
+          <w:tab w:val="num" w:pos="2880"/>
+        </w:tabs>
+        <w:ind w:left="2880" w:hanging="360"/>
+      </w:pPr>
+      <w:rPr>
+        <w:rFonts w:ascii="Wingdings" w:hAnsi="Wingdings" w:hint="default"/>
+        <w:sz w:val="20"/>
+      </w:rPr>
+    </w:lvl>
+    <w:lvl w:ilvl="4" w:tentative="1">
+      <w:start w:val="1"/>
+      <w:numFmt w:val="bullet"/>
+      <w:lvlText w:val=""/>
+      <w:lvlJc w:val="left"/>
+      <w:pPr>
+        <w:tabs>
+          <w:tab w:val="num" w:pos="3600"/>
+        </w:tabs>
+        <w:ind w:left="3600" w:hanging="360"/>
+      </w:pPr>
+      <w:rPr>
+        <w:rFonts w:ascii="Wingdings" w:hAnsi="Wingdings" w:hint="default"/>
+        <w:sz w:val="20"/>
+      </w:rPr>
+    </w:lvl>
+    <w:lvl w:ilvl="5" w:tentative="1">
+      <w:start w:val="1"/>
+      <w:numFmt w:val="bullet"/>
+      <w:lvlText w:val=""/>
+      <w:lvlJc w:val="left"/>
+      <w:pPr>
+        <w:tabs>
+          <w:tab w:val="num" w:pos="4320"/>
+        </w:tabs>
+        <w:ind w:left="4320" w:hanging="360"/>
+      </w:pPr>
+      <w:rPr>
+        <w:rFonts w:ascii="Wingdings" w:hAnsi="Wingdings" w:hint="default"/>
+        <w:sz w:val="20"/>
+      </w:rPr>
+    </w:lvl>
+    <w:lvl w:ilvl="6" w:tentative="1">
+      <w:start w:val="1"/>
+      <w:numFmt w:val="bullet"/>
+      <w:lvlText w:val=""/>
+      <w:lvlJc w:val="left"/>
+      <w:pPr>
+        <w:tabs>
+          <w:tab w:val="num" w:pos="5040"/>
+        </w:tabs>
+        <w:ind w:left="5040" w:hanging="360"/>
+      </w:pPr>
+      <w:rPr>
+        <w:rFonts w:ascii="Wingdings" w:hAnsi="Wingdings" w:hint="default"/>
+        <w:sz w:val="20"/>
+      </w:rPr>
+    </w:lvl>
+    <w:lvl w:ilvl="7" w:tentative="1">
+      <w:start w:val="1"/>
+      <w:numFmt w:val="bullet"/>
+      <w:lvlText w:val=""/>
+      <w:lvlJc w:val="left"/>
+      <w:pPr>
+        <w:tabs>
+          <w:tab w:val="num" w:pos="5760"/>
+        </w:tabs>
+        <w:ind w:left="5760" w:hanging="360"/>
+      </w:pPr>
+      <w:rPr>
+        <w:rFonts w:ascii="Wingdings" w:hAnsi="Wingdings" w:hint="default"/>
+        <w:sz w:val="20"/>
+      </w:rPr>
+    </w:lvl>
+    <w:lvl w:ilvl="8" w:tentative="1">
+      <w:start w:val="1"/>
+      <w:numFmt w:val="bullet"/>
+      <w:lvlText w:val=""/>
+      <w:lvlJc w:val="left"/>
+      <w:pPr>
+        <w:tabs>
+          <w:tab w:val="num" w:pos="6480"/>
+        </w:tabs>
+        <w:ind w:left="6480" w:hanging="360"/>
+      </w:pPr>
+      <w:rPr>
+        <w:rFonts w:ascii="Wingdings" w:hAnsi="Wingdings" w:hint="default"/>
+        <w:sz w:val="20"/>
+      </w:rPr>
+    </w:lvl>
+  </w:abstractNum>
+  <w:abstractNum w:abstractNumId="11" w15:restartNumberingAfterBreak="0">
     <w:nsid w:val="1EC53479"/>
     <w:multiLevelType w:val="multilevel"/>
     <w:tmpl w:val="7B085AD8"/>
@@ -6871,7 +8314,7 @@
       </w:rPr>
     </w:lvl>
   </w:abstractNum>
-  <w:abstractNum w:abstractNumId="9" w15:restartNumberingAfterBreak="0">
+  <w:abstractNum w:abstractNumId="12" w15:restartNumberingAfterBreak="0">
     <w:nsid w:val="20A4681F"/>
     <w:multiLevelType w:val="multilevel"/>
     <w:tmpl w:val="61D8F358"/>
@@ -7020,7 +8463,7 @@
       </w:rPr>
     </w:lvl>
   </w:abstractNum>
-  <w:abstractNum w:abstractNumId="10" w15:restartNumberingAfterBreak="0">
+  <w:abstractNum w:abstractNumId="13" w15:restartNumberingAfterBreak="0">
     <w:nsid w:val="224C75FE"/>
     <w:multiLevelType w:val="hybridMultilevel"/>
     <w:tmpl w:val="D722B798"/>
@@ -7133,7 +8576,7 @@
       </w:rPr>
     </w:lvl>
   </w:abstractNum>
-  <w:abstractNum w:abstractNumId="11" w15:restartNumberingAfterBreak="0">
+  <w:abstractNum w:abstractNumId="14" w15:restartNumberingAfterBreak="0">
     <w:nsid w:val="27036187"/>
     <w:multiLevelType w:val="hybridMultilevel"/>
     <w:tmpl w:val="6E704EB2"/>
@@ -7246,7 +8689,120 @@
       </w:rPr>
     </w:lvl>
   </w:abstractNum>
-  <w:abstractNum w:abstractNumId="12" w15:restartNumberingAfterBreak="0">
+  <w:abstractNum w:abstractNumId="15" w15:restartNumberingAfterBreak="0">
+    <w:nsid w:val="27E52F2C"/>
+    <w:multiLevelType w:val="hybridMultilevel"/>
+    <w:tmpl w:val="30F0D304"/>
+    <w:lvl w:ilvl="0" w:tplc="04090001">
+      <w:start w:val="1"/>
+      <w:numFmt w:val="bullet"/>
+      <w:lvlText w:val=""/>
+      <w:lvlJc w:val="left"/>
+      <w:pPr>
+        <w:ind w:left="720" w:hanging="360"/>
+      </w:pPr>
+      <w:rPr>
+        <w:rFonts w:ascii="Symbol" w:hAnsi="Symbol" w:hint="default"/>
+      </w:rPr>
+    </w:lvl>
+    <w:lvl w:ilvl="1" w:tplc="04090003" w:tentative="1">
+      <w:start w:val="1"/>
+      <w:numFmt w:val="bullet"/>
+      <w:lvlText w:val="o"/>
+      <w:lvlJc w:val="left"/>
+      <w:pPr>
+        <w:ind w:left="1440" w:hanging="360"/>
+      </w:pPr>
+      <w:rPr>
+        <w:rFonts w:ascii="Courier New" w:hAnsi="Courier New" w:cs="Courier New" w:hint="default"/>
+      </w:rPr>
+    </w:lvl>
+    <w:lvl w:ilvl="2" w:tplc="04090005" w:tentative="1">
+      <w:start w:val="1"/>
+      <w:numFmt w:val="bullet"/>
+      <w:lvlText w:val=""/>
+      <w:lvlJc w:val="left"/>
+      <w:pPr>
+        <w:ind w:left="2160" w:hanging="360"/>
+      </w:pPr>
+      <w:rPr>
+        <w:rFonts w:ascii="Wingdings" w:hAnsi="Wingdings" w:hint="default"/>
+      </w:rPr>
+    </w:lvl>
+    <w:lvl w:ilvl="3" w:tplc="04090001" w:tentative="1">
+      <w:start w:val="1"/>
+      <w:numFmt w:val="bullet"/>
+      <w:lvlText w:val=""/>
+      <w:lvlJc w:val="left"/>
+      <w:pPr>
+        <w:ind w:left="2880" w:hanging="360"/>
+      </w:pPr>
+      <w:rPr>
+        <w:rFonts w:ascii="Symbol" w:hAnsi="Symbol" w:hint="default"/>
+      </w:rPr>
+    </w:lvl>
+    <w:lvl w:ilvl="4" w:tplc="04090003" w:tentative="1">
+      <w:start w:val="1"/>
+      <w:numFmt w:val="bullet"/>
+      <w:lvlText w:val="o"/>
+      <w:lvlJc w:val="left"/>
+      <w:pPr>
+        <w:ind w:left="3600" w:hanging="360"/>
+      </w:pPr>
+      <w:rPr>
+        <w:rFonts w:ascii="Courier New" w:hAnsi="Courier New" w:cs="Courier New" w:hint="default"/>
+      </w:rPr>
+    </w:lvl>
+    <w:lvl w:ilvl="5" w:tplc="04090005" w:tentative="1">
+      <w:start w:val="1"/>
+      <w:numFmt w:val="bullet"/>
+      <w:lvlText w:val=""/>
+      <w:lvlJc w:val="left"/>
+      <w:pPr>
+        <w:ind w:left="4320" w:hanging="360"/>
+      </w:pPr>
+      <w:rPr>
+        <w:rFonts w:ascii="Wingdings" w:hAnsi="Wingdings" w:hint="default"/>
+      </w:rPr>
+    </w:lvl>
+    <w:lvl w:ilvl="6" w:tplc="04090001" w:tentative="1">
+      <w:start w:val="1"/>
+      <w:numFmt w:val="bullet"/>
+      <w:lvlText w:val=""/>
+      <w:lvlJc w:val="left"/>
+      <w:pPr>
+        <w:ind w:left="5040" w:hanging="360"/>
+      </w:pPr>
+      <w:rPr>
+        <w:rFonts w:ascii="Symbol" w:hAnsi="Symbol" w:hint="default"/>
+      </w:rPr>
+    </w:lvl>
+    <w:lvl w:ilvl="7" w:tplc="04090003" w:tentative="1">
+      <w:start w:val="1"/>
+      <w:numFmt w:val="bullet"/>
+      <w:lvlText w:val="o"/>
+      <w:lvlJc w:val="left"/>
+      <w:pPr>
+        <w:ind w:left="5760" w:hanging="360"/>
+      </w:pPr>
+      <w:rPr>
+        <w:rFonts w:ascii="Courier New" w:hAnsi="Courier New" w:cs="Courier New" w:hint="default"/>
+      </w:rPr>
+    </w:lvl>
+    <w:lvl w:ilvl="8" w:tplc="04090005" w:tentative="1">
+      <w:start w:val="1"/>
+      <w:numFmt w:val="bullet"/>
+      <w:lvlText w:val=""/>
+      <w:lvlJc w:val="left"/>
+      <w:pPr>
+        <w:ind w:left="6480" w:hanging="360"/>
+      </w:pPr>
+      <w:rPr>
+        <w:rFonts w:ascii="Wingdings" w:hAnsi="Wingdings" w:hint="default"/>
+      </w:rPr>
+    </w:lvl>
+  </w:abstractNum>
+  <w:abstractNum w:abstractNumId="16" w15:restartNumberingAfterBreak="0">
     <w:nsid w:val="336A2138"/>
     <w:multiLevelType w:val="multilevel"/>
     <w:tmpl w:val="4A644642"/>
@@ -7395,7 +8951,97 @@
       </w:rPr>
     </w:lvl>
   </w:abstractNum>
-  <w:abstractNum w:abstractNumId="13" w15:restartNumberingAfterBreak="0">
+  <w:abstractNum w:abstractNumId="17" w15:restartNumberingAfterBreak="0">
+    <w:nsid w:val="369D63F7"/>
+    <w:multiLevelType w:val="hybridMultilevel"/>
+    <w:tmpl w:val="930840B2"/>
+    <w:lvl w:ilvl="0" w:tplc="524246E2">
+      <w:start w:val="1"/>
+      <w:numFmt w:val="decimal"/>
+      <w:lvlText w:val="%1."/>
+      <w:lvlJc w:val="left"/>
+      <w:pPr>
+        <w:ind w:left="720" w:hanging="360"/>
+      </w:pPr>
+      <w:rPr>
+        <w:b/>
+        <w:bCs/>
+      </w:rPr>
+    </w:lvl>
+    <w:lvl w:ilvl="1" w:tplc="04090019" w:tentative="1">
+      <w:start w:val="1"/>
+      <w:numFmt w:val="lowerLetter"/>
+      <w:lvlText w:val="%2."/>
+      <w:lvlJc w:val="left"/>
+      <w:pPr>
+        <w:ind w:left="1440" w:hanging="360"/>
+      </w:pPr>
+    </w:lvl>
+    <w:lvl w:ilvl="2" w:tplc="0409001B" w:tentative="1">
+      <w:start w:val="1"/>
+      <w:numFmt w:val="lowerRoman"/>
+      <w:lvlText w:val="%3."/>
+      <w:lvlJc w:val="right"/>
+      <w:pPr>
+        <w:ind w:left="2160" w:hanging="180"/>
+      </w:pPr>
+    </w:lvl>
+    <w:lvl w:ilvl="3" w:tplc="0409000F" w:tentative="1">
+      <w:start w:val="1"/>
+      <w:numFmt w:val="decimal"/>
+      <w:lvlText w:val="%4."/>
+      <w:lvlJc w:val="left"/>
+      <w:pPr>
+        <w:ind w:left="2880" w:hanging="360"/>
+      </w:pPr>
+    </w:lvl>
+    <w:lvl w:ilvl="4" w:tplc="04090019" w:tentative="1">
+      <w:start w:val="1"/>
+      <w:numFmt w:val="lowerLetter"/>
+      <w:lvlText w:val="%5."/>
+      <w:lvlJc w:val="left"/>
+      <w:pPr>
+        <w:ind w:left="3600" w:hanging="360"/>
+      </w:pPr>
+    </w:lvl>
+    <w:lvl w:ilvl="5" w:tplc="0409001B" w:tentative="1">
+      <w:start w:val="1"/>
+      <w:numFmt w:val="lowerRoman"/>
+      <w:lvlText w:val="%6."/>
+      <w:lvlJc w:val="right"/>
+      <w:pPr>
+        <w:ind w:left="4320" w:hanging="180"/>
+      </w:pPr>
+    </w:lvl>
+    <w:lvl w:ilvl="6" w:tplc="0409000F" w:tentative="1">
+      <w:start w:val="1"/>
+      <w:numFmt w:val="decimal"/>
+      <w:lvlText w:val="%7."/>
+      <w:lvlJc w:val="left"/>
+      <w:pPr>
+        <w:ind w:left="5040" w:hanging="360"/>
+      </w:pPr>
+    </w:lvl>
+    <w:lvl w:ilvl="7" w:tplc="04090019" w:tentative="1">
+      <w:start w:val="1"/>
+      <w:numFmt w:val="lowerLetter"/>
+      <w:lvlText w:val="%8."/>
+      <w:lvlJc w:val="left"/>
+      <w:pPr>
+        <w:ind w:left="5760" w:hanging="360"/>
+      </w:pPr>
+    </w:lvl>
+    <w:lvl w:ilvl="8" w:tplc="0409001B" w:tentative="1">
+      <w:start w:val="1"/>
+      <w:numFmt w:val="lowerRoman"/>
+      <w:lvlText w:val="%9."/>
+      <w:lvlJc w:val="right"/>
+      <w:pPr>
+        <w:ind w:left="6480" w:hanging="180"/>
+      </w:pPr>
+    </w:lvl>
+  </w:abstractNum>
+  <w:abstractNum w:abstractNumId="18" w15:restartNumberingAfterBreak="0">
     <w:nsid w:val="3DDE3532"/>
     <w:multiLevelType w:val="multilevel"/>
     <w:tmpl w:val="11B6F23A"/>
@@ -7544,7 +9190,7 @@
       </w:rPr>
     </w:lvl>
   </w:abstractNum>
-  <w:abstractNum w:abstractNumId="14" w15:restartNumberingAfterBreak="0">
+  <w:abstractNum w:abstractNumId="19" w15:restartNumberingAfterBreak="0">
     <w:nsid w:val="45AA49F3"/>
     <w:multiLevelType w:val="hybridMultilevel"/>
     <w:tmpl w:val="7716EC44"/>
@@ -7657,7 +9303,7 @@
       </w:rPr>
     </w:lvl>
   </w:abstractNum>
-  <w:abstractNum w:abstractNumId="15" w15:restartNumberingAfterBreak="0">
+  <w:abstractNum w:abstractNumId="20" w15:restartNumberingAfterBreak="0">
     <w:nsid w:val="5AE42EFB"/>
     <w:multiLevelType w:val="multilevel"/>
     <w:tmpl w:val="24486936"/>
@@ -7806,7 +9452,7 @@
       </w:rPr>
     </w:lvl>
   </w:abstractNum>
-  <w:abstractNum w:abstractNumId="16" w15:restartNumberingAfterBreak="0">
+  <w:abstractNum w:abstractNumId="21" w15:restartNumberingAfterBreak="0">
     <w:nsid w:val="5B11603B"/>
     <w:multiLevelType w:val="multilevel"/>
     <w:tmpl w:val="080061CC"/>
@@ -7955,7 +9601,7 @@
       </w:rPr>
     </w:lvl>
   </w:abstractNum>
-  <w:abstractNum w:abstractNumId="17" w15:restartNumberingAfterBreak="0">
+  <w:abstractNum w:abstractNumId="22" w15:restartNumberingAfterBreak="0">
     <w:nsid w:val="5D5D7F3E"/>
     <w:multiLevelType w:val="multilevel"/>
     <w:tmpl w:val="95E61124"/>
@@ -8104,7 +9750,7 @@
       </w:rPr>
     </w:lvl>
   </w:abstractNum>
-  <w:abstractNum w:abstractNumId="18" w15:restartNumberingAfterBreak="0">
+  <w:abstractNum w:abstractNumId="23" w15:restartNumberingAfterBreak="0">
     <w:nsid w:val="5EAD6E4C"/>
     <w:multiLevelType w:val="multilevel"/>
     <w:tmpl w:val="6160284E"/>
@@ -8253,7 +9899,7 @@
       </w:rPr>
     </w:lvl>
   </w:abstractNum>
-  <w:abstractNum w:abstractNumId="19" w15:restartNumberingAfterBreak="0">
+  <w:abstractNum w:abstractNumId="24" w15:restartNumberingAfterBreak="0">
     <w:nsid w:val="69175F32"/>
     <w:multiLevelType w:val="multilevel"/>
     <w:tmpl w:val="81344E42"/>
@@ -8402,7 +10048,7 @@
       </w:rPr>
     </w:lvl>
   </w:abstractNum>
-  <w:abstractNum w:abstractNumId="20" w15:restartNumberingAfterBreak="0">
+  <w:abstractNum w:abstractNumId="25" w15:restartNumberingAfterBreak="0">
     <w:nsid w:val="6CB065E7"/>
     <w:multiLevelType w:val="hybridMultilevel"/>
     <w:tmpl w:val="9B9A0CD0"/>
@@ -8515,7 +10161,7 @@
       </w:rPr>
     </w:lvl>
   </w:abstractNum>
-  <w:abstractNum w:abstractNumId="21" w15:restartNumberingAfterBreak="0">
+  <w:abstractNum w:abstractNumId="26" w15:restartNumberingAfterBreak="0">
     <w:nsid w:val="6E225FD3"/>
     <w:multiLevelType w:val="hybridMultilevel"/>
     <w:tmpl w:val="E5ACB2C6"/>
@@ -8628,7 +10274,7 @@
       </w:rPr>
     </w:lvl>
   </w:abstractNum>
-  <w:abstractNum w:abstractNumId="22" w15:restartNumberingAfterBreak="0">
+  <w:abstractNum w:abstractNumId="27" w15:restartNumberingAfterBreak="0">
     <w:nsid w:val="72EB6DFF"/>
     <w:multiLevelType w:val="hybridMultilevel"/>
     <w:tmpl w:val="19D09A7C"/>
@@ -8741,7 +10387,7 @@
       </w:rPr>
     </w:lvl>
   </w:abstractNum>
-  <w:abstractNum w:abstractNumId="23" w15:restartNumberingAfterBreak="0">
+  <w:abstractNum w:abstractNumId="28" w15:restartNumberingAfterBreak="0">
     <w:nsid w:val="731C5772"/>
     <w:multiLevelType w:val="multilevel"/>
     <w:tmpl w:val="F7308AA2"/>
@@ -8890,7 +10536,7 @@
       </w:rPr>
     </w:lvl>
   </w:abstractNum>
-  <w:abstractNum w:abstractNumId="24" w15:restartNumberingAfterBreak="0">
+  <w:abstractNum w:abstractNumId="29" w15:restartNumberingAfterBreak="0">
     <w:nsid w:val="74DD0952"/>
     <w:multiLevelType w:val="multilevel"/>
     <w:tmpl w:val="9B267422"/>
@@ -9039,80 +10685,211 @@
       </w:rPr>
     </w:lvl>
   </w:abstractNum>
+  <w:abstractNum w:abstractNumId="30" w15:restartNumberingAfterBreak="0">
+    <w:nsid w:val="799A5B9B"/>
+    <w:multiLevelType w:val="hybridMultilevel"/>
+    <w:tmpl w:val="3E36105A"/>
+    <w:lvl w:ilvl="0" w:tplc="04090001">
+      <w:start w:val="1"/>
+      <w:numFmt w:val="bullet"/>
+      <w:lvlText w:val=""/>
+      <w:lvlJc w:val="left"/>
+      <w:pPr>
+        <w:ind w:left="720" w:hanging="360"/>
+      </w:pPr>
+      <w:rPr>
+        <w:rFonts w:ascii="Symbol" w:hAnsi="Symbol" w:hint="default"/>
+      </w:rPr>
+    </w:lvl>
+    <w:lvl w:ilvl="1" w:tplc="04090003" w:tentative="1">
+      <w:start w:val="1"/>
+      <w:numFmt w:val="bullet"/>
+      <w:lvlText w:val="o"/>
+      <w:lvlJc w:val="left"/>
+      <w:pPr>
+        <w:ind w:left="1440" w:hanging="360"/>
+      </w:pPr>
+      <w:rPr>
+        <w:rFonts w:ascii="Courier New" w:hAnsi="Courier New" w:cs="Courier New" w:hint="default"/>
+      </w:rPr>
+    </w:lvl>
+    <w:lvl w:ilvl="2" w:tplc="04090005" w:tentative="1">
+      <w:start w:val="1"/>
+      <w:numFmt w:val="bullet"/>
+      <w:lvlText w:val=""/>
+      <w:lvlJc w:val="left"/>
+      <w:pPr>
+        <w:ind w:left="2160" w:hanging="360"/>
+      </w:pPr>
+      <w:rPr>
+        <w:rFonts w:ascii="Wingdings" w:hAnsi="Wingdings" w:hint="default"/>
+      </w:rPr>
+    </w:lvl>
+    <w:lvl w:ilvl="3" w:tplc="04090001" w:tentative="1">
+      <w:start w:val="1"/>
+      <w:numFmt w:val="bullet"/>
+      <w:lvlText w:val=""/>
+      <w:lvlJc w:val="left"/>
+      <w:pPr>
+        <w:ind w:left="2880" w:hanging="360"/>
+      </w:pPr>
+      <w:rPr>
+        <w:rFonts w:ascii="Symbol" w:hAnsi="Symbol" w:hint="default"/>
+      </w:rPr>
+    </w:lvl>
+    <w:lvl w:ilvl="4" w:tplc="04090003" w:tentative="1">
+      <w:start w:val="1"/>
+      <w:numFmt w:val="bullet"/>
+      <w:lvlText w:val="o"/>
+      <w:lvlJc w:val="left"/>
+      <w:pPr>
+        <w:ind w:left="3600" w:hanging="360"/>
+      </w:pPr>
+      <w:rPr>
+        <w:rFonts w:ascii="Courier New" w:hAnsi="Courier New" w:cs="Courier New" w:hint="default"/>
+      </w:rPr>
+    </w:lvl>
+    <w:lvl w:ilvl="5" w:tplc="04090005" w:tentative="1">
+      <w:start w:val="1"/>
+      <w:numFmt w:val="bullet"/>
+      <w:lvlText w:val=""/>
+      <w:lvlJc w:val="left"/>
+      <w:pPr>
+        <w:ind w:left="4320" w:hanging="360"/>
+      </w:pPr>
+      <w:rPr>
+        <w:rFonts w:ascii="Wingdings" w:hAnsi="Wingdings" w:hint="default"/>
+      </w:rPr>
+    </w:lvl>
+    <w:lvl w:ilvl="6" w:tplc="04090001" w:tentative="1">
+      <w:start w:val="1"/>
+      <w:numFmt w:val="bullet"/>
+      <w:lvlText w:val=""/>
+      <w:lvlJc w:val="left"/>
+      <w:pPr>
+        <w:ind w:left="5040" w:hanging="360"/>
+      </w:pPr>
+      <w:rPr>
+        <w:rFonts w:ascii="Symbol" w:hAnsi="Symbol" w:hint="default"/>
+      </w:rPr>
+    </w:lvl>
+    <w:lvl w:ilvl="7" w:tplc="04090003" w:tentative="1">
+      <w:start w:val="1"/>
+      <w:numFmt w:val="bullet"/>
+      <w:lvlText w:val="o"/>
+      <w:lvlJc w:val="left"/>
+      <w:pPr>
+        <w:ind w:left="5760" w:hanging="360"/>
+      </w:pPr>
+      <w:rPr>
+        <w:rFonts w:ascii="Courier New" w:hAnsi="Courier New" w:cs="Courier New" w:hint="default"/>
+      </w:rPr>
+    </w:lvl>
+    <w:lvl w:ilvl="8" w:tplc="04090005" w:tentative="1">
+      <w:start w:val="1"/>
+      <w:numFmt w:val="bullet"/>
+      <w:lvlText w:val=""/>
+      <w:lvlJc w:val="left"/>
+      <w:pPr>
+        <w:ind w:left="6480" w:hanging="360"/>
+      </w:pPr>
+      <w:rPr>
+        <w:rFonts w:ascii="Wingdings" w:hAnsi="Wingdings" w:hint="default"/>
+      </w:rPr>
+    </w:lvl>
+  </w:abstractNum>
   <w:num w:numId="1">
-    <w:abstractNumId w:val="5"/>
+    <w:abstractNumId w:val="6"/>
   </w:num>
   <w:num w:numId="2">
     <w:abstractNumId w:val="1"/>
   </w:num>
   <w:num w:numId="3">
-    <w:abstractNumId w:val="14"/>
+    <w:abstractNumId w:val="19"/>
   </w:num>
   <w:num w:numId="4">
-    <w:abstractNumId w:val="21"/>
+    <w:abstractNumId w:val="26"/>
   </w:num>
   <w:num w:numId="5">
-    <w:abstractNumId w:val="10"/>
+    <w:abstractNumId w:val="13"/>
   </w:num>
   <w:num w:numId="6">
     <w:abstractNumId w:val="0"/>
   </w:num>
   <w:num w:numId="7">
+    <w:abstractNumId w:val="14"/>
+  </w:num>
+  <w:num w:numId="8">
+    <w:abstractNumId w:val="27"/>
+  </w:num>
+  <w:num w:numId="9">
+    <w:abstractNumId w:val="7"/>
+  </w:num>
+  <w:num w:numId="10">
     <w:abstractNumId w:val="11"/>
   </w:num>
-  <w:num w:numId="8">
-    <w:abstractNumId w:val="22"/>
-  </w:num>
-  <w:num w:numId="9">
-    <w:abstractNumId w:val="6"/>
-  </w:num>
-  <w:num w:numId="10">
-    <w:abstractNumId w:val="8"/>
-  </w:num>
   <w:num w:numId="11">
-    <w:abstractNumId w:val="12"/>
+    <w:abstractNumId w:val="16"/>
   </w:num>
   <w:num w:numId="12">
-    <w:abstractNumId w:val="15"/>
+    <w:abstractNumId w:val="20"/>
   </w:num>
   <w:num w:numId="13">
-    <w:abstractNumId w:val="13"/>
+    <w:abstractNumId w:val="18"/>
   </w:num>
   <w:num w:numId="14">
-    <w:abstractNumId w:val="9"/>
+    <w:abstractNumId w:val="12"/>
   </w:num>
   <w:num w:numId="15">
     <w:abstractNumId w:val="4"/>
   </w:num>
   <w:num w:numId="16">
-    <w:abstractNumId w:val="23"/>
+    <w:abstractNumId w:val="28"/>
   </w:num>
   <w:num w:numId="17">
     <w:abstractNumId w:val="3"/>
   </w:num>
   <w:num w:numId="18">
-    <w:abstractNumId w:val="16"/>
+    <w:abstractNumId w:val="21"/>
   </w:num>
   <w:num w:numId="19">
-    <w:abstractNumId w:val="7"/>
+    <w:abstractNumId w:val="8"/>
   </w:num>
   <w:num w:numId="20">
+    <w:abstractNumId w:val="29"/>
+  </w:num>
+  <w:num w:numId="21">
+    <w:abstractNumId w:val="22"/>
+  </w:num>
+  <w:num w:numId="22">
     <w:abstractNumId w:val="24"/>
   </w:num>
-  <w:num w:numId="21">
-    <w:abstractNumId w:val="17"/>
-  </w:num>
-  <w:num w:numId="22">
-    <w:abstractNumId w:val="19"/>
-  </w:num>
   <w:num w:numId="23">
-    <w:abstractNumId w:val="18"/>
+    <w:abstractNumId w:val="23"/>
   </w:num>
   <w:num w:numId="24">
-    <w:abstractNumId w:val="20"/>
+    <w:abstractNumId w:val="25"/>
   </w:num>
   <w:num w:numId="25">
     <w:abstractNumId w:val="2"/>
+  </w:num>
+  <w:num w:numId="26">
+    <w:abstractNumId w:val="15"/>
+  </w:num>
+  <w:num w:numId="27">
+    <w:abstractNumId w:val="10"/>
+  </w:num>
+  <w:num w:numId="28">
+    <w:abstractNumId w:val="9"/>
+  </w:num>
+  <w:num w:numId="29">
+    <w:abstractNumId w:val="17"/>
+  </w:num>
+  <w:num w:numId="30">
+    <w:abstractNumId w:val="30"/>
+  </w:num>
+  <w:num w:numId="31">
+    <w:abstractNumId w:val="5"/>
   </w:num>
 </w:numbering>
 </file>
@@ -9699,7 +11476,6 @@
     <w:name w:val="Normal (Web)"/>
     <w:basedOn w:val="Normal"/>
     <w:uiPriority w:val="99"/>
-    <w:semiHidden/>
     <w:unhideWhenUsed/>
     <w:rsid w:val="00F9095A"/>
     <w:pPr>
@@ -9765,6 +11541,19 @@
     <w:rPr>
       <w:i/>
       <w:iCs/>
+    </w:rPr>
+  </w:style>
+  <w:style w:type="paragraph" w:customStyle="1" w:styleId="accordion-item">
+    <w:name w:val="accordion-item"/>
+    <w:basedOn w:val="Normal"/>
+    <w:rsid w:val="003E3E53"/>
+    <w:pPr>
+      <w:spacing w:before="100" w:beforeAutospacing="1" w:after="100" w:afterAutospacing="1" w:line="240" w:lineRule="auto"/>
+    </w:pPr>
+    <w:rPr>
+      <w:rFonts w:ascii="Times New Roman" w:eastAsia="Times New Roman" w:hAnsi="Times New Roman" w:cs="Times New Roman"/>
+      <w:sz w:val="24"/>
+      <w:szCs w:val="24"/>
     </w:rPr>
   </w:style>
 </w:styles>

</xml_diff>